<commit_message>
Properly commented Project 3 code, nearly done with report
</commit_message>
<xml_diff>
--- a/Project 3/Mendoza_Project3-Report.docx
+++ b/Project 3/Mendoza_Project3-Report.docx
@@ -154,31 +154,113 @@
           <w:sz w:val="24"/>
           <w:szCs w:val="24"/>
         </w:rPr>
-        <w:t xml:space="preserve">used the same MNIST dataset from project 1 to train a Convolutional Neural Network (CNN) using Tensorflow, Python, and Keras to classify digits. </w:t>
-      </w:r>
-      <w:r>
-        <w:rPr>
-          <w:rFonts w:ascii="Times New Roman" w:hAnsi="Times New Roman" w:cs="Times New Roman"/>
-          <w:sz w:val="24"/>
-          <w:szCs w:val="24"/>
-        </w:rPr>
-        <w:t xml:space="preserve">I first ran a modified version of the boilerplate code provided (keeping only the lr parameter for </w:t>
-      </w:r>
-      <w:r>
-        <w:rPr>
-          <w:rFonts w:ascii="Times New Roman" w:hAnsi="Times New Roman" w:cs="Times New Roman"/>
-          <w:sz w:val="24"/>
-          <w:szCs w:val="24"/>
-        </w:rPr>
-        <w:t>Adadelta, as the original copy did not run) and reported both the loss and the accuracy. In the second part of the project, I redid the experiment with the original boilerplate by changing the kernel size</w:t>
-      </w:r>
-      <w:r>
-        <w:rPr>
-          <w:rFonts w:ascii="Times New Roman" w:hAnsi="Times New Roman" w:cs="Times New Roman"/>
-          <w:sz w:val="24"/>
-          <w:szCs w:val="24"/>
-        </w:rPr>
-        <w:t>, and plot the learning errors as well as reported error and accuracy. I then redid the experiment a third time by changing the number of feature maps in the first and second convolutional layers</w:t>
+        <w:t xml:space="preserve">used the same MNIST dataset from project 1 to train a Convolutional Neural Network (CNN) using </w:t>
+      </w:r>
+      <w:proofErr w:type="spellStart"/>
+      <w:r>
+        <w:rPr>
+          <w:rFonts w:ascii="Times New Roman" w:hAnsi="Times New Roman" w:cs="Times New Roman"/>
+          <w:sz w:val="24"/>
+          <w:szCs w:val="24"/>
+        </w:rPr>
+        <w:t>Tensorflow</w:t>
+      </w:r>
+      <w:proofErr w:type="spellEnd"/>
+      <w:r>
+        <w:rPr>
+          <w:rFonts w:ascii="Times New Roman" w:hAnsi="Times New Roman" w:cs="Times New Roman"/>
+          <w:sz w:val="24"/>
+          <w:szCs w:val="24"/>
+        </w:rPr>
+        <w:t xml:space="preserve">, Python, and </w:t>
+      </w:r>
+      <w:proofErr w:type="spellStart"/>
+      <w:r>
+        <w:rPr>
+          <w:rFonts w:ascii="Times New Roman" w:hAnsi="Times New Roman" w:cs="Times New Roman"/>
+          <w:sz w:val="24"/>
+          <w:szCs w:val="24"/>
+        </w:rPr>
+        <w:t>Keras</w:t>
+      </w:r>
+      <w:proofErr w:type="spellEnd"/>
+      <w:r>
+        <w:rPr>
+          <w:rFonts w:ascii="Times New Roman" w:hAnsi="Times New Roman" w:cs="Times New Roman"/>
+          <w:sz w:val="24"/>
+          <w:szCs w:val="24"/>
+        </w:rPr>
+        <w:t xml:space="preserve"> to classify digits. </w:t>
+      </w:r>
+      <w:r>
+        <w:rPr>
+          <w:rFonts w:ascii="Times New Roman" w:hAnsi="Times New Roman" w:cs="Times New Roman"/>
+          <w:sz w:val="24"/>
+          <w:szCs w:val="24"/>
+        </w:rPr>
+        <w:t xml:space="preserve">I first ran a modified version of the boilerplate code provided (keeping only the </w:t>
+      </w:r>
+      <w:proofErr w:type="spellStart"/>
+      <w:r>
+        <w:rPr>
+          <w:rFonts w:ascii="Times New Roman" w:hAnsi="Times New Roman" w:cs="Times New Roman"/>
+          <w:sz w:val="24"/>
+          <w:szCs w:val="24"/>
+        </w:rPr>
+        <w:t>lr</w:t>
+      </w:r>
+      <w:proofErr w:type="spellEnd"/>
+      <w:r>
+        <w:rPr>
+          <w:rFonts w:ascii="Times New Roman" w:hAnsi="Times New Roman" w:cs="Times New Roman"/>
+          <w:sz w:val="24"/>
+          <w:szCs w:val="24"/>
+        </w:rPr>
+        <w:t xml:space="preserve"> parameter for </w:t>
+      </w:r>
+      <w:proofErr w:type="spellStart"/>
+      <w:r>
+        <w:rPr>
+          <w:rFonts w:ascii="Times New Roman" w:hAnsi="Times New Roman" w:cs="Times New Roman"/>
+          <w:sz w:val="24"/>
+          <w:szCs w:val="24"/>
+        </w:rPr>
+        <w:t>Adadelta</w:t>
+      </w:r>
+      <w:proofErr w:type="spellEnd"/>
+      <w:r>
+        <w:rPr>
+          <w:rFonts w:ascii="Times New Roman" w:hAnsi="Times New Roman" w:cs="Times New Roman"/>
+          <w:sz w:val="24"/>
+          <w:szCs w:val="24"/>
+        </w:rPr>
+        <w:t xml:space="preserve">, as the original copy did not run) and reported both the loss and the accuracy. In the second part of the project, I redid the experiment with the original boilerplate by changing the kernel </w:t>
+      </w:r>
+      <w:proofErr w:type="gramStart"/>
+      <w:r>
+        <w:rPr>
+          <w:rFonts w:ascii="Times New Roman" w:hAnsi="Times New Roman" w:cs="Times New Roman"/>
+          <w:sz w:val="24"/>
+          <w:szCs w:val="24"/>
+        </w:rPr>
+        <w:t>size</w:t>
+      </w:r>
+      <w:r>
+        <w:rPr>
+          <w:rFonts w:ascii="Times New Roman" w:hAnsi="Times New Roman" w:cs="Times New Roman"/>
+          <w:sz w:val="24"/>
+          <w:szCs w:val="24"/>
+        </w:rPr>
+        <w:t>, and</w:t>
+      </w:r>
+      <w:proofErr w:type="gramEnd"/>
+      <w:r>
+        <w:rPr>
+          <w:rFonts w:ascii="Times New Roman" w:hAnsi="Times New Roman" w:cs="Times New Roman"/>
+          <w:sz w:val="24"/>
+          <w:szCs w:val="24"/>
+        </w:rPr>
+        <w:t xml:space="preserve"> plot the learning errors as well as reported error and accuracy. I then redid the experiment a third time by changing the number of feature maps in the first and second convolutional layers</w:t>
       </w:r>
       <w:r>
         <w:rPr>
@@ -203,13 +285,41 @@
           <w:szCs w:val="24"/>
         </w:rPr>
       </w:pPr>
+      <w:proofErr w:type="spellStart"/>
       <w:r>
         <w:rPr>
           <w:rFonts w:ascii="Lucida Console" w:hAnsi="Lucida Console" w:cs="Lucida Console"/>
           <w:sz w:val="24"/>
           <w:szCs w:val="24"/>
         </w:rPr>
-        <w:t>jupyter nbconvert --to script Mendoza-CSE575_Project</w:t>
+        <w:t>jupyter</w:t>
+      </w:r>
+      <w:proofErr w:type="spellEnd"/>
+      <w:r>
+        <w:rPr>
+          <w:rFonts w:ascii="Lucida Console" w:hAnsi="Lucida Console" w:cs="Lucida Console"/>
+          <w:sz w:val="24"/>
+          <w:szCs w:val="24"/>
+        </w:rPr>
+        <w:t xml:space="preserve"> </w:t>
+      </w:r>
+      <w:proofErr w:type="spellStart"/>
+      <w:r>
+        <w:rPr>
+          <w:rFonts w:ascii="Lucida Console" w:hAnsi="Lucida Console" w:cs="Lucida Console"/>
+          <w:sz w:val="24"/>
+          <w:szCs w:val="24"/>
+        </w:rPr>
+        <w:t>nbconvert</w:t>
+      </w:r>
+      <w:proofErr w:type="spellEnd"/>
+      <w:r>
+        <w:rPr>
+          <w:rFonts w:ascii="Lucida Console" w:hAnsi="Lucida Console" w:cs="Lucida Console"/>
+          <w:sz w:val="24"/>
+          <w:szCs w:val="24"/>
+        </w:rPr>
+        <w:t xml:space="preserve"> --to script Mendoza-CSE575_Project</w:t>
       </w:r>
       <w:r>
         <w:rPr>
@@ -275,7 +385,819 @@
           <w:sz w:val="24"/>
           <w:szCs w:val="24"/>
         </w:rPr>
-        <w:t>_</w:t>
+        <w:t xml:space="preserve">Part #1 involved running the original boilerplate and evaluating a plot for the learning error over epochs, testing loss, and testing accuracy. </w:t>
+      </w:r>
+    </w:p>
+    <w:p>
+      <w:pPr>
+        <w:pStyle w:val="ListParagraph"/>
+        <w:numPr>
+          <w:ilvl w:val="2"/>
+          <w:numId w:val="1"/>
+        </w:numPr>
+        <w:spacing w:line="276" w:lineRule="auto"/>
+        <w:rPr>
+          <w:rFonts w:ascii="Times New Roman" w:hAnsi="Times New Roman" w:cs="Times New Roman"/>
+          <w:sz w:val="24"/>
+          <w:szCs w:val="24"/>
+        </w:rPr>
+      </w:pPr>
+      <w:r>
+        <w:rPr>
+          <w:rFonts w:ascii="Times New Roman" w:hAnsi="Times New Roman" w:cs="Times New Roman"/>
+          <w:sz w:val="24"/>
+          <w:szCs w:val="24"/>
+        </w:rPr>
+        <w:t>The original boilerplate made the following assumptions:</w:t>
+      </w:r>
+    </w:p>
+    <w:p>
+      <w:pPr>
+        <w:pStyle w:val="ListParagraph"/>
+        <w:numPr>
+          <w:ilvl w:val="3"/>
+          <w:numId w:val="1"/>
+        </w:numPr>
+        <w:spacing w:line="276" w:lineRule="auto"/>
+        <w:rPr>
+          <w:rFonts w:ascii="Times New Roman" w:hAnsi="Times New Roman" w:cs="Times New Roman"/>
+          <w:sz w:val="24"/>
+          <w:szCs w:val="24"/>
+        </w:rPr>
+      </w:pPr>
+      <w:r>
+        <w:rPr>
+          <w:rFonts w:ascii="Times New Roman" w:hAnsi="Times New Roman" w:cs="Times New Roman"/>
+          <w:sz w:val="24"/>
+          <w:szCs w:val="24"/>
+        </w:rPr>
+        <w:t>Input size of the image is 28x28</w:t>
+      </w:r>
+    </w:p>
+    <w:p>
+      <w:pPr>
+        <w:pStyle w:val="ListParagraph"/>
+        <w:numPr>
+          <w:ilvl w:val="3"/>
+          <w:numId w:val="1"/>
+        </w:numPr>
+        <w:spacing w:line="276" w:lineRule="auto"/>
+        <w:rPr>
+          <w:rFonts w:ascii="Times New Roman" w:hAnsi="Times New Roman" w:cs="Times New Roman"/>
+          <w:sz w:val="24"/>
+          <w:szCs w:val="24"/>
+        </w:rPr>
+      </w:pPr>
+      <w:r>
+        <w:rPr>
+          <w:rFonts w:ascii="Times New Roman" w:hAnsi="Times New Roman" w:cs="Times New Roman"/>
+          <w:sz w:val="24"/>
+          <w:szCs w:val="24"/>
+        </w:rPr>
+        <w:t>First Convolution</w:t>
+      </w:r>
+      <w:r>
+        <w:rPr>
+          <w:rFonts w:ascii="Times New Roman" w:hAnsi="Times New Roman" w:cs="Times New Roman"/>
+          <w:sz w:val="24"/>
+          <w:szCs w:val="24"/>
+        </w:rPr>
+        <w:t>al</w:t>
+      </w:r>
+      <w:r>
+        <w:rPr>
+          <w:rFonts w:ascii="Times New Roman" w:hAnsi="Times New Roman" w:cs="Times New Roman"/>
+          <w:sz w:val="24"/>
+          <w:szCs w:val="24"/>
+        </w:rPr>
+        <w:t xml:space="preserve"> Layer contains:</w:t>
+      </w:r>
+    </w:p>
+    <w:p>
+      <w:pPr>
+        <w:pStyle w:val="ListParagraph"/>
+        <w:numPr>
+          <w:ilvl w:val="4"/>
+          <w:numId w:val="1"/>
+        </w:numPr>
+        <w:spacing w:line="276" w:lineRule="auto"/>
+        <w:rPr>
+          <w:rFonts w:ascii="Times New Roman" w:hAnsi="Times New Roman" w:cs="Times New Roman"/>
+          <w:sz w:val="24"/>
+          <w:szCs w:val="24"/>
+        </w:rPr>
+      </w:pPr>
+      <w:r>
+        <w:rPr>
+          <w:rFonts w:ascii="Times New Roman" w:hAnsi="Times New Roman" w:cs="Times New Roman"/>
+          <w:sz w:val="24"/>
+          <w:szCs w:val="24"/>
+        </w:rPr>
+        <w:t>6 Feature Maps</w:t>
+      </w:r>
+    </w:p>
+    <w:p>
+      <w:pPr>
+        <w:pStyle w:val="ListParagraph"/>
+        <w:numPr>
+          <w:ilvl w:val="4"/>
+          <w:numId w:val="1"/>
+        </w:numPr>
+        <w:spacing w:line="276" w:lineRule="auto"/>
+        <w:rPr>
+          <w:rFonts w:ascii="Times New Roman" w:hAnsi="Times New Roman" w:cs="Times New Roman"/>
+          <w:sz w:val="24"/>
+          <w:szCs w:val="24"/>
+        </w:rPr>
+      </w:pPr>
+      <w:r>
+        <w:rPr>
+          <w:rFonts w:ascii="Times New Roman" w:hAnsi="Times New Roman" w:cs="Times New Roman"/>
+          <w:sz w:val="24"/>
+          <w:szCs w:val="24"/>
+        </w:rPr>
+        <w:t>Kernels are 3x3</w:t>
+      </w:r>
+    </w:p>
+    <w:p>
+      <w:pPr>
+        <w:pStyle w:val="ListParagraph"/>
+        <w:numPr>
+          <w:ilvl w:val="4"/>
+          <w:numId w:val="1"/>
+        </w:numPr>
+        <w:spacing w:line="276" w:lineRule="auto"/>
+        <w:rPr>
+          <w:rFonts w:ascii="Times New Roman" w:hAnsi="Times New Roman" w:cs="Times New Roman"/>
+          <w:sz w:val="24"/>
+          <w:szCs w:val="24"/>
+        </w:rPr>
+      </w:pPr>
+      <w:r>
+        <w:rPr>
+          <w:rFonts w:ascii="Times New Roman" w:hAnsi="Times New Roman" w:cs="Times New Roman"/>
+          <w:sz w:val="24"/>
+          <w:szCs w:val="24"/>
+        </w:rPr>
+        <w:t>Stride of 1 (by default if omitted)</w:t>
+      </w:r>
+    </w:p>
+    <w:p>
+      <w:pPr>
+        <w:pStyle w:val="ListParagraph"/>
+        <w:numPr>
+          <w:ilvl w:val="3"/>
+          <w:numId w:val="1"/>
+        </w:numPr>
+        <w:spacing w:line="276" w:lineRule="auto"/>
+        <w:rPr>
+          <w:rFonts w:ascii="Times New Roman" w:hAnsi="Times New Roman" w:cs="Times New Roman"/>
+          <w:sz w:val="24"/>
+          <w:szCs w:val="24"/>
+        </w:rPr>
+      </w:pPr>
+      <w:r>
+        <w:rPr>
+          <w:rFonts w:ascii="Times New Roman" w:hAnsi="Times New Roman" w:cs="Times New Roman"/>
+          <w:sz w:val="24"/>
+          <w:szCs w:val="24"/>
+        </w:rPr>
+        <w:t>First Max Pooling Layer</w:t>
+      </w:r>
+    </w:p>
+    <w:p>
+      <w:pPr>
+        <w:pStyle w:val="ListParagraph"/>
+        <w:numPr>
+          <w:ilvl w:val="4"/>
+          <w:numId w:val="1"/>
+        </w:numPr>
+        <w:spacing w:line="276" w:lineRule="auto"/>
+        <w:rPr>
+          <w:rFonts w:ascii="Times New Roman" w:hAnsi="Times New Roman" w:cs="Times New Roman"/>
+          <w:sz w:val="24"/>
+          <w:szCs w:val="24"/>
+        </w:rPr>
+      </w:pPr>
+      <w:r>
+        <w:rPr>
+          <w:rFonts w:ascii="Times New Roman" w:hAnsi="Times New Roman" w:cs="Times New Roman"/>
+          <w:sz w:val="24"/>
+          <w:szCs w:val="24"/>
+        </w:rPr>
+        <w:t>Pooling is 2x2</w:t>
+      </w:r>
+    </w:p>
+    <w:p>
+      <w:pPr>
+        <w:pStyle w:val="ListParagraph"/>
+        <w:numPr>
+          <w:ilvl w:val="4"/>
+          <w:numId w:val="1"/>
+        </w:numPr>
+        <w:spacing w:line="276" w:lineRule="auto"/>
+        <w:rPr>
+          <w:rFonts w:ascii="Times New Roman" w:hAnsi="Times New Roman" w:cs="Times New Roman"/>
+          <w:sz w:val="24"/>
+          <w:szCs w:val="24"/>
+        </w:rPr>
+      </w:pPr>
+      <w:r>
+        <w:rPr>
+          <w:rFonts w:ascii="Times New Roman" w:hAnsi="Times New Roman" w:cs="Times New Roman"/>
+          <w:sz w:val="24"/>
+          <w:szCs w:val="24"/>
+        </w:rPr>
+        <w:t>Stride of 1 (by default if omitted)</w:t>
+      </w:r>
+    </w:p>
+    <w:p>
+      <w:pPr>
+        <w:pStyle w:val="ListParagraph"/>
+        <w:numPr>
+          <w:ilvl w:val="3"/>
+          <w:numId w:val="1"/>
+        </w:numPr>
+        <w:spacing w:line="276" w:lineRule="auto"/>
+        <w:rPr>
+          <w:rFonts w:ascii="Times New Roman" w:hAnsi="Times New Roman" w:cs="Times New Roman"/>
+          <w:sz w:val="24"/>
+          <w:szCs w:val="24"/>
+        </w:rPr>
+      </w:pPr>
+      <w:r>
+        <w:rPr>
+          <w:rFonts w:ascii="Times New Roman" w:hAnsi="Times New Roman" w:cs="Times New Roman"/>
+          <w:sz w:val="24"/>
+          <w:szCs w:val="24"/>
+        </w:rPr>
+        <w:t>Second Convolutional Layer</w:t>
+      </w:r>
+    </w:p>
+    <w:p>
+      <w:pPr>
+        <w:pStyle w:val="ListParagraph"/>
+        <w:numPr>
+          <w:ilvl w:val="4"/>
+          <w:numId w:val="1"/>
+        </w:numPr>
+        <w:spacing w:line="276" w:lineRule="auto"/>
+        <w:rPr>
+          <w:rFonts w:ascii="Times New Roman" w:hAnsi="Times New Roman" w:cs="Times New Roman"/>
+          <w:sz w:val="24"/>
+          <w:szCs w:val="24"/>
+        </w:rPr>
+      </w:pPr>
+      <w:r>
+        <w:rPr>
+          <w:rFonts w:ascii="Times New Roman" w:hAnsi="Times New Roman" w:cs="Times New Roman"/>
+          <w:sz w:val="24"/>
+          <w:szCs w:val="24"/>
+        </w:rPr>
+        <w:t>16 Feature Maps</w:t>
+      </w:r>
+    </w:p>
+    <w:p>
+      <w:pPr>
+        <w:pStyle w:val="ListParagraph"/>
+        <w:numPr>
+          <w:ilvl w:val="4"/>
+          <w:numId w:val="1"/>
+        </w:numPr>
+        <w:spacing w:line="276" w:lineRule="auto"/>
+        <w:rPr>
+          <w:rFonts w:ascii="Times New Roman" w:hAnsi="Times New Roman" w:cs="Times New Roman"/>
+          <w:sz w:val="24"/>
+          <w:szCs w:val="24"/>
+        </w:rPr>
+      </w:pPr>
+      <w:r>
+        <w:rPr>
+          <w:rFonts w:ascii="Times New Roman" w:hAnsi="Times New Roman" w:cs="Times New Roman"/>
+          <w:sz w:val="24"/>
+          <w:szCs w:val="24"/>
+        </w:rPr>
+        <w:t>Kernels are 3x3</w:t>
+      </w:r>
+    </w:p>
+    <w:p>
+      <w:pPr>
+        <w:pStyle w:val="ListParagraph"/>
+        <w:numPr>
+          <w:ilvl w:val="4"/>
+          <w:numId w:val="1"/>
+        </w:numPr>
+        <w:spacing w:line="276" w:lineRule="auto"/>
+        <w:rPr>
+          <w:rFonts w:ascii="Times New Roman" w:hAnsi="Times New Roman" w:cs="Times New Roman"/>
+          <w:sz w:val="24"/>
+          <w:szCs w:val="24"/>
+        </w:rPr>
+      </w:pPr>
+      <w:r>
+        <w:rPr>
+          <w:rFonts w:ascii="Times New Roman" w:hAnsi="Times New Roman" w:cs="Times New Roman"/>
+          <w:sz w:val="24"/>
+          <w:szCs w:val="24"/>
+        </w:rPr>
+        <w:t>Stride of 1 (by default if omitted)</w:t>
+      </w:r>
+    </w:p>
+    <w:p>
+      <w:pPr>
+        <w:pStyle w:val="ListParagraph"/>
+        <w:numPr>
+          <w:ilvl w:val="3"/>
+          <w:numId w:val="1"/>
+        </w:numPr>
+        <w:spacing w:line="276" w:lineRule="auto"/>
+        <w:rPr>
+          <w:rFonts w:ascii="Times New Roman" w:hAnsi="Times New Roman" w:cs="Times New Roman"/>
+          <w:sz w:val="24"/>
+          <w:szCs w:val="24"/>
+        </w:rPr>
+      </w:pPr>
+      <w:r>
+        <w:rPr>
+          <w:rFonts w:ascii="Times New Roman" w:hAnsi="Times New Roman" w:cs="Times New Roman"/>
+          <w:sz w:val="24"/>
+          <w:szCs w:val="24"/>
+        </w:rPr>
+        <w:t>Second Max Pooling Layer</w:t>
+      </w:r>
+    </w:p>
+    <w:p>
+      <w:pPr>
+        <w:pStyle w:val="ListParagraph"/>
+        <w:numPr>
+          <w:ilvl w:val="4"/>
+          <w:numId w:val="1"/>
+        </w:numPr>
+        <w:spacing w:line="276" w:lineRule="auto"/>
+        <w:rPr>
+          <w:rFonts w:ascii="Times New Roman" w:hAnsi="Times New Roman" w:cs="Times New Roman"/>
+          <w:sz w:val="24"/>
+          <w:szCs w:val="24"/>
+        </w:rPr>
+      </w:pPr>
+      <w:r>
+        <w:rPr>
+          <w:rFonts w:ascii="Times New Roman" w:hAnsi="Times New Roman" w:cs="Times New Roman"/>
+          <w:sz w:val="24"/>
+          <w:szCs w:val="24"/>
+        </w:rPr>
+        <w:t>Pooling is 2x2</w:t>
+      </w:r>
+    </w:p>
+    <w:p>
+      <w:pPr>
+        <w:pStyle w:val="ListParagraph"/>
+        <w:numPr>
+          <w:ilvl w:val="4"/>
+          <w:numId w:val="1"/>
+        </w:numPr>
+        <w:spacing w:line="276" w:lineRule="auto"/>
+        <w:rPr>
+          <w:rFonts w:ascii="Times New Roman" w:hAnsi="Times New Roman" w:cs="Times New Roman"/>
+          <w:sz w:val="24"/>
+          <w:szCs w:val="24"/>
+        </w:rPr>
+      </w:pPr>
+      <w:r>
+        <w:rPr>
+          <w:rFonts w:ascii="Times New Roman" w:hAnsi="Times New Roman" w:cs="Times New Roman"/>
+          <w:sz w:val="24"/>
+          <w:szCs w:val="24"/>
+        </w:rPr>
+        <w:t>Stride of 1 (by default if omitted)</w:t>
+      </w:r>
+    </w:p>
+    <w:p>
+      <w:pPr>
+        <w:pStyle w:val="ListParagraph"/>
+        <w:numPr>
+          <w:ilvl w:val="3"/>
+          <w:numId w:val="1"/>
+        </w:numPr>
+        <w:spacing w:line="276" w:lineRule="auto"/>
+        <w:rPr>
+          <w:rFonts w:ascii="Times New Roman" w:hAnsi="Times New Roman" w:cs="Times New Roman"/>
+          <w:sz w:val="24"/>
+          <w:szCs w:val="24"/>
+        </w:rPr>
+      </w:pPr>
+      <w:r>
+        <w:rPr>
+          <w:rFonts w:ascii="Times New Roman" w:hAnsi="Times New Roman" w:cs="Times New Roman"/>
+          <w:sz w:val="24"/>
+          <w:szCs w:val="24"/>
+        </w:rPr>
+        <w:t>First Hidden Layer</w:t>
+      </w:r>
+    </w:p>
+    <w:p>
+      <w:pPr>
+        <w:pStyle w:val="ListParagraph"/>
+        <w:numPr>
+          <w:ilvl w:val="4"/>
+          <w:numId w:val="1"/>
+        </w:numPr>
+        <w:spacing w:line="276" w:lineRule="auto"/>
+        <w:rPr>
+          <w:rFonts w:ascii="Times New Roman" w:hAnsi="Times New Roman" w:cs="Times New Roman"/>
+          <w:sz w:val="24"/>
+          <w:szCs w:val="24"/>
+        </w:rPr>
+      </w:pPr>
+      <w:r>
+        <w:rPr>
+          <w:rFonts w:ascii="Times New Roman" w:hAnsi="Times New Roman" w:cs="Times New Roman"/>
+          <w:sz w:val="24"/>
+          <w:szCs w:val="24"/>
+        </w:rPr>
+        <w:lastRenderedPageBreak/>
+        <w:t>120 nodes</w:t>
+      </w:r>
+    </w:p>
+    <w:p>
+      <w:pPr>
+        <w:pStyle w:val="ListParagraph"/>
+        <w:numPr>
+          <w:ilvl w:val="4"/>
+          <w:numId w:val="1"/>
+        </w:numPr>
+        <w:spacing w:line="276" w:lineRule="auto"/>
+        <w:rPr>
+          <w:rFonts w:ascii="Times New Roman" w:hAnsi="Times New Roman" w:cs="Times New Roman"/>
+          <w:sz w:val="24"/>
+          <w:szCs w:val="24"/>
+        </w:rPr>
+      </w:pPr>
+      <w:proofErr w:type="spellStart"/>
+      <w:r>
+        <w:rPr>
+          <w:rFonts w:ascii="Times New Roman" w:hAnsi="Times New Roman" w:cs="Times New Roman"/>
+          <w:sz w:val="24"/>
+          <w:szCs w:val="24"/>
+        </w:rPr>
+        <w:t>ReLU</w:t>
+      </w:r>
+      <w:proofErr w:type="spellEnd"/>
+      <w:r>
+        <w:rPr>
+          <w:rFonts w:ascii="Times New Roman" w:hAnsi="Times New Roman" w:cs="Times New Roman"/>
+          <w:sz w:val="24"/>
+          <w:szCs w:val="24"/>
+        </w:rPr>
+        <w:t xml:space="preserve"> activation function</w:t>
+      </w:r>
+    </w:p>
+    <w:p>
+      <w:pPr>
+        <w:pStyle w:val="ListParagraph"/>
+        <w:numPr>
+          <w:ilvl w:val="3"/>
+          <w:numId w:val="1"/>
+        </w:numPr>
+        <w:spacing w:line="276" w:lineRule="auto"/>
+        <w:rPr>
+          <w:rFonts w:ascii="Times New Roman" w:hAnsi="Times New Roman" w:cs="Times New Roman"/>
+          <w:sz w:val="24"/>
+          <w:szCs w:val="24"/>
+        </w:rPr>
+      </w:pPr>
+      <w:r>
+        <w:rPr>
+          <w:rFonts w:ascii="Times New Roman" w:hAnsi="Times New Roman" w:cs="Times New Roman"/>
+          <w:sz w:val="24"/>
+          <w:szCs w:val="24"/>
+        </w:rPr>
+        <w:t>Second Hidden Layer</w:t>
+      </w:r>
+      <w:r>
+        <w:rPr>
+          <w:rFonts w:ascii="Times New Roman" w:hAnsi="Times New Roman" w:cs="Times New Roman"/>
+          <w:sz w:val="24"/>
+          <w:szCs w:val="24"/>
+        </w:rPr>
+        <w:tab/>
+      </w:r>
+    </w:p>
+    <w:p>
+      <w:pPr>
+        <w:pStyle w:val="ListParagraph"/>
+        <w:numPr>
+          <w:ilvl w:val="4"/>
+          <w:numId w:val="1"/>
+        </w:numPr>
+        <w:spacing w:line="276" w:lineRule="auto"/>
+        <w:rPr>
+          <w:rFonts w:ascii="Times New Roman" w:hAnsi="Times New Roman" w:cs="Times New Roman"/>
+          <w:sz w:val="24"/>
+          <w:szCs w:val="24"/>
+        </w:rPr>
+      </w:pPr>
+      <w:r>
+        <w:rPr>
+          <w:rFonts w:ascii="Times New Roman" w:hAnsi="Times New Roman" w:cs="Times New Roman"/>
+          <w:sz w:val="24"/>
+          <w:szCs w:val="24"/>
+        </w:rPr>
+        <w:t>84 nodes</w:t>
+      </w:r>
+    </w:p>
+    <w:p>
+      <w:pPr>
+        <w:pStyle w:val="ListParagraph"/>
+        <w:numPr>
+          <w:ilvl w:val="4"/>
+          <w:numId w:val="1"/>
+        </w:numPr>
+        <w:spacing w:line="276" w:lineRule="auto"/>
+        <w:rPr>
+          <w:rFonts w:ascii="Times New Roman" w:hAnsi="Times New Roman" w:cs="Times New Roman"/>
+          <w:sz w:val="24"/>
+          <w:szCs w:val="24"/>
+        </w:rPr>
+      </w:pPr>
+      <w:proofErr w:type="spellStart"/>
+      <w:r>
+        <w:rPr>
+          <w:rFonts w:ascii="Times New Roman" w:hAnsi="Times New Roman" w:cs="Times New Roman"/>
+          <w:sz w:val="24"/>
+          <w:szCs w:val="24"/>
+        </w:rPr>
+        <w:t>ReLU</w:t>
+      </w:r>
+      <w:proofErr w:type="spellEnd"/>
+      <w:r>
+        <w:rPr>
+          <w:rFonts w:ascii="Times New Roman" w:hAnsi="Times New Roman" w:cs="Times New Roman"/>
+          <w:sz w:val="24"/>
+          <w:szCs w:val="24"/>
+        </w:rPr>
+        <w:t xml:space="preserve"> activation function</w:t>
+      </w:r>
+    </w:p>
+    <w:p>
+      <w:pPr>
+        <w:pStyle w:val="ListParagraph"/>
+        <w:numPr>
+          <w:ilvl w:val="3"/>
+          <w:numId w:val="1"/>
+        </w:numPr>
+        <w:spacing w:line="276" w:lineRule="auto"/>
+        <w:rPr>
+          <w:rFonts w:ascii="Times New Roman" w:hAnsi="Times New Roman" w:cs="Times New Roman"/>
+          <w:sz w:val="24"/>
+          <w:szCs w:val="24"/>
+        </w:rPr>
+      </w:pPr>
+      <w:proofErr w:type="spellStart"/>
+      <w:r>
+        <w:rPr>
+          <w:rFonts w:ascii="Times New Roman" w:hAnsi="Times New Roman" w:cs="Times New Roman"/>
+          <w:sz w:val="24"/>
+          <w:szCs w:val="24"/>
+        </w:rPr>
+        <w:t>Softmax</w:t>
+      </w:r>
+      <w:proofErr w:type="spellEnd"/>
+      <w:r>
+        <w:rPr>
+          <w:rFonts w:ascii="Times New Roman" w:hAnsi="Times New Roman" w:cs="Times New Roman"/>
+          <w:sz w:val="24"/>
+          <w:szCs w:val="24"/>
+        </w:rPr>
+        <w:t xml:space="preserve"> Layer with 10 output nodes </w:t>
+      </w:r>
+    </w:p>
+    <w:p>
+      <w:pPr>
+        <w:pStyle w:val="ListParagraph"/>
+        <w:numPr>
+          <w:ilvl w:val="2"/>
+          <w:numId w:val="1"/>
+        </w:numPr>
+        <w:spacing w:line="276" w:lineRule="auto"/>
+        <w:rPr>
+          <w:rFonts w:ascii="Times New Roman" w:hAnsi="Times New Roman" w:cs="Times New Roman"/>
+          <w:sz w:val="24"/>
+          <w:szCs w:val="24"/>
+        </w:rPr>
+      </w:pPr>
+      <w:r>
+        <w:rPr>
+          <w:rFonts w:ascii="Times New Roman" w:hAnsi="Times New Roman" w:cs="Times New Roman"/>
+          <w:sz w:val="24"/>
+          <w:szCs w:val="24"/>
+        </w:rPr>
+        <w:t>However, the original boilerplate did not run successfully, so the following modification was made</w:t>
+      </w:r>
+      <w:r>
+        <w:rPr>
+          <w:rFonts w:ascii="Times New Roman" w:hAnsi="Times New Roman" w:cs="Times New Roman"/>
+          <w:sz w:val="24"/>
+          <w:szCs w:val="24"/>
+        </w:rPr>
+        <w:t>:</w:t>
+      </w:r>
+    </w:p>
+    <w:p>
+      <w:pPr>
+        <w:spacing w:line="276" w:lineRule="auto"/>
+        <w:rPr>
+          <w:rFonts w:ascii="Times New Roman" w:hAnsi="Times New Roman" w:cs="Times New Roman"/>
+          <w:sz w:val="24"/>
+          <w:szCs w:val="24"/>
+        </w:rPr>
+      </w:pPr>
+      <w:r>
+        <w:rPr>
+          <w:noProof/>
+        </w:rPr>
+        <w:drawing>
+          <wp:inline distT="0" distB="0" distL="0" distR="0" wp14:anchorId="40697250" wp14:editId="1BD639C1">
+            <wp:extent cx="5943600" cy="1841500"/>
+            <wp:effectExtent l="0" t="0" r="0" b="6350"/>
+            <wp:docPr id="1" name="Picture 1"/>
+            <wp:cNvGraphicFramePr>
+              <a:graphicFrameLocks xmlns:a="http://schemas.openxmlformats.org/drawingml/2006/main" noChangeAspect="1"/>
+            </wp:cNvGraphicFramePr>
+            <a:graphic xmlns:a="http://schemas.openxmlformats.org/drawingml/2006/main">
+              <a:graphicData uri="http://schemas.openxmlformats.org/drawingml/2006/picture">
+                <pic:pic xmlns:pic="http://schemas.openxmlformats.org/drawingml/2006/picture">
+                  <pic:nvPicPr>
+                    <pic:cNvPr id="1" name=""/>
+                    <pic:cNvPicPr/>
+                  </pic:nvPicPr>
+                  <pic:blipFill>
+                    <a:blip r:embed="rId5"/>
+                    <a:stretch>
+                      <a:fillRect/>
+                    </a:stretch>
+                  </pic:blipFill>
+                  <pic:spPr>
+                    <a:xfrm>
+                      <a:off x="0" y="0"/>
+                      <a:ext cx="5943600" cy="1841500"/>
+                    </a:xfrm>
+                    <a:prstGeom prst="rect">
+                      <a:avLst/>
+                    </a:prstGeom>
+                  </pic:spPr>
+                </pic:pic>
+              </a:graphicData>
+            </a:graphic>
+          </wp:inline>
+        </w:drawing>
+      </w:r>
+    </w:p>
+    <w:p>
+      <w:pPr>
+        <w:pStyle w:val="ListParagraph"/>
+        <w:numPr>
+          <w:ilvl w:val="2"/>
+          <w:numId w:val="1"/>
+        </w:numPr>
+        <w:spacing w:line="276" w:lineRule="auto"/>
+        <w:rPr>
+          <w:rFonts w:ascii="Times New Roman" w:hAnsi="Times New Roman" w:cs="Times New Roman"/>
+          <w:sz w:val="24"/>
+          <w:szCs w:val="24"/>
+        </w:rPr>
+      </w:pPr>
+      <w:r>
+        <w:rPr>
+          <w:rFonts w:ascii="Times New Roman" w:hAnsi="Times New Roman" w:cs="Times New Roman"/>
+          <w:sz w:val="24"/>
+          <w:szCs w:val="24"/>
+        </w:rPr>
+        <w:t>The following learning error over epochs plot was:</w:t>
+      </w:r>
+    </w:p>
+    <w:p>
+      <w:pPr>
+        <w:spacing w:line="276" w:lineRule="auto"/>
+        <w:rPr>
+          <w:rFonts w:ascii="Times New Roman" w:hAnsi="Times New Roman" w:cs="Times New Roman"/>
+          <w:sz w:val="24"/>
+          <w:szCs w:val="24"/>
+        </w:rPr>
+      </w:pPr>
+      <w:r>
+        <w:rPr>
+          <w:noProof/>
+        </w:rPr>
+        <w:drawing>
+          <wp:inline distT="0" distB="0" distL="0" distR="0" wp14:anchorId="5EE50640" wp14:editId="132DB38C">
+            <wp:extent cx="3819525" cy="4105275"/>
+            <wp:effectExtent l="0" t="0" r="9525" b="9525"/>
+            <wp:docPr id="2" name="Picture 2"/>
+            <wp:cNvGraphicFramePr>
+              <a:graphicFrameLocks xmlns:a="http://schemas.openxmlformats.org/drawingml/2006/main" noChangeAspect="1"/>
+            </wp:cNvGraphicFramePr>
+            <a:graphic xmlns:a="http://schemas.openxmlformats.org/drawingml/2006/main">
+              <a:graphicData uri="http://schemas.openxmlformats.org/drawingml/2006/picture">
+                <pic:pic xmlns:pic="http://schemas.openxmlformats.org/drawingml/2006/picture">
+                  <pic:nvPicPr>
+                    <pic:cNvPr id="1" name=""/>
+                    <pic:cNvPicPr/>
+                  </pic:nvPicPr>
+                  <pic:blipFill>
+                    <a:blip r:embed="rId6"/>
+                    <a:stretch>
+                      <a:fillRect/>
+                    </a:stretch>
+                  </pic:blipFill>
+                  <pic:spPr>
+                    <a:xfrm>
+                      <a:off x="0" y="0"/>
+                      <a:ext cx="3819525" cy="4105275"/>
+                    </a:xfrm>
+                    <a:prstGeom prst="rect">
+                      <a:avLst/>
+                    </a:prstGeom>
+                  </pic:spPr>
+                </pic:pic>
+              </a:graphicData>
+            </a:graphic>
+          </wp:inline>
+        </w:drawing>
+      </w:r>
+    </w:p>
+    <w:p>
+      <w:pPr>
+        <w:pStyle w:val="ListParagraph"/>
+        <w:numPr>
+          <w:ilvl w:val="2"/>
+          <w:numId w:val="1"/>
+        </w:numPr>
+        <w:spacing w:line="276" w:lineRule="auto"/>
+        <w:rPr>
+          <w:rFonts w:ascii="Times New Roman" w:hAnsi="Times New Roman" w:cs="Times New Roman"/>
+          <w:sz w:val="24"/>
+          <w:szCs w:val="24"/>
+        </w:rPr>
+      </w:pPr>
+      <w:r>
+        <w:rPr>
+          <w:rFonts w:ascii="Times New Roman" w:hAnsi="Times New Roman" w:cs="Times New Roman"/>
+          <w:sz w:val="24"/>
+          <w:szCs w:val="24"/>
+        </w:rPr>
+        <w:lastRenderedPageBreak/>
+        <w:t>The testing error and testing accuracy were:</w:t>
+      </w:r>
+    </w:p>
+    <w:p>
+      <w:pPr>
+        <w:spacing w:line="276" w:lineRule="auto"/>
+        <w:rPr>
+          <w:rFonts w:ascii="Times New Roman" w:hAnsi="Times New Roman" w:cs="Times New Roman"/>
+          <w:sz w:val="24"/>
+          <w:szCs w:val="24"/>
+        </w:rPr>
+      </w:pPr>
+      <w:r>
+        <w:rPr>
+          <w:noProof/>
+        </w:rPr>
+        <w:drawing>
+          <wp:inline distT="0" distB="0" distL="0" distR="0" wp14:anchorId="7BDFE9B6" wp14:editId="77C0FEB7">
+            <wp:extent cx="5943600" cy="955675"/>
+            <wp:effectExtent l="0" t="0" r="0" b="0"/>
+            <wp:docPr id="3" name="Picture 3"/>
+            <wp:cNvGraphicFramePr>
+              <a:graphicFrameLocks xmlns:a="http://schemas.openxmlformats.org/drawingml/2006/main" noChangeAspect="1"/>
+            </wp:cNvGraphicFramePr>
+            <a:graphic xmlns:a="http://schemas.openxmlformats.org/drawingml/2006/main">
+              <a:graphicData uri="http://schemas.openxmlformats.org/drawingml/2006/picture">
+                <pic:pic xmlns:pic="http://schemas.openxmlformats.org/drawingml/2006/picture">
+                  <pic:nvPicPr>
+                    <pic:cNvPr id="1" name=""/>
+                    <pic:cNvPicPr/>
+                  </pic:nvPicPr>
+                  <pic:blipFill>
+                    <a:blip r:embed="rId7"/>
+                    <a:stretch>
+                      <a:fillRect/>
+                    </a:stretch>
+                  </pic:blipFill>
+                  <pic:spPr>
+                    <a:xfrm>
+                      <a:off x="0" y="0"/>
+                      <a:ext cx="5943600" cy="955675"/>
+                    </a:xfrm>
+                    <a:prstGeom prst="rect">
+                      <a:avLst/>
+                    </a:prstGeom>
+                  </pic:spPr>
+                </pic:pic>
+              </a:graphicData>
+            </a:graphic>
+          </wp:inline>
+        </w:drawing>
       </w:r>
     </w:p>
     <w:p>
@@ -325,14 +1247,146 @@
           <w:sz w:val="24"/>
           <w:szCs w:val="24"/>
         </w:rPr>
-        <w:t>_</w:t>
-      </w:r>
-    </w:p>
-    <w:p>
-      <w:pPr>
-        <w:pStyle w:val="ListParagraph"/>
-        <w:numPr>
-          <w:ilvl w:val="0"/>
+        <w:t>Part #</w:t>
+      </w:r>
+      <w:r>
+        <w:rPr>
+          <w:rFonts w:ascii="Times New Roman" w:hAnsi="Times New Roman" w:cs="Times New Roman"/>
+          <w:sz w:val="24"/>
+          <w:szCs w:val="24"/>
+        </w:rPr>
+        <w:t>2</w:t>
+      </w:r>
+      <w:r>
+        <w:rPr>
+          <w:rFonts w:ascii="Times New Roman" w:hAnsi="Times New Roman" w:cs="Times New Roman"/>
+          <w:sz w:val="24"/>
+          <w:szCs w:val="24"/>
+        </w:rPr>
+        <w:t xml:space="preserve"> involved </w:t>
+      </w:r>
+      <w:r>
+        <w:rPr>
+          <w:rFonts w:ascii="Times New Roman" w:hAnsi="Times New Roman" w:cs="Times New Roman"/>
+          <w:sz w:val="24"/>
+          <w:szCs w:val="24"/>
+        </w:rPr>
+        <w:t>changing the kernels to 5x5 dimension</w:t>
+      </w:r>
+      <w:r>
+        <w:rPr>
+          <w:rFonts w:ascii="Times New Roman" w:hAnsi="Times New Roman" w:cs="Times New Roman"/>
+          <w:sz w:val="24"/>
+          <w:szCs w:val="24"/>
+        </w:rPr>
+        <w:t xml:space="preserve"> and evaluating a plot for the learning error over epochs, testing loss, and testing accuracy. </w:t>
+      </w:r>
+    </w:p>
+    <w:p>
+      <w:pPr>
+        <w:pStyle w:val="ListParagraph"/>
+        <w:numPr>
+          <w:ilvl w:val="2"/>
+          <w:numId w:val="1"/>
+        </w:numPr>
+        <w:spacing w:line="276" w:lineRule="auto"/>
+        <w:rPr>
+          <w:rFonts w:ascii="Times New Roman" w:hAnsi="Times New Roman" w:cs="Times New Roman"/>
+          <w:sz w:val="24"/>
+          <w:szCs w:val="24"/>
+        </w:rPr>
+      </w:pPr>
+      <w:r>
+        <w:rPr>
+          <w:rFonts w:ascii="Times New Roman" w:hAnsi="Times New Roman" w:cs="Times New Roman"/>
+          <w:sz w:val="24"/>
+          <w:szCs w:val="24"/>
+        </w:rPr>
+        <w:t>Part #2’s modifications</w:t>
+      </w:r>
+      <w:r>
+        <w:rPr>
+          <w:rFonts w:ascii="Times New Roman" w:hAnsi="Times New Roman" w:cs="Times New Roman"/>
+          <w:sz w:val="24"/>
+          <w:szCs w:val="24"/>
+        </w:rPr>
+        <w:t xml:space="preserve"> made the following assumptions:</w:t>
+      </w:r>
+    </w:p>
+    <w:p>
+      <w:pPr>
+        <w:pStyle w:val="ListParagraph"/>
+        <w:numPr>
+          <w:ilvl w:val="3"/>
+          <w:numId w:val="1"/>
+        </w:numPr>
+        <w:spacing w:line="276" w:lineRule="auto"/>
+        <w:rPr>
+          <w:rFonts w:ascii="Times New Roman" w:hAnsi="Times New Roman" w:cs="Times New Roman"/>
+          <w:sz w:val="24"/>
+          <w:szCs w:val="24"/>
+        </w:rPr>
+      </w:pPr>
+      <w:r>
+        <w:rPr>
+          <w:rFonts w:ascii="Times New Roman" w:hAnsi="Times New Roman" w:cs="Times New Roman"/>
+          <w:sz w:val="24"/>
+          <w:szCs w:val="24"/>
+        </w:rPr>
+        <w:t>Input size of the image is 28x28</w:t>
+      </w:r>
+    </w:p>
+    <w:p>
+      <w:pPr>
+        <w:pStyle w:val="ListParagraph"/>
+        <w:numPr>
+          <w:ilvl w:val="3"/>
+          <w:numId w:val="1"/>
+        </w:numPr>
+        <w:spacing w:line="276" w:lineRule="auto"/>
+        <w:rPr>
+          <w:rFonts w:ascii="Times New Roman" w:hAnsi="Times New Roman" w:cs="Times New Roman"/>
+          <w:sz w:val="24"/>
+          <w:szCs w:val="24"/>
+        </w:rPr>
+      </w:pPr>
+      <w:r>
+        <w:rPr>
+          <w:rFonts w:ascii="Times New Roman" w:hAnsi="Times New Roman" w:cs="Times New Roman"/>
+          <w:sz w:val="24"/>
+          <w:szCs w:val="24"/>
+        </w:rPr>
+        <w:t>First Convolutional Layer contains:</w:t>
+      </w:r>
+    </w:p>
+    <w:p>
+      <w:pPr>
+        <w:pStyle w:val="ListParagraph"/>
+        <w:numPr>
+          <w:ilvl w:val="4"/>
+          <w:numId w:val="1"/>
+        </w:numPr>
+        <w:spacing w:line="276" w:lineRule="auto"/>
+        <w:rPr>
+          <w:rFonts w:ascii="Times New Roman" w:hAnsi="Times New Roman" w:cs="Times New Roman"/>
+          <w:sz w:val="24"/>
+          <w:szCs w:val="24"/>
+        </w:rPr>
+      </w:pPr>
+      <w:r>
+        <w:rPr>
+          <w:rFonts w:ascii="Times New Roman" w:hAnsi="Times New Roman" w:cs="Times New Roman"/>
+          <w:sz w:val="24"/>
+          <w:szCs w:val="24"/>
+        </w:rPr>
+        <w:t>6 Feature Maps</w:t>
+      </w:r>
+    </w:p>
+    <w:p>
+      <w:pPr>
+        <w:pStyle w:val="ListParagraph"/>
+        <w:numPr>
+          <w:ilvl w:val="4"/>
           <w:numId w:val="1"/>
         </w:numPr>
         <w:spacing w:line="276" w:lineRule="auto"/>
@@ -340,6 +1394,7 @@
           <w:rFonts w:ascii="Times New Roman" w:hAnsi="Times New Roman" w:cs="Times New Roman"/>
           <w:b/>
           <w:bCs/>
+          <w:color w:val="FF0000"/>
           <w:sz w:val="24"/>
           <w:szCs w:val="24"/>
         </w:rPr>
@@ -349,36 +1404,671 @@
           <w:rFonts w:ascii="Times New Roman" w:hAnsi="Times New Roman" w:cs="Times New Roman"/>
           <w:b/>
           <w:bCs/>
-          <w:sz w:val="24"/>
-          <w:szCs w:val="24"/>
-        </w:rPr>
-        <w:t>PART #</w:t>
+          <w:color w:val="FF0000"/>
+          <w:sz w:val="24"/>
+          <w:szCs w:val="24"/>
+        </w:rPr>
+        <w:t xml:space="preserve">Kernels are </w:t>
       </w:r>
       <w:r>
         <w:rPr>
           <w:rFonts w:ascii="Times New Roman" w:hAnsi="Times New Roman" w:cs="Times New Roman"/>
           <w:b/>
           <w:bCs/>
-          <w:sz w:val="24"/>
-          <w:szCs w:val="24"/>
-        </w:rPr>
-        <w:t>3</w:t>
-      </w:r>
-      <w:r>
+          <w:color w:val="FF0000"/>
+          <w:sz w:val="24"/>
+          <w:szCs w:val="24"/>
+        </w:rPr>
+        <w:t>5x5</w:t>
+      </w:r>
+    </w:p>
+    <w:p>
+      <w:pPr>
+        <w:pStyle w:val="ListParagraph"/>
+        <w:numPr>
+          <w:ilvl w:val="4"/>
+          <w:numId w:val="1"/>
+        </w:numPr>
+        <w:spacing w:line="276" w:lineRule="auto"/>
+        <w:rPr>
+          <w:rFonts w:ascii="Times New Roman" w:hAnsi="Times New Roman" w:cs="Times New Roman"/>
+          <w:sz w:val="24"/>
+          <w:szCs w:val="24"/>
+        </w:rPr>
+      </w:pPr>
+      <w:r>
+        <w:rPr>
+          <w:rFonts w:ascii="Times New Roman" w:hAnsi="Times New Roman" w:cs="Times New Roman"/>
+          <w:sz w:val="24"/>
+          <w:szCs w:val="24"/>
+        </w:rPr>
+        <w:t>Stride of 1 (by default if omitted)</w:t>
+      </w:r>
+    </w:p>
+    <w:p>
+      <w:pPr>
+        <w:pStyle w:val="ListParagraph"/>
+        <w:numPr>
+          <w:ilvl w:val="3"/>
+          <w:numId w:val="1"/>
+        </w:numPr>
+        <w:spacing w:line="276" w:lineRule="auto"/>
+        <w:rPr>
+          <w:rFonts w:ascii="Times New Roman" w:hAnsi="Times New Roman" w:cs="Times New Roman"/>
+          <w:sz w:val="24"/>
+          <w:szCs w:val="24"/>
+        </w:rPr>
+      </w:pPr>
+      <w:r>
+        <w:rPr>
+          <w:rFonts w:ascii="Times New Roman" w:hAnsi="Times New Roman" w:cs="Times New Roman"/>
+          <w:sz w:val="24"/>
+          <w:szCs w:val="24"/>
+        </w:rPr>
+        <w:t>First Max Pooling Layer</w:t>
+      </w:r>
+    </w:p>
+    <w:p>
+      <w:pPr>
+        <w:pStyle w:val="ListParagraph"/>
+        <w:numPr>
+          <w:ilvl w:val="4"/>
+          <w:numId w:val="1"/>
+        </w:numPr>
+        <w:spacing w:line="276" w:lineRule="auto"/>
+        <w:rPr>
+          <w:rFonts w:ascii="Times New Roman" w:hAnsi="Times New Roman" w:cs="Times New Roman"/>
+          <w:sz w:val="24"/>
+          <w:szCs w:val="24"/>
+        </w:rPr>
+      </w:pPr>
+      <w:r>
+        <w:rPr>
+          <w:rFonts w:ascii="Times New Roman" w:hAnsi="Times New Roman" w:cs="Times New Roman"/>
+          <w:sz w:val="24"/>
+          <w:szCs w:val="24"/>
+        </w:rPr>
+        <w:t>Pooling is 2x2</w:t>
+      </w:r>
+    </w:p>
+    <w:p>
+      <w:pPr>
+        <w:pStyle w:val="ListParagraph"/>
+        <w:numPr>
+          <w:ilvl w:val="4"/>
+          <w:numId w:val="1"/>
+        </w:numPr>
+        <w:spacing w:line="276" w:lineRule="auto"/>
+        <w:rPr>
+          <w:rFonts w:ascii="Times New Roman" w:hAnsi="Times New Roman" w:cs="Times New Roman"/>
+          <w:sz w:val="24"/>
+          <w:szCs w:val="24"/>
+        </w:rPr>
+      </w:pPr>
+      <w:r>
+        <w:rPr>
+          <w:rFonts w:ascii="Times New Roman" w:hAnsi="Times New Roman" w:cs="Times New Roman"/>
+          <w:sz w:val="24"/>
+          <w:szCs w:val="24"/>
+        </w:rPr>
+        <w:t>Stride of 1 (by default if omitted)</w:t>
+      </w:r>
+    </w:p>
+    <w:p>
+      <w:pPr>
+        <w:pStyle w:val="ListParagraph"/>
+        <w:numPr>
+          <w:ilvl w:val="3"/>
+          <w:numId w:val="1"/>
+        </w:numPr>
+        <w:spacing w:line="276" w:lineRule="auto"/>
+        <w:rPr>
+          <w:rFonts w:ascii="Times New Roman" w:hAnsi="Times New Roman" w:cs="Times New Roman"/>
+          <w:sz w:val="24"/>
+          <w:szCs w:val="24"/>
+        </w:rPr>
+      </w:pPr>
+      <w:r>
+        <w:rPr>
+          <w:rFonts w:ascii="Times New Roman" w:hAnsi="Times New Roman" w:cs="Times New Roman"/>
+          <w:sz w:val="24"/>
+          <w:szCs w:val="24"/>
+        </w:rPr>
+        <w:t>Second Convolutional Layer</w:t>
+      </w:r>
+    </w:p>
+    <w:p>
+      <w:pPr>
+        <w:pStyle w:val="ListParagraph"/>
+        <w:numPr>
+          <w:ilvl w:val="4"/>
+          <w:numId w:val="1"/>
+        </w:numPr>
+        <w:spacing w:line="276" w:lineRule="auto"/>
+        <w:rPr>
+          <w:rFonts w:ascii="Times New Roman" w:hAnsi="Times New Roman" w:cs="Times New Roman"/>
+          <w:sz w:val="24"/>
+          <w:szCs w:val="24"/>
+        </w:rPr>
+      </w:pPr>
+      <w:r>
+        <w:rPr>
+          <w:rFonts w:ascii="Times New Roman" w:hAnsi="Times New Roman" w:cs="Times New Roman"/>
+          <w:sz w:val="24"/>
+          <w:szCs w:val="24"/>
+        </w:rPr>
+        <w:t>16 Feature Maps</w:t>
+      </w:r>
+    </w:p>
+    <w:p>
+      <w:pPr>
+        <w:pStyle w:val="ListParagraph"/>
+        <w:numPr>
+          <w:ilvl w:val="4"/>
+          <w:numId w:val="1"/>
+        </w:numPr>
+        <w:spacing w:line="276" w:lineRule="auto"/>
         <w:rPr>
           <w:rFonts w:ascii="Times New Roman" w:hAnsi="Times New Roman" w:cs="Times New Roman"/>
           <w:b/>
           <w:bCs/>
-          <w:sz w:val="24"/>
-          <w:szCs w:val="24"/>
-        </w:rPr>
-        <w:t xml:space="preserve">: Changing </w:t>
-      </w:r>
+          <w:color w:val="FF0000"/>
+          <w:sz w:val="24"/>
+          <w:szCs w:val="24"/>
+        </w:rPr>
+      </w:pPr>
       <w:r>
         <w:rPr>
           <w:rFonts w:ascii="Times New Roman" w:hAnsi="Times New Roman" w:cs="Times New Roman"/>
           <w:b/>
           <w:bCs/>
+          <w:color w:val="FF0000"/>
+          <w:sz w:val="24"/>
+          <w:szCs w:val="24"/>
+        </w:rPr>
+        <w:t xml:space="preserve">Kernels are </w:t>
+      </w:r>
+      <w:r>
+        <w:rPr>
+          <w:rFonts w:ascii="Times New Roman" w:hAnsi="Times New Roman" w:cs="Times New Roman"/>
+          <w:b/>
+          <w:bCs/>
+          <w:color w:val="FF0000"/>
+          <w:sz w:val="24"/>
+          <w:szCs w:val="24"/>
+        </w:rPr>
+        <w:t>5x5</w:t>
+      </w:r>
+    </w:p>
+    <w:p>
+      <w:pPr>
+        <w:pStyle w:val="ListParagraph"/>
+        <w:numPr>
+          <w:ilvl w:val="4"/>
+          <w:numId w:val="1"/>
+        </w:numPr>
+        <w:spacing w:line="276" w:lineRule="auto"/>
+        <w:rPr>
+          <w:rFonts w:ascii="Times New Roman" w:hAnsi="Times New Roman" w:cs="Times New Roman"/>
+          <w:sz w:val="24"/>
+          <w:szCs w:val="24"/>
+        </w:rPr>
+      </w:pPr>
+      <w:r>
+        <w:rPr>
+          <w:rFonts w:ascii="Times New Roman" w:hAnsi="Times New Roman" w:cs="Times New Roman"/>
+          <w:sz w:val="24"/>
+          <w:szCs w:val="24"/>
+        </w:rPr>
+        <w:t>Stride of 1 (by default if omitted)</w:t>
+      </w:r>
+    </w:p>
+    <w:p>
+      <w:pPr>
+        <w:pStyle w:val="ListParagraph"/>
+        <w:numPr>
+          <w:ilvl w:val="3"/>
+          <w:numId w:val="1"/>
+        </w:numPr>
+        <w:spacing w:line="276" w:lineRule="auto"/>
+        <w:rPr>
+          <w:rFonts w:ascii="Times New Roman" w:hAnsi="Times New Roman" w:cs="Times New Roman"/>
+          <w:sz w:val="24"/>
+          <w:szCs w:val="24"/>
+        </w:rPr>
+      </w:pPr>
+      <w:r>
+        <w:rPr>
+          <w:rFonts w:ascii="Times New Roman" w:hAnsi="Times New Roman" w:cs="Times New Roman"/>
+          <w:sz w:val="24"/>
+          <w:szCs w:val="24"/>
+        </w:rPr>
+        <w:t>Second Max Pooling Layer</w:t>
+      </w:r>
+    </w:p>
+    <w:p>
+      <w:pPr>
+        <w:pStyle w:val="ListParagraph"/>
+        <w:numPr>
+          <w:ilvl w:val="4"/>
+          <w:numId w:val="1"/>
+        </w:numPr>
+        <w:spacing w:line="276" w:lineRule="auto"/>
+        <w:rPr>
+          <w:rFonts w:ascii="Times New Roman" w:hAnsi="Times New Roman" w:cs="Times New Roman"/>
+          <w:sz w:val="24"/>
+          <w:szCs w:val="24"/>
+        </w:rPr>
+      </w:pPr>
+      <w:r>
+        <w:rPr>
+          <w:rFonts w:ascii="Times New Roman" w:hAnsi="Times New Roman" w:cs="Times New Roman"/>
+          <w:sz w:val="24"/>
+          <w:szCs w:val="24"/>
+        </w:rPr>
+        <w:t>Pooling is 2x2</w:t>
+      </w:r>
+    </w:p>
+    <w:p>
+      <w:pPr>
+        <w:pStyle w:val="ListParagraph"/>
+        <w:numPr>
+          <w:ilvl w:val="4"/>
+          <w:numId w:val="1"/>
+        </w:numPr>
+        <w:spacing w:line="276" w:lineRule="auto"/>
+        <w:rPr>
+          <w:rFonts w:ascii="Times New Roman" w:hAnsi="Times New Roman" w:cs="Times New Roman"/>
+          <w:sz w:val="24"/>
+          <w:szCs w:val="24"/>
+        </w:rPr>
+      </w:pPr>
+      <w:r>
+        <w:rPr>
+          <w:rFonts w:ascii="Times New Roman" w:hAnsi="Times New Roman" w:cs="Times New Roman"/>
+          <w:sz w:val="24"/>
+          <w:szCs w:val="24"/>
+        </w:rPr>
+        <w:t>Stride of 1 (by default if omitted)</w:t>
+      </w:r>
+    </w:p>
+    <w:p>
+      <w:pPr>
+        <w:pStyle w:val="ListParagraph"/>
+        <w:numPr>
+          <w:ilvl w:val="3"/>
+          <w:numId w:val="1"/>
+        </w:numPr>
+        <w:spacing w:line="276" w:lineRule="auto"/>
+        <w:rPr>
+          <w:rFonts w:ascii="Times New Roman" w:hAnsi="Times New Roman" w:cs="Times New Roman"/>
+          <w:sz w:val="24"/>
+          <w:szCs w:val="24"/>
+        </w:rPr>
+      </w:pPr>
+      <w:r>
+        <w:rPr>
+          <w:rFonts w:ascii="Times New Roman" w:hAnsi="Times New Roman" w:cs="Times New Roman"/>
+          <w:sz w:val="24"/>
+          <w:szCs w:val="24"/>
+        </w:rPr>
+        <w:t>First Hidden Layer</w:t>
+      </w:r>
+    </w:p>
+    <w:p>
+      <w:pPr>
+        <w:pStyle w:val="ListParagraph"/>
+        <w:numPr>
+          <w:ilvl w:val="4"/>
+          <w:numId w:val="1"/>
+        </w:numPr>
+        <w:spacing w:line="276" w:lineRule="auto"/>
+        <w:rPr>
+          <w:rFonts w:ascii="Times New Roman" w:hAnsi="Times New Roman" w:cs="Times New Roman"/>
+          <w:sz w:val="24"/>
+          <w:szCs w:val="24"/>
+        </w:rPr>
+      </w:pPr>
+      <w:r>
+        <w:rPr>
+          <w:rFonts w:ascii="Times New Roman" w:hAnsi="Times New Roman" w:cs="Times New Roman"/>
+          <w:sz w:val="24"/>
+          <w:szCs w:val="24"/>
+        </w:rPr>
+        <w:t>120 nodes</w:t>
+      </w:r>
+    </w:p>
+    <w:p>
+      <w:pPr>
+        <w:pStyle w:val="ListParagraph"/>
+        <w:numPr>
+          <w:ilvl w:val="4"/>
+          <w:numId w:val="1"/>
+        </w:numPr>
+        <w:spacing w:line="276" w:lineRule="auto"/>
+        <w:rPr>
+          <w:rFonts w:ascii="Times New Roman" w:hAnsi="Times New Roman" w:cs="Times New Roman"/>
+          <w:sz w:val="24"/>
+          <w:szCs w:val="24"/>
+        </w:rPr>
+      </w:pPr>
+      <w:proofErr w:type="spellStart"/>
+      <w:r>
+        <w:rPr>
+          <w:rFonts w:ascii="Times New Roman" w:hAnsi="Times New Roman" w:cs="Times New Roman"/>
+          <w:sz w:val="24"/>
+          <w:szCs w:val="24"/>
+        </w:rPr>
+        <w:t>ReLU</w:t>
+      </w:r>
+      <w:proofErr w:type="spellEnd"/>
+      <w:r>
+        <w:rPr>
+          <w:rFonts w:ascii="Times New Roman" w:hAnsi="Times New Roman" w:cs="Times New Roman"/>
+          <w:sz w:val="24"/>
+          <w:szCs w:val="24"/>
+        </w:rPr>
+        <w:t xml:space="preserve"> activation function</w:t>
+      </w:r>
+    </w:p>
+    <w:p>
+      <w:pPr>
+        <w:pStyle w:val="ListParagraph"/>
+        <w:numPr>
+          <w:ilvl w:val="3"/>
+          <w:numId w:val="1"/>
+        </w:numPr>
+        <w:spacing w:line="276" w:lineRule="auto"/>
+        <w:rPr>
+          <w:rFonts w:ascii="Times New Roman" w:hAnsi="Times New Roman" w:cs="Times New Roman"/>
+          <w:sz w:val="24"/>
+          <w:szCs w:val="24"/>
+        </w:rPr>
+      </w:pPr>
+      <w:r>
+        <w:rPr>
+          <w:rFonts w:ascii="Times New Roman" w:hAnsi="Times New Roman" w:cs="Times New Roman"/>
+          <w:sz w:val="24"/>
+          <w:szCs w:val="24"/>
+        </w:rPr>
+        <w:t>Second Hidden Layer</w:t>
+      </w:r>
+      <w:r>
+        <w:rPr>
+          <w:rFonts w:ascii="Times New Roman" w:hAnsi="Times New Roman" w:cs="Times New Roman"/>
+          <w:sz w:val="24"/>
+          <w:szCs w:val="24"/>
+        </w:rPr>
+        <w:tab/>
+      </w:r>
+    </w:p>
+    <w:p>
+      <w:pPr>
+        <w:pStyle w:val="ListParagraph"/>
+        <w:numPr>
+          <w:ilvl w:val="4"/>
+          <w:numId w:val="1"/>
+        </w:numPr>
+        <w:spacing w:line="276" w:lineRule="auto"/>
+        <w:rPr>
+          <w:rFonts w:ascii="Times New Roman" w:hAnsi="Times New Roman" w:cs="Times New Roman"/>
+          <w:sz w:val="24"/>
+          <w:szCs w:val="24"/>
+        </w:rPr>
+      </w:pPr>
+      <w:r>
+        <w:rPr>
+          <w:rFonts w:ascii="Times New Roman" w:hAnsi="Times New Roman" w:cs="Times New Roman"/>
+          <w:sz w:val="24"/>
+          <w:szCs w:val="24"/>
+        </w:rPr>
+        <w:t>84 nodes</w:t>
+      </w:r>
+    </w:p>
+    <w:p>
+      <w:pPr>
+        <w:pStyle w:val="ListParagraph"/>
+        <w:numPr>
+          <w:ilvl w:val="4"/>
+          <w:numId w:val="1"/>
+        </w:numPr>
+        <w:spacing w:line="276" w:lineRule="auto"/>
+        <w:rPr>
+          <w:rFonts w:ascii="Times New Roman" w:hAnsi="Times New Roman" w:cs="Times New Roman"/>
+          <w:sz w:val="24"/>
+          <w:szCs w:val="24"/>
+        </w:rPr>
+      </w:pPr>
+      <w:proofErr w:type="spellStart"/>
+      <w:r>
+        <w:rPr>
+          <w:rFonts w:ascii="Times New Roman" w:hAnsi="Times New Roman" w:cs="Times New Roman"/>
+          <w:sz w:val="24"/>
+          <w:szCs w:val="24"/>
+        </w:rPr>
+        <w:t>ReLU</w:t>
+      </w:r>
+      <w:proofErr w:type="spellEnd"/>
+      <w:r>
+        <w:rPr>
+          <w:rFonts w:ascii="Times New Roman" w:hAnsi="Times New Roman" w:cs="Times New Roman"/>
+          <w:sz w:val="24"/>
+          <w:szCs w:val="24"/>
+        </w:rPr>
+        <w:t xml:space="preserve"> activation function</w:t>
+      </w:r>
+    </w:p>
+    <w:p>
+      <w:pPr>
+        <w:pStyle w:val="ListParagraph"/>
+        <w:numPr>
+          <w:ilvl w:val="3"/>
+          <w:numId w:val="1"/>
+        </w:numPr>
+        <w:spacing w:line="276" w:lineRule="auto"/>
+        <w:rPr>
+          <w:rFonts w:ascii="Times New Roman" w:hAnsi="Times New Roman" w:cs="Times New Roman"/>
+          <w:sz w:val="24"/>
+          <w:szCs w:val="24"/>
+        </w:rPr>
+      </w:pPr>
+      <w:proofErr w:type="spellStart"/>
+      <w:r>
+        <w:rPr>
+          <w:rFonts w:ascii="Times New Roman" w:hAnsi="Times New Roman" w:cs="Times New Roman"/>
+          <w:sz w:val="24"/>
+          <w:szCs w:val="24"/>
+        </w:rPr>
+        <w:t>Softmax</w:t>
+      </w:r>
+      <w:proofErr w:type="spellEnd"/>
+      <w:r>
+        <w:rPr>
+          <w:rFonts w:ascii="Times New Roman" w:hAnsi="Times New Roman" w:cs="Times New Roman"/>
+          <w:sz w:val="24"/>
+          <w:szCs w:val="24"/>
+        </w:rPr>
+        <w:t xml:space="preserve"> Layer with 10 output nodes </w:t>
+      </w:r>
+    </w:p>
+    <w:p>
+      <w:pPr>
+        <w:pStyle w:val="ListParagraph"/>
+        <w:numPr>
+          <w:ilvl w:val="2"/>
+          <w:numId w:val="1"/>
+        </w:numPr>
+        <w:spacing w:line="276" w:lineRule="auto"/>
+        <w:rPr>
+          <w:rFonts w:ascii="Times New Roman" w:hAnsi="Times New Roman" w:cs="Times New Roman"/>
+          <w:sz w:val="24"/>
+          <w:szCs w:val="24"/>
+        </w:rPr>
+      </w:pPr>
+      <w:r>
+        <w:rPr>
+          <w:rFonts w:ascii="Times New Roman" w:hAnsi="Times New Roman" w:cs="Times New Roman"/>
+          <w:sz w:val="24"/>
+          <w:szCs w:val="24"/>
+        </w:rPr>
+        <w:t>The following learning error over epochs plot was:</w:t>
+      </w:r>
+    </w:p>
+    <w:p>
+      <w:pPr>
+        <w:spacing w:line="276" w:lineRule="auto"/>
+        <w:rPr>
+          <w:rFonts w:ascii="Times New Roman" w:hAnsi="Times New Roman" w:cs="Times New Roman"/>
+          <w:sz w:val="24"/>
+          <w:szCs w:val="24"/>
+        </w:rPr>
+      </w:pPr>
+      <w:r>
+        <w:rPr>
+          <w:noProof/>
+        </w:rPr>
+        <w:lastRenderedPageBreak/>
+        <w:drawing>
+          <wp:inline distT="0" distB="0" distL="0" distR="0" wp14:anchorId="48BB714B" wp14:editId="59F62DF9">
+            <wp:extent cx="3886200" cy="4067175"/>
+            <wp:effectExtent l="0" t="0" r="0" b="9525"/>
+            <wp:docPr id="4" name="Picture 4"/>
+            <wp:cNvGraphicFramePr>
+              <a:graphicFrameLocks xmlns:a="http://schemas.openxmlformats.org/drawingml/2006/main" noChangeAspect="1"/>
+            </wp:cNvGraphicFramePr>
+            <a:graphic xmlns:a="http://schemas.openxmlformats.org/drawingml/2006/main">
+              <a:graphicData uri="http://schemas.openxmlformats.org/drawingml/2006/picture">
+                <pic:pic xmlns:pic="http://schemas.openxmlformats.org/drawingml/2006/picture">
+                  <pic:nvPicPr>
+                    <pic:cNvPr id="1" name=""/>
+                    <pic:cNvPicPr/>
+                  </pic:nvPicPr>
+                  <pic:blipFill>
+                    <a:blip r:embed="rId8"/>
+                    <a:stretch>
+                      <a:fillRect/>
+                    </a:stretch>
+                  </pic:blipFill>
+                  <pic:spPr>
+                    <a:xfrm>
+                      <a:off x="0" y="0"/>
+                      <a:ext cx="3886200" cy="4067175"/>
+                    </a:xfrm>
+                    <a:prstGeom prst="rect">
+                      <a:avLst/>
+                    </a:prstGeom>
+                  </pic:spPr>
+                </pic:pic>
+              </a:graphicData>
+            </a:graphic>
+          </wp:inline>
+        </w:drawing>
+      </w:r>
+    </w:p>
+    <w:p>
+      <w:pPr>
+        <w:pStyle w:val="ListParagraph"/>
+        <w:numPr>
+          <w:ilvl w:val="2"/>
+          <w:numId w:val="1"/>
+        </w:numPr>
+        <w:spacing w:line="276" w:lineRule="auto"/>
+        <w:rPr>
+          <w:rFonts w:ascii="Times New Roman" w:hAnsi="Times New Roman" w:cs="Times New Roman"/>
+          <w:sz w:val="24"/>
+          <w:szCs w:val="24"/>
+        </w:rPr>
+      </w:pPr>
+      <w:r>
+        <w:rPr>
+          <w:rFonts w:ascii="Times New Roman" w:hAnsi="Times New Roman" w:cs="Times New Roman"/>
+          <w:sz w:val="24"/>
+          <w:szCs w:val="24"/>
+        </w:rPr>
+        <w:t>The following testing error and testing accuracy was:</w:t>
+      </w:r>
+    </w:p>
+    <w:p>
+      <w:pPr>
+        <w:spacing w:line="276" w:lineRule="auto"/>
+        <w:rPr>
+          <w:rFonts w:ascii="Times New Roman" w:hAnsi="Times New Roman" w:cs="Times New Roman"/>
+          <w:sz w:val="24"/>
+          <w:szCs w:val="24"/>
+        </w:rPr>
+      </w:pPr>
+      <w:r>
+        <w:rPr>
+          <w:noProof/>
+        </w:rPr>
+        <w:drawing>
+          <wp:inline distT="0" distB="0" distL="0" distR="0" wp14:anchorId="0D842A44" wp14:editId="0B68149A">
+            <wp:extent cx="5943600" cy="925195"/>
+            <wp:effectExtent l="0" t="0" r="0" b="8255"/>
+            <wp:docPr id="5" name="Picture 5"/>
+            <wp:cNvGraphicFramePr>
+              <a:graphicFrameLocks xmlns:a="http://schemas.openxmlformats.org/drawingml/2006/main" noChangeAspect="1"/>
+            </wp:cNvGraphicFramePr>
+            <a:graphic xmlns:a="http://schemas.openxmlformats.org/drawingml/2006/main">
+              <a:graphicData uri="http://schemas.openxmlformats.org/drawingml/2006/picture">
+                <pic:pic xmlns:pic="http://schemas.openxmlformats.org/drawingml/2006/picture">
+                  <pic:nvPicPr>
+                    <pic:cNvPr id="1" name=""/>
+                    <pic:cNvPicPr/>
+                  </pic:nvPicPr>
+                  <pic:blipFill>
+                    <a:blip r:embed="rId9"/>
+                    <a:stretch>
+                      <a:fillRect/>
+                    </a:stretch>
+                  </pic:blipFill>
+                  <pic:spPr>
+                    <a:xfrm>
+                      <a:off x="0" y="0"/>
+                      <a:ext cx="5943600" cy="925195"/>
+                    </a:xfrm>
+                    <a:prstGeom prst="rect">
+                      <a:avLst/>
+                    </a:prstGeom>
+                  </pic:spPr>
+                </pic:pic>
+              </a:graphicData>
+            </a:graphic>
+          </wp:inline>
+        </w:drawing>
+      </w:r>
+    </w:p>
+    <w:p>
+      <w:pPr>
+        <w:pStyle w:val="ListParagraph"/>
+        <w:numPr>
+          <w:ilvl w:val="0"/>
+          <w:numId w:val="1"/>
+        </w:numPr>
+        <w:spacing w:line="276" w:lineRule="auto"/>
+        <w:rPr>
+          <w:rFonts w:ascii="Times New Roman" w:hAnsi="Times New Roman" w:cs="Times New Roman"/>
+          <w:b/>
+          <w:bCs/>
+          <w:sz w:val="24"/>
+          <w:szCs w:val="24"/>
+        </w:rPr>
+      </w:pPr>
+      <w:r>
+        <w:rPr>
+          <w:rFonts w:ascii="Times New Roman" w:hAnsi="Times New Roman" w:cs="Times New Roman"/>
+          <w:b/>
+          <w:bCs/>
+          <w:sz w:val="24"/>
+          <w:szCs w:val="24"/>
+        </w:rPr>
+        <w:t xml:space="preserve">PART #3: Changing </w:t>
+      </w:r>
+      <w:r>
+        <w:rPr>
+          <w:rFonts w:ascii="Times New Roman" w:hAnsi="Times New Roman" w:cs="Times New Roman"/>
+          <w:b/>
+          <w:bCs/>
           <w:sz w:val="24"/>
           <w:szCs w:val="24"/>
         </w:rPr>
@@ -405,8 +2095,690 @@
           <w:sz w:val="24"/>
           <w:szCs w:val="24"/>
         </w:rPr>
-        <w:t>_</w:t>
-      </w:r>
+        <w:t xml:space="preserve">Part #2 involved changing the kernels to 5x5 dimension and evaluating a plot for the learning error over epochs, testing loss, and testing accuracy. </w:t>
+      </w:r>
+    </w:p>
+    <w:p>
+      <w:pPr>
+        <w:pStyle w:val="ListParagraph"/>
+        <w:numPr>
+          <w:ilvl w:val="2"/>
+          <w:numId w:val="1"/>
+        </w:numPr>
+        <w:spacing w:line="276" w:lineRule="auto"/>
+        <w:rPr>
+          <w:rFonts w:ascii="Times New Roman" w:hAnsi="Times New Roman" w:cs="Times New Roman"/>
+          <w:sz w:val="24"/>
+          <w:szCs w:val="24"/>
+        </w:rPr>
+      </w:pPr>
+      <w:r>
+        <w:rPr>
+          <w:rFonts w:ascii="Times New Roman" w:hAnsi="Times New Roman" w:cs="Times New Roman"/>
+          <w:sz w:val="24"/>
+          <w:szCs w:val="24"/>
+        </w:rPr>
+        <w:t>Part #2’s modifications made the following assumptions:</w:t>
+      </w:r>
+    </w:p>
+    <w:p>
+      <w:pPr>
+        <w:pStyle w:val="ListParagraph"/>
+        <w:numPr>
+          <w:ilvl w:val="3"/>
+          <w:numId w:val="1"/>
+        </w:numPr>
+        <w:spacing w:line="276" w:lineRule="auto"/>
+        <w:rPr>
+          <w:rFonts w:ascii="Times New Roman" w:hAnsi="Times New Roman" w:cs="Times New Roman"/>
+          <w:sz w:val="24"/>
+          <w:szCs w:val="24"/>
+        </w:rPr>
+      </w:pPr>
+      <w:r>
+        <w:rPr>
+          <w:rFonts w:ascii="Times New Roman" w:hAnsi="Times New Roman" w:cs="Times New Roman"/>
+          <w:sz w:val="24"/>
+          <w:szCs w:val="24"/>
+        </w:rPr>
+        <w:t>Input size of the image is 28x28</w:t>
+      </w:r>
+    </w:p>
+    <w:p>
+      <w:pPr>
+        <w:pStyle w:val="ListParagraph"/>
+        <w:numPr>
+          <w:ilvl w:val="3"/>
+          <w:numId w:val="1"/>
+        </w:numPr>
+        <w:spacing w:line="276" w:lineRule="auto"/>
+        <w:rPr>
+          <w:rFonts w:ascii="Times New Roman" w:hAnsi="Times New Roman" w:cs="Times New Roman"/>
+          <w:color w:val="FF0000"/>
+          <w:sz w:val="24"/>
+          <w:szCs w:val="24"/>
+        </w:rPr>
+      </w:pPr>
+      <w:r>
+        <w:rPr>
+          <w:rFonts w:ascii="Times New Roman" w:hAnsi="Times New Roman" w:cs="Times New Roman"/>
+          <w:sz w:val="24"/>
+          <w:szCs w:val="24"/>
+        </w:rPr>
+        <w:t>First Convolutional Layer contains:</w:t>
+      </w:r>
+    </w:p>
+    <w:p>
+      <w:pPr>
+        <w:pStyle w:val="ListParagraph"/>
+        <w:numPr>
+          <w:ilvl w:val="4"/>
+          <w:numId w:val="1"/>
+        </w:numPr>
+        <w:spacing w:line="276" w:lineRule="auto"/>
+        <w:rPr>
+          <w:rFonts w:ascii="Times New Roman" w:hAnsi="Times New Roman" w:cs="Times New Roman"/>
+          <w:b/>
+          <w:bCs/>
+          <w:color w:val="FF0000"/>
+          <w:sz w:val="24"/>
+          <w:szCs w:val="24"/>
+        </w:rPr>
+      </w:pPr>
+      <w:r>
+        <w:rPr>
+          <w:rFonts w:ascii="Times New Roman" w:hAnsi="Times New Roman" w:cs="Times New Roman"/>
+          <w:b/>
+          <w:bCs/>
+          <w:color w:val="FF0000"/>
+          <w:sz w:val="24"/>
+          <w:szCs w:val="24"/>
+        </w:rPr>
+        <w:t>8</w:t>
+      </w:r>
+      <w:r>
+        <w:rPr>
+          <w:rFonts w:ascii="Times New Roman" w:hAnsi="Times New Roman" w:cs="Times New Roman"/>
+          <w:b/>
+          <w:bCs/>
+          <w:color w:val="FF0000"/>
+          <w:sz w:val="24"/>
+          <w:szCs w:val="24"/>
+        </w:rPr>
+        <w:t xml:space="preserve"> Feature Maps</w:t>
+      </w:r>
+    </w:p>
+    <w:p>
+      <w:pPr>
+        <w:pStyle w:val="ListParagraph"/>
+        <w:numPr>
+          <w:ilvl w:val="4"/>
+          <w:numId w:val="1"/>
+        </w:numPr>
+        <w:spacing w:line="276" w:lineRule="auto"/>
+        <w:rPr>
+          <w:rFonts w:ascii="Times New Roman" w:hAnsi="Times New Roman" w:cs="Times New Roman"/>
+          <w:b/>
+          <w:bCs/>
+          <w:color w:val="FF0000"/>
+          <w:sz w:val="24"/>
+          <w:szCs w:val="24"/>
+        </w:rPr>
+      </w:pPr>
+      <w:r>
+        <w:rPr>
+          <w:rFonts w:ascii="Times New Roman" w:hAnsi="Times New Roman" w:cs="Times New Roman"/>
+          <w:b/>
+          <w:bCs/>
+          <w:color w:val="FF0000"/>
+          <w:sz w:val="24"/>
+          <w:szCs w:val="24"/>
+        </w:rPr>
+        <w:t>Kernels are 5x5</w:t>
+      </w:r>
+    </w:p>
+    <w:p>
+      <w:pPr>
+        <w:pStyle w:val="ListParagraph"/>
+        <w:numPr>
+          <w:ilvl w:val="4"/>
+          <w:numId w:val="1"/>
+        </w:numPr>
+        <w:spacing w:line="276" w:lineRule="auto"/>
+        <w:rPr>
+          <w:rFonts w:ascii="Times New Roman" w:hAnsi="Times New Roman" w:cs="Times New Roman"/>
+          <w:sz w:val="24"/>
+          <w:szCs w:val="24"/>
+        </w:rPr>
+      </w:pPr>
+      <w:r>
+        <w:rPr>
+          <w:rFonts w:ascii="Times New Roman" w:hAnsi="Times New Roman" w:cs="Times New Roman"/>
+          <w:sz w:val="24"/>
+          <w:szCs w:val="24"/>
+        </w:rPr>
+        <w:t>Stride of 1 (by default if omitted)</w:t>
+      </w:r>
+    </w:p>
+    <w:p>
+      <w:pPr>
+        <w:pStyle w:val="ListParagraph"/>
+        <w:numPr>
+          <w:ilvl w:val="3"/>
+          <w:numId w:val="1"/>
+        </w:numPr>
+        <w:spacing w:line="276" w:lineRule="auto"/>
+        <w:rPr>
+          <w:rFonts w:ascii="Times New Roman" w:hAnsi="Times New Roman" w:cs="Times New Roman"/>
+          <w:sz w:val="24"/>
+          <w:szCs w:val="24"/>
+        </w:rPr>
+      </w:pPr>
+      <w:r>
+        <w:rPr>
+          <w:rFonts w:ascii="Times New Roman" w:hAnsi="Times New Roman" w:cs="Times New Roman"/>
+          <w:sz w:val="24"/>
+          <w:szCs w:val="24"/>
+        </w:rPr>
+        <w:t>First Max Pooling Layer</w:t>
+      </w:r>
+    </w:p>
+    <w:p>
+      <w:pPr>
+        <w:pStyle w:val="ListParagraph"/>
+        <w:numPr>
+          <w:ilvl w:val="4"/>
+          <w:numId w:val="1"/>
+        </w:numPr>
+        <w:spacing w:line="276" w:lineRule="auto"/>
+        <w:rPr>
+          <w:rFonts w:ascii="Times New Roman" w:hAnsi="Times New Roman" w:cs="Times New Roman"/>
+          <w:sz w:val="24"/>
+          <w:szCs w:val="24"/>
+        </w:rPr>
+      </w:pPr>
+      <w:r>
+        <w:rPr>
+          <w:rFonts w:ascii="Times New Roman" w:hAnsi="Times New Roman" w:cs="Times New Roman"/>
+          <w:sz w:val="24"/>
+          <w:szCs w:val="24"/>
+        </w:rPr>
+        <w:t>Pooling is 2x2</w:t>
+      </w:r>
+    </w:p>
+    <w:p>
+      <w:pPr>
+        <w:pStyle w:val="ListParagraph"/>
+        <w:numPr>
+          <w:ilvl w:val="4"/>
+          <w:numId w:val="1"/>
+        </w:numPr>
+        <w:spacing w:line="276" w:lineRule="auto"/>
+        <w:rPr>
+          <w:rFonts w:ascii="Times New Roman" w:hAnsi="Times New Roman" w:cs="Times New Roman"/>
+          <w:sz w:val="24"/>
+          <w:szCs w:val="24"/>
+        </w:rPr>
+      </w:pPr>
+      <w:r>
+        <w:rPr>
+          <w:rFonts w:ascii="Times New Roman" w:hAnsi="Times New Roman" w:cs="Times New Roman"/>
+          <w:sz w:val="24"/>
+          <w:szCs w:val="24"/>
+        </w:rPr>
+        <w:t>Stride of 1 (by default if omitted)</w:t>
+      </w:r>
+    </w:p>
+    <w:p>
+      <w:pPr>
+        <w:pStyle w:val="ListParagraph"/>
+        <w:numPr>
+          <w:ilvl w:val="3"/>
+          <w:numId w:val="1"/>
+        </w:numPr>
+        <w:spacing w:line="276" w:lineRule="auto"/>
+        <w:rPr>
+          <w:rFonts w:ascii="Times New Roman" w:hAnsi="Times New Roman" w:cs="Times New Roman"/>
+          <w:color w:val="FF0000"/>
+          <w:sz w:val="24"/>
+          <w:szCs w:val="24"/>
+        </w:rPr>
+      </w:pPr>
+      <w:r>
+        <w:rPr>
+          <w:rFonts w:ascii="Times New Roman" w:hAnsi="Times New Roman" w:cs="Times New Roman"/>
+          <w:sz w:val="24"/>
+          <w:szCs w:val="24"/>
+        </w:rPr>
+        <w:t>Second Convolutional Layer</w:t>
+      </w:r>
+    </w:p>
+    <w:p>
+      <w:pPr>
+        <w:pStyle w:val="ListParagraph"/>
+        <w:numPr>
+          <w:ilvl w:val="4"/>
+          <w:numId w:val="1"/>
+        </w:numPr>
+        <w:spacing w:line="276" w:lineRule="auto"/>
+        <w:rPr>
+          <w:rFonts w:ascii="Times New Roman" w:hAnsi="Times New Roman" w:cs="Times New Roman"/>
+          <w:b/>
+          <w:bCs/>
+          <w:color w:val="FF0000"/>
+          <w:sz w:val="24"/>
+          <w:szCs w:val="24"/>
+        </w:rPr>
+      </w:pPr>
+      <w:r>
+        <w:rPr>
+          <w:rFonts w:ascii="Times New Roman" w:hAnsi="Times New Roman" w:cs="Times New Roman"/>
+          <w:b/>
+          <w:bCs/>
+          <w:color w:val="FF0000"/>
+          <w:sz w:val="24"/>
+          <w:szCs w:val="24"/>
+        </w:rPr>
+        <w:lastRenderedPageBreak/>
+        <w:t>20</w:t>
+      </w:r>
+      <w:r>
+        <w:rPr>
+          <w:rFonts w:ascii="Times New Roman" w:hAnsi="Times New Roman" w:cs="Times New Roman"/>
+          <w:b/>
+          <w:bCs/>
+          <w:color w:val="FF0000"/>
+          <w:sz w:val="24"/>
+          <w:szCs w:val="24"/>
+        </w:rPr>
+        <w:t xml:space="preserve"> Feature Maps</w:t>
+      </w:r>
+    </w:p>
+    <w:p>
+      <w:pPr>
+        <w:pStyle w:val="ListParagraph"/>
+        <w:numPr>
+          <w:ilvl w:val="4"/>
+          <w:numId w:val="1"/>
+        </w:numPr>
+        <w:spacing w:line="276" w:lineRule="auto"/>
+        <w:rPr>
+          <w:rFonts w:ascii="Times New Roman" w:hAnsi="Times New Roman" w:cs="Times New Roman"/>
+          <w:b/>
+          <w:bCs/>
+          <w:color w:val="FF0000"/>
+          <w:sz w:val="24"/>
+          <w:szCs w:val="24"/>
+        </w:rPr>
+      </w:pPr>
+      <w:r>
+        <w:rPr>
+          <w:rFonts w:ascii="Times New Roman" w:hAnsi="Times New Roman" w:cs="Times New Roman"/>
+          <w:b/>
+          <w:bCs/>
+          <w:color w:val="FF0000"/>
+          <w:sz w:val="24"/>
+          <w:szCs w:val="24"/>
+        </w:rPr>
+        <w:t>Kernels are 5x5</w:t>
+      </w:r>
+    </w:p>
+    <w:p>
+      <w:pPr>
+        <w:pStyle w:val="ListParagraph"/>
+        <w:numPr>
+          <w:ilvl w:val="4"/>
+          <w:numId w:val="1"/>
+        </w:numPr>
+        <w:spacing w:line="276" w:lineRule="auto"/>
+        <w:rPr>
+          <w:rFonts w:ascii="Times New Roman" w:hAnsi="Times New Roman" w:cs="Times New Roman"/>
+          <w:sz w:val="24"/>
+          <w:szCs w:val="24"/>
+        </w:rPr>
+      </w:pPr>
+      <w:r>
+        <w:rPr>
+          <w:rFonts w:ascii="Times New Roman" w:hAnsi="Times New Roman" w:cs="Times New Roman"/>
+          <w:sz w:val="24"/>
+          <w:szCs w:val="24"/>
+        </w:rPr>
+        <w:t>Stride of 1 (by default if omitted)</w:t>
+      </w:r>
+    </w:p>
+    <w:p>
+      <w:pPr>
+        <w:pStyle w:val="ListParagraph"/>
+        <w:numPr>
+          <w:ilvl w:val="3"/>
+          <w:numId w:val="1"/>
+        </w:numPr>
+        <w:spacing w:line="276" w:lineRule="auto"/>
+        <w:rPr>
+          <w:rFonts w:ascii="Times New Roman" w:hAnsi="Times New Roman" w:cs="Times New Roman"/>
+          <w:sz w:val="24"/>
+          <w:szCs w:val="24"/>
+        </w:rPr>
+      </w:pPr>
+      <w:r>
+        <w:rPr>
+          <w:rFonts w:ascii="Times New Roman" w:hAnsi="Times New Roman" w:cs="Times New Roman"/>
+          <w:sz w:val="24"/>
+          <w:szCs w:val="24"/>
+        </w:rPr>
+        <w:t>Second Max Pooling Layer</w:t>
+      </w:r>
+    </w:p>
+    <w:p>
+      <w:pPr>
+        <w:pStyle w:val="ListParagraph"/>
+        <w:numPr>
+          <w:ilvl w:val="4"/>
+          <w:numId w:val="1"/>
+        </w:numPr>
+        <w:spacing w:line="276" w:lineRule="auto"/>
+        <w:rPr>
+          <w:rFonts w:ascii="Times New Roman" w:hAnsi="Times New Roman" w:cs="Times New Roman"/>
+          <w:sz w:val="24"/>
+          <w:szCs w:val="24"/>
+        </w:rPr>
+      </w:pPr>
+      <w:r>
+        <w:rPr>
+          <w:rFonts w:ascii="Times New Roman" w:hAnsi="Times New Roman" w:cs="Times New Roman"/>
+          <w:sz w:val="24"/>
+          <w:szCs w:val="24"/>
+        </w:rPr>
+        <w:t>Pooling is 2x2</w:t>
+      </w:r>
+    </w:p>
+    <w:p>
+      <w:pPr>
+        <w:pStyle w:val="ListParagraph"/>
+        <w:numPr>
+          <w:ilvl w:val="4"/>
+          <w:numId w:val="1"/>
+        </w:numPr>
+        <w:spacing w:line="276" w:lineRule="auto"/>
+        <w:rPr>
+          <w:rFonts w:ascii="Times New Roman" w:hAnsi="Times New Roman" w:cs="Times New Roman"/>
+          <w:sz w:val="24"/>
+          <w:szCs w:val="24"/>
+        </w:rPr>
+      </w:pPr>
+      <w:r>
+        <w:rPr>
+          <w:rFonts w:ascii="Times New Roman" w:hAnsi="Times New Roman" w:cs="Times New Roman"/>
+          <w:sz w:val="24"/>
+          <w:szCs w:val="24"/>
+        </w:rPr>
+        <w:t>Stride of 1 (by default if omitted)</w:t>
+      </w:r>
+    </w:p>
+    <w:p>
+      <w:pPr>
+        <w:pStyle w:val="ListParagraph"/>
+        <w:numPr>
+          <w:ilvl w:val="3"/>
+          <w:numId w:val="1"/>
+        </w:numPr>
+        <w:spacing w:line="276" w:lineRule="auto"/>
+        <w:rPr>
+          <w:rFonts w:ascii="Times New Roman" w:hAnsi="Times New Roman" w:cs="Times New Roman"/>
+          <w:sz w:val="24"/>
+          <w:szCs w:val="24"/>
+        </w:rPr>
+      </w:pPr>
+      <w:r>
+        <w:rPr>
+          <w:rFonts w:ascii="Times New Roman" w:hAnsi="Times New Roman" w:cs="Times New Roman"/>
+          <w:sz w:val="24"/>
+          <w:szCs w:val="24"/>
+        </w:rPr>
+        <w:t>First Hidden Layer</w:t>
+      </w:r>
+    </w:p>
+    <w:p>
+      <w:pPr>
+        <w:pStyle w:val="ListParagraph"/>
+        <w:numPr>
+          <w:ilvl w:val="4"/>
+          <w:numId w:val="1"/>
+        </w:numPr>
+        <w:spacing w:line="276" w:lineRule="auto"/>
+        <w:rPr>
+          <w:rFonts w:ascii="Times New Roman" w:hAnsi="Times New Roman" w:cs="Times New Roman"/>
+          <w:sz w:val="24"/>
+          <w:szCs w:val="24"/>
+        </w:rPr>
+      </w:pPr>
+      <w:r>
+        <w:rPr>
+          <w:rFonts w:ascii="Times New Roman" w:hAnsi="Times New Roman" w:cs="Times New Roman"/>
+          <w:sz w:val="24"/>
+          <w:szCs w:val="24"/>
+        </w:rPr>
+        <w:t>120 nodes</w:t>
+      </w:r>
+    </w:p>
+    <w:p>
+      <w:pPr>
+        <w:pStyle w:val="ListParagraph"/>
+        <w:numPr>
+          <w:ilvl w:val="4"/>
+          <w:numId w:val="1"/>
+        </w:numPr>
+        <w:spacing w:line="276" w:lineRule="auto"/>
+        <w:rPr>
+          <w:rFonts w:ascii="Times New Roman" w:hAnsi="Times New Roman" w:cs="Times New Roman"/>
+          <w:sz w:val="24"/>
+          <w:szCs w:val="24"/>
+        </w:rPr>
+      </w:pPr>
+      <w:proofErr w:type="spellStart"/>
+      <w:r>
+        <w:rPr>
+          <w:rFonts w:ascii="Times New Roman" w:hAnsi="Times New Roman" w:cs="Times New Roman"/>
+          <w:sz w:val="24"/>
+          <w:szCs w:val="24"/>
+        </w:rPr>
+        <w:t>ReLU</w:t>
+      </w:r>
+      <w:proofErr w:type="spellEnd"/>
+      <w:r>
+        <w:rPr>
+          <w:rFonts w:ascii="Times New Roman" w:hAnsi="Times New Roman" w:cs="Times New Roman"/>
+          <w:sz w:val="24"/>
+          <w:szCs w:val="24"/>
+        </w:rPr>
+        <w:t xml:space="preserve"> activation function</w:t>
+      </w:r>
+    </w:p>
+    <w:p>
+      <w:pPr>
+        <w:pStyle w:val="ListParagraph"/>
+        <w:numPr>
+          <w:ilvl w:val="3"/>
+          <w:numId w:val="1"/>
+        </w:numPr>
+        <w:spacing w:line="276" w:lineRule="auto"/>
+        <w:rPr>
+          <w:rFonts w:ascii="Times New Roman" w:hAnsi="Times New Roman" w:cs="Times New Roman"/>
+          <w:sz w:val="24"/>
+          <w:szCs w:val="24"/>
+        </w:rPr>
+      </w:pPr>
+      <w:r>
+        <w:rPr>
+          <w:rFonts w:ascii="Times New Roman" w:hAnsi="Times New Roman" w:cs="Times New Roman"/>
+          <w:sz w:val="24"/>
+          <w:szCs w:val="24"/>
+        </w:rPr>
+        <w:t>Second Hidden Layer</w:t>
+      </w:r>
+      <w:r>
+        <w:rPr>
+          <w:rFonts w:ascii="Times New Roman" w:hAnsi="Times New Roman" w:cs="Times New Roman"/>
+          <w:sz w:val="24"/>
+          <w:szCs w:val="24"/>
+        </w:rPr>
+        <w:tab/>
+      </w:r>
+    </w:p>
+    <w:p>
+      <w:pPr>
+        <w:pStyle w:val="ListParagraph"/>
+        <w:numPr>
+          <w:ilvl w:val="4"/>
+          <w:numId w:val="1"/>
+        </w:numPr>
+        <w:spacing w:line="276" w:lineRule="auto"/>
+        <w:rPr>
+          <w:rFonts w:ascii="Times New Roman" w:hAnsi="Times New Roman" w:cs="Times New Roman"/>
+          <w:sz w:val="24"/>
+          <w:szCs w:val="24"/>
+        </w:rPr>
+      </w:pPr>
+      <w:r>
+        <w:rPr>
+          <w:rFonts w:ascii="Times New Roman" w:hAnsi="Times New Roman" w:cs="Times New Roman"/>
+          <w:sz w:val="24"/>
+          <w:szCs w:val="24"/>
+        </w:rPr>
+        <w:t>84 nodes</w:t>
+      </w:r>
+    </w:p>
+    <w:p>
+      <w:pPr>
+        <w:pStyle w:val="ListParagraph"/>
+        <w:numPr>
+          <w:ilvl w:val="4"/>
+          <w:numId w:val="1"/>
+        </w:numPr>
+        <w:spacing w:line="276" w:lineRule="auto"/>
+        <w:rPr>
+          <w:rFonts w:ascii="Times New Roman" w:hAnsi="Times New Roman" w:cs="Times New Roman"/>
+          <w:sz w:val="24"/>
+          <w:szCs w:val="24"/>
+        </w:rPr>
+      </w:pPr>
+      <w:proofErr w:type="spellStart"/>
+      <w:r>
+        <w:rPr>
+          <w:rFonts w:ascii="Times New Roman" w:hAnsi="Times New Roman" w:cs="Times New Roman"/>
+          <w:sz w:val="24"/>
+          <w:szCs w:val="24"/>
+        </w:rPr>
+        <w:t>ReLU</w:t>
+      </w:r>
+      <w:proofErr w:type="spellEnd"/>
+      <w:r>
+        <w:rPr>
+          <w:rFonts w:ascii="Times New Roman" w:hAnsi="Times New Roman" w:cs="Times New Roman"/>
+          <w:sz w:val="24"/>
+          <w:szCs w:val="24"/>
+        </w:rPr>
+        <w:t xml:space="preserve"> activation function</w:t>
+      </w:r>
+    </w:p>
+    <w:p>
+      <w:pPr>
+        <w:pStyle w:val="ListParagraph"/>
+        <w:numPr>
+          <w:ilvl w:val="3"/>
+          <w:numId w:val="1"/>
+        </w:numPr>
+        <w:spacing w:line="276" w:lineRule="auto"/>
+        <w:rPr>
+          <w:rFonts w:ascii="Times New Roman" w:hAnsi="Times New Roman" w:cs="Times New Roman"/>
+          <w:sz w:val="24"/>
+          <w:szCs w:val="24"/>
+        </w:rPr>
+      </w:pPr>
+      <w:proofErr w:type="spellStart"/>
+      <w:r>
+        <w:rPr>
+          <w:rFonts w:ascii="Times New Roman" w:hAnsi="Times New Roman" w:cs="Times New Roman"/>
+          <w:sz w:val="24"/>
+          <w:szCs w:val="24"/>
+        </w:rPr>
+        <w:t>Softmax</w:t>
+      </w:r>
+      <w:proofErr w:type="spellEnd"/>
+      <w:r>
+        <w:rPr>
+          <w:rFonts w:ascii="Times New Roman" w:hAnsi="Times New Roman" w:cs="Times New Roman"/>
+          <w:sz w:val="24"/>
+          <w:szCs w:val="24"/>
+        </w:rPr>
+        <w:t xml:space="preserve"> Layer with 10 output nodes </w:t>
+      </w:r>
+    </w:p>
+    <w:p>
+      <w:pPr>
+        <w:pStyle w:val="ListParagraph"/>
+        <w:numPr>
+          <w:ilvl w:val="2"/>
+          <w:numId w:val="1"/>
+        </w:numPr>
+        <w:spacing w:line="276" w:lineRule="auto"/>
+        <w:rPr>
+          <w:rFonts w:ascii="Times New Roman" w:hAnsi="Times New Roman" w:cs="Times New Roman"/>
+          <w:sz w:val="24"/>
+          <w:szCs w:val="24"/>
+        </w:rPr>
+      </w:pPr>
+      <w:r>
+        <w:rPr>
+          <w:rFonts w:ascii="Times New Roman" w:hAnsi="Times New Roman" w:cs="Times New Roman"/>
+          <w:sz w:val="24"/>
+          <w:szCs w:val="24"/>
+        </w:rPr>
+        <w:t>The following learning error over epochs plot was:</w:t>
+      </w:r>
+    </w:p>
+    <w:p>
+      <w:pPr>
+        <w:spacing w:line="276" w:lineRule="auto"/>
+        <w:rPr>
+          <w:rFonts w:ascii="Times New Roman" w:hAnsi="Times New Roman" w:cs="Times New Roman"/>
+          <w:sz w:val="24"/>
+          <w:szCs w:val="24"/>
+        </w:rPr>
+      </w:pPr>
+    </w:p>
+    <w:p>
+      <w:pPr>
+        <w:pStyle w:val="ListParagraph"/>
+        <w:numPr>
+          <w:ilvl w:val="2"/>
+          <w:numId w:val="1"/>
+        </w:numPr>
+        <w:spacing w:line="276" w:lineRule="auto"/>
+        <w:rPr>
+          <w:rFonts w:ascii="Times New Roman" w:hAnsi="Times New Roman" w:cs="Times New Roman"/>
+          <w:sz w:val="24"/>
+          <w:szCs w:val="24"/>
+        </w:rPr>
+      </w:pPr>
+      <w:r>
+        <w:rPr>
+          <w:rFonts w:ascii="Times New Roman" w:hAnsi="Times New Roman" w:cs="Times New Roman"/>
+          <w:sz w:val="24"/>
+          <w:szCs w:val="24"/>
+        </w:rPr>
+        <w:t>The following testing error and testing accuracy was:</w:t>
+      </w:r>
+    </w:p>
+    <w:p>
+      <w:pPr>
+        <w:spacing w:line="276" w:lineRule="auto"/>
+        <w:rPr>
+          <w:rFonts w:ascii="Times New Roman" w:hAnsi="Times New Roman" w:cs="Times New Roman"/>
+          <w:sz w:val="24"/>
+          <w:szCs w:val="24"/>
+        </w:rPr>
+      </w:pPr>
     </w:p>
     <w:p>
       <w:pPr>
@@ -517,7 +2889,7 @@
         <w:ind w:left="2880" w:hanging="360"/>
       </w:pPr>
     </w:lvl>
-    <w:lvl w:ilvl="4" w:tplc="04090019" w:tentative="1">
+    <w:lvl w:ilvl="4" w:tplc="04090019">
       <w:start w:val="1"/>
       <w:numFmt w:val="lowerLetter"/>
       <w:lvlText w:val="%5."/>
@@ -526,7 +2898,7 @@
         <w:ind w:left="3600" w:hanging="360"/>
       </w:pPr>
     </w:lvl>
-    <w:lvl w:ilvl="5" w:tplc="0409001B" w:tentative="1">
+    <w:lvl w:ilvl="5" w:tplc="0409001B">
       <w:start w:val="1"/>
       <w:numFmt w:val="lowerRoman"/>
       <w:lvlText w:val="%6."/>

</xml_diff>

<commit_message>
Finished project #3 and report
</commit_message>
<xml_diff>
--- a/Project 3/Mendoza_Project3-Report.docx
+++ b/Project 3/Mendoza_Project3-Report.docx
@@ -234,33 +234,15 @@
           <w:sz w:val="24"/>
           <w:szCs w:val="24"/>
         </w:rPr>
-        <w:t xml:space="preserve">, as the original copy did not run) and reported both the loss and the accuracy. In the second part of the project, I redid the experiment with the original boilerplate by changing the kernel </w:t>
-      </w:r>
-      <w:proofErr w:type="gramStart"/>
-      <w:r>
-        <w:rPr>
-          <w:rFonts w:ascii="Times New Roman" w:hAnsi="Times New Roman" w:cs="Times New Roman"/>
-          <w:sz w:val="24"/>
-          <w:szCs w:val="24"/>
-        </w:rPr>
-        <w:t>size</w:t>
-      </w:r>
-      <w:r>
-        <w:rPr>
-          <w:rFonts w:ascii="Times New Roman" w:hAnsi="Times New Roman" w:cs="Times New Roman"/>
-          <w:sz w:val="24"/>
-          <w:szCs w:val="24"/>
-        </w:rPr>
-        <w:t>, and</w:t>
-      </w:r>
-      <w:proofErr w:type="gramEnd"/>
-      <w:r>
-        <w:rPr>
-          <w:rFonts w:ascii="Times New Roman" w:hAnsi="Times New Roman" w:cs="Times New Roman"/>
-          <w:sz w:val="24"/>
-          <w:szCs w:val="24"/>
-        </w:rPr>
-        <w:t xml:space="preserve"> plot the learning errors as well as reported error and accuracy. I then redid the experiment a third time by changing the number of feature maps in the first and second convolutional layers</w:t>
+        <w:t>, as the original copy did not run) and reported both the loss and the accuracy. In the second part of the project, I redid the experiment with the original boilerplate by changing the kernel size</w:t>
+      </w:r>
+      <w:r>
+        <w:rPr>
+          <w:rFonts w:ascii="Times New Roman" w:hAnsi="Times New Roman" w:cs="Times New Roman"/>
+          <w:sz w:val="24"/>
+          <w:szCs w:val="24"/>
+        </w:rPr>
+        <w:t>, and plot the learning errors as well as reported error and accuracy. I then redid the experiment a third time by changing the number of feature maps in the first and second convolutional layers</w:t>
       </w:r>
       <w:r>
         <w:rPr>
@@ -1021,79 +1003,6 @@
             <wp:extent cx="5943600" cy="1841500"/>
             <wp:effectExtent l="0" t="0" r="0" b="6350"/>
             <wp:docPr id="1" name="Picture 1"/>
-            <wp:cNvGraphicFramePr>
-              <a:graphicFrameLocks xmlns:a="http://schemas.openxmlformats.org/drawingml/2006/main" noChangeAspect="1"/>
-            </wp:cNvGraphicFramePr>
-            <a:graphic xmlns:a="http://schemas.openxmlformats.org/drawingml/2006/main">
-              <a:graphicData uri="http://schemas.openxmlformats.org/drawingml/2006/picture">
-                <pic:pic xmlns:pic="http://schemas.openxmlformats.org/drawingml/2006/picture">
-                  <pic:nvPicPr>
-                    <pic:cNvPr id="1" name=""/>
-                    <pic:cNvPicPr/>
-                  </pic:nvPicPr>
-                  <pic:blipFill>
-                    <a:blip r:embed="rId5"/>
-                    <a:stretch>
-                      <a:fillRect/>
-                    </a:stretch>
-                  </pic:blipFill>
-                  <pic:spPr>
-                    <a:xfrm>
-                      <a:off x="0" y="0"/>
-                      <a:ext cx="5943600" cy="1841500"/>
-                    </a:xfrm>
-                    <a:prstGeom prst="rect">
-                      <a:avLst/>
-                    </a:prstGeom>
-                  </pic:spPr>
-                </pic:pic>
-              </a:graphicData>
-            </a:graphic>
-          </wp:inline>
-        </w:drawing>
-      </w:r>
-    </w:p>
-    <w:p>
-      <w:pPr>
-        <w:pStyle w:val="ListParagraph"/>
-        <w:numPr>
-          <w:ilvl w:val="2"/>
-          <w:numId w:val="1"/>
-        </w:numPr>
-        <w:spacing w:line="276" w:lineRule="auto"/>
-        <w:rPr>
-          <w:rFonts w:ascii="Times New Roman" w:hAnsi="Times New Roman" w:cs="Times New Roman"/>
-          <w:sz w:val="24"/>
-          <w:szCs w:val="24"/>
-        </w:rPr>
-      </w:pPr>
-      <w:r>
-        <w:rPr>
-          <w:rFonts w:ascii="Times New Roman" w:hAnsi="Times New Roman" w:cs="Times New Roman"/>
-          <w:sz w:val="24"/>
-          <w:szCs w:val="24"/>
-        </w:rPr>
-        <w:t>The following learning error over epochs plot was:</w:t>
-      </w:r>
-    </w:p>
-    <w:p>
-      <w:pPr>
-        <w:spacing w:line="276" w:lineRule="auto"/>
-        <w:rPr>
-          <w:rFonts w:ascii="Times New Roman" w:hAnsi="Times New Roman" w:cs="Times New Roman"/>
-          <w:sz w:val="24"/>
-          <w:szCs w:val="24"/>
-        </w:rPr>
-      </w:pPr>
-      <w:r>
-        <w:rPr>
-          <w:noProof/>
-        </w:rPr>
-        <w:drawing>
-          <wp:inline distT="0" distB="0" distL="0" distR="0" wp14:anchorId="5EE50640" wp14:editId="132DB38C">
-            <wp:extent cx="3819525" cy="4105275"/>
-            <wp:effectExtent l="0" t="0" r="9525" b="9525"/>
-            <wp:docPr id="2" name="Picture 2"/>
             <wp:cNvGraphicFramePr>
               <a:graphicFrameLocks xmlns:a="http://schemas.openxmlformats.org/drawingml/2006/main" noChangeAspect="1"/>
             </wp:cNvGraphicFramePr>
@@ -1113,7 +1022,7 @@
                   <pic:spPr>
                     <a:xfrm>
                       <a:off x="0" y="0"/>
-                      <a:ext cx="3819525" cy="4105275"/>
+                      <a:ext cx="5943600" cy="1841500"/>
                     </a:xfrm>
                     <a:prstGeom prst="rect">
                       <a:avLst/>
@@ -1146,8 +1055,7 @@
           <w:sz w:val="24"/>
           <w:szCs w:val="24"/>
         </w:rPr>
-        <w:lastRenderedPageBreak/>
-        <w:t>The testing error and testing accuracy were:</w:t>
+        <w:t>The following learning error over epochs plot was:</w:t>
       </w:r>
     </w:p>
     <w:p>
@@ -1164,10 +1072,10 @@
           <w:noProof/>
         </w:rPr>
         <w:drawing>
-          <wp:inline distT="0" distB="0" distL="0" distR="0" wp14:anchorId="7BDFE9B6" wp14:editId="77C0FEB7">
-            <wp:extent cx="5943600" cy="955675"/>
-            <wp:effectExtent l="0" t="0" r="0" b="0"/>
-            <wp:docPr id="3" name="Picture 3"/>
+          <wp:inline distT="0" distB="0" distL="0" distR="0" wp14:anchorId="5EE50640" wp14:editId="132DB38C">
+            <wp:extent cx="3819525" cy="4105275"/>
+            <wp:effectExtent l="0" t="0" r="9525" b="9525"/>
+            <wp:docPr id="2" name="Picture 2"/>
             <wp:cNvGraphicFramePr>
               <a:graphicFrameLocks xmlns:a="http://schemas.openxmlformats.org/drawingml/2006/main" noChangeAspect="1"/>
             </wp:cNvGraphicFramePr>
@@ -1187,7 +1095,7 @@
                   <pic:spPr>
                     <a:xfrm>
                       <a:off x="0" y="0"/>
-                      <a:ext cx="5943600" cy="955675"/>
+                      <a:ext cx="3819525" cy="4105275"/>
                     </a:xfrm>
                     <a:prstGeom prst="rect">
                       <a:avLst/>
@@ -1204,33 +1112,6 @@
       <w:pPr>
         <w:pStyle w:val="ListParagraph"/>
         <w:numPr>
-          <w:ilvl w:val="0"/>
-          <w:numId w:val="1"/>
-        </w:numPr>
-        <w:spacing w:line="276" w:lineRule="auto"/>
-        <w:rPr>
-          <w:rFonts w:ascii="Times New Roman" w:hAnsi="Times New Roman" w:cs="Times New Roman"/>
-          <w:b/>
-          <w:bCs/>
-          <w:sz w:val="24"/>
-          <w:szCs w:val="24"/>
-        </w:rPr>
-      </w:pPr>
-      <w:r>
-        <w:rPr>
-          <w:rFonts w:ascii="Times New Roman" w:hAnsi="Times New Roman" w:cs="Times New Roman"/>
-          <w:b/>
-          <w:bCs/>
-          <w:sz w:val="24"/>
-          <w:szCs w:val="24"/>
-        </w:rPr>
-        <w:t>PART #2: Changing Kernel Dimensions (5x5)</w:t>
-      </w:r>
-    </w:p>
-    <w:p>
-      <w:pPr>
-        <w:pStyle w:val="ListParagraph"/>
-        <w:numPr>
           <w:ilvl w:val="2"/>
           <w:numId w:val="1"/>
         </w:numPr>
@@ -1247,671 +1128,8 @@
           <w:sz w:val="24"/>
           <w:szCs w:val="24"/>
         </w:rPr>
-        <w:t>Part #</w:t>
-      </w:r>
-      <w:r>
-        <w:rPr>
-          <w:rFonts w:ascii="Times New Roman" w:hAnsi="Times New Roman" w:cs="Times New Roman"/>
-          <w:sz w:val="24"/>
-          <w:szCs w:val="24"/>
-        </w:rPr>
-        <w:t>2</w:t>
-      </w:r>
-      <w:r>
-        <w:rPr>
-          <w:rFonts w:ascii="Times New Roman" w:hAnsi="Times New Roman" w:cs="Times New Roman"/>
-          <w:sz w:val="24"/>
-          <w:szCs w:val="24"/>
-        </w:rPr>
-        <w:t xml:space="preserve"> involved </w:t>
-      </w:r>
-      <w:r>
-        <w:rPr>
-          <w:rFonts w:ascii="Times New Roman" w:hAnsi="Times New Roman" w:cs="Times New Roman"/>
-          <w:sz w:val="24"/>
-          <w:szCs w:val="24"/>
-        </w:rPr>
-        <w:t>changing the kernels to 5x5 dimension</w:t>
-      </w:r>
-      <w:r>
-        <w:rPr>
-          <w:rFonts w:ascii="Times New Roman" w:hAnsi="Times New Roman" w:cs="Times New Roman"/>
-          <w:sz w:val="24"/>
-          <w:szCs w:val="24"/>
-        </w:rPr>
-        <w:t xml:space="preserve"> and evaluating a plot for the learning error over epochs, testing loss, and testing accuracy. </w:t>
-      </w:r>
-    </w:p>
-    <w:p>
-      <w:pPr>
-        <w:pStyle w:val="ListParagraph"/>
-        <w:numPr>
-          <w:ilvl w:val="2"/>
-          <w:numId w:val="1"/>
-        </w:numPr>
-        <w:spacing w:line="276" w:lineRule="auto"/>
-        <w:rPr>
-          <w:rFonts w:ascii="Times New Roman" w:hAnsi="Times New Roman" w:cs="Times New Roman"/>
-          <w:sz w:val="24"/>
-          <w:szCs w:val="24"/>
-        </w:rPr>
-      </w:pPr>
-      <w:r>
-        <w:rPr>
-          <w:rFonts w:ascii="Times New Roman" w:hAnsi="Times New Roman" w:cs="Times New Roman"/>
-          <w:sz w:val="24"/>
-          <w:szCs w:val="24"/>
-        </w:rPr>
-        <w:t>Part #2’s modifications</w:t>
-      </w:r>
-      <w:r>
-        <w:rPr>
-          <w:rFonts w:ascii="Times New Roman" w:hAnsi="Times New Roman" w:cs="Times New Roman"/>
-          <w:sz w:val="24"/>
-          <w:szCs w:val="24"/>
-        </w:rPr>
-        <w:t xml:space="preserve"> made the following assumptions:</w:t>
-      </w:r>
-    </w:p>
-    <w:p>
-      <w:pPr>
-        <w:pStyle w:val="ListParagraph"/>
-        <w:numPr>
-          <w:ilvl w:val="3"/>
-          <w:numId w:val="1"/>
-        </w:numPr>
-        <w:spacing w:line="276" w:lineRule="auto"/>
-        <w:rPr>
-          <w:rFonts w:ascii="Times New Roman" w:hAnsi="Times New Roman" w:cs="Times New Roman"/>
-          <w:sz w:val="24"/>
-          <w:szCs w:val="24"/>
-        </w:rPr>
-      </w:pPr>
-      <w:r>
-        <w:rPr>
-          <w:rFonts w:ascii="Times New Roman" w:hAnsi="Times New Roman" w:cs="Times New Roman"/>
-          <w:sz w:val="24"/>
-          <w:szCs w:val="24"/>
-        </w:rPr>
-        <w:t>Input size of the image is 28x28</w:t>
-      </w:r>
-    </w:p>
-    <w:p>
-      <w:pPr>
-        <w:pStyle w:val="ListParagraph"/>
-        <w:numPr>
-          <w:ilvl w:val="3"/>
-          <w:numId w:val="1"/>
-        </w:numPr>
-        <w:spacing w:line="276" w:lineRule="auto"/>
-        <w:rPr>
-          <w:rFonts w:ascii="Times New Roman" w:hAnsi="Times New Roman" w:cs="Times New Roman"/>
-          <w:sz w:val="24"/>
-          <w:szCs w:val="24"/>
-        </w:rPr>
-      </w:pPr>
-      <w:r>
-        <w:rPr>
-          <w:rFonts w:ascii="Times New Roman" w:hAnsi="Times New Roman" w:cs="Times New Roman"/>
-          <w:sz w:val="24"/>
-          <w:szCs w:val="24"/>
-        </w:rPr>
-        <w:t>First Convolutional Layer contains:</w:t>
-      </w:r>
-    </w:p>
-    <w:p>
-      <w:pPr>
-        <w:pStyle w:val="ListParagraph"/>
-        <w:numPr>
-          <w:ilvl w:val="4"/>
-          <w:numId w:val="1"/>
-        </w:numPr>
-        <w:spacing w:line="276" w:lineRule="auto"/>
-        <w:rPr>
-          <w:rFonts w:ascii="Times New Roman" w:hAnsi="Times New Roman" w:cs="Times New Roman"/>
-          <w:sz w:val="24"/>
-          <w:szCs w:val="24"/>
-        </w:rPr>
-      </w:pPr>
-      <w:r>
-        <w:rPr>
-          <w:rFonts w:ascii="Times New Roman" w:hAnsi="Times New Roman" w:cs="Times New Roman"/>
-          <w:sz w:val="24"/>
-          <w:szCs w:val="24"/>
-        </w:rPr>
-        <w:t>6 Feature Maps</w:t>
-      </w:r>
-    </w:p>
-    <w:p>
-      <w:pPr>
-        <w:pStyle w:val="ListParagraph"/>
-        <w:numPr>
-          <w:ilvl w:val="4"/>
-          <w:numId w:val="1"/>
-        </w:numPr>
-        <w:spacing w:line="276" w:lineRule="auto"/>
-        <w:rPr>
-          <w:rFonts w:ascii="Times New Roman" w:hAnsi="Times New Roman" w:cs="Times New Roman"/>
-          <w:b/>
-          <w:bCs/>
-          <w:color w:val="FF0000"/>
-          <w:sz w:val="24"/>
-          <w:szCs w:val="24"/>
-        </w:rPr>
-      </w:pPr>
-      <w:r>
-        <w:rPr>
-          <w:rFonts w:ascii="Times New Roman" w:hAnsi="Times New Roman" w:cs="Times New Roman"/>
-          <w:b/>
-          <w:bCs/>
-          <w:color w:val="FF0000"/>
-          <w:sz w:val="24"/>
-          <w:szCs w:val="24"/>
-        </w:rPr>
-        <w:t xml:space="preserve">Kernels are </w:t>
-      </w:r>
-      <w:r>
-        <w:rPr>
-          <w:rFonts w:ascii="Times New Roman" w:hAnsi="Times New Roman" w:cs="Times New Roman"/>
-          <w:b/>
-          <w:bCs/>
-          <w:color w:val="FF0000"/>
-          <w:sz w:val="24"/>
-          <w:szCs w:val="24"/>
-        </w:rPr>
-        <w:t>5x5</w:t>
-      </w:r>
-    </w:p>
-    <w:p>
-      <w:pPr>
-        <w:pStyle w:val="ListParagraph"/>
-        <w:numPr>
-          <w:ilvl w:val="4"/>
-          <w:numId w:val="1"/>
-        </w:numPr>
-        <w:spacing w:line="276" w:lineRule="auto"/>
-        <w:rPr>
-          <w:rFonts w:ascii="Times New Roman" w:hAnsi="Times New Roman" w:cs="Times New Roman"/>
-          <w:sz w:val="24"/>
-          <w:szCs w:val="24"/>
-        </w:rPr>
-      </w:pPr>
-      <w:r>
-        <w:rPr>
-          <w:rFonts w:ascii="Times New Roman" w:hAnsi="Times New Roman" w:cs="Times New Roman"/>
-          <w:sz w:val="24"/>
-          <w:szCs w:val="24"/>
-        </w:rPr>
-        <w:t>Stride of 1 (by default if omitted)</w:t>
-      </w:r>
-    </w:p>
-    <w:p>
-      <w:pPr>
-        <w:pStyle w:val="ListParagraph"/>
-        <w:numPr>
-          <w:ilvl w:val="3"/>
-          <w:numId w:val="1"/>
-        </w:numPr>
-        <w:spacing w:line="276" w:lineRule="auto"/>
-        <w:rPr>
-          <w:rFonts w:ascii="Times New Roman" w:hAnsi="Times New Roman" w:cs="Times New Roman"/>
-          <w:sz w:val="24"/>
-          <w:szCs w:val="24"/>
-        </w:rPr>
-      </w:pPr>
-      <w:r>
-        <w:rPr>
-          <w:rFonts w:ascii="Times New Roman" w:hAnsi="Times New Roman" w:cs="Times New Roman"/>
-          <w:sz w:val="24"/>
-          <w:szCs w:val="24"/>
-        </w:rPr>
-        <w:t>First Max Pooling Layer</w:t>
-      </w:r>
-    </w:p>
-    <w:p>
-      <w:pPr>
-        <w:pStyle w:val="ListParagraph"/>
-        <w:numPr>
-          <w:ilvl w:val="4"/>
-          <w:numId w:val="1"/>
-        </w:numPr>
-        <w:spacing w:line="276" w:lineRule="auto"/>
-        <w:rPr>
-          <w:rFonts w:ascii="Times New Roman" w:hAnsi="Times New Roman" w:cs="Times New Roman"/>
-          <w:sz w:val="24"/>
-          <w:szCs w:val="24"/>
-        </w:rPr>
-      </w:pPr>
-      <w:r>
-        <w:rPr>
-          <w:rFonts w:ascii="Times New Roman" w:hAnsi="Times New Roman" w:cs="Times New Roman"/>
-          <w:sz w:val="24"/>
-          <w:szCs w:val="24"/>
-        </w:rPr>
-        <w:t>Pooling is 2x2</w:t>
-      </w:r>
-    </w:p>
-    <w:p>
-      <w:pPr>
-        <w:pStyle w:val="ListParagraph"/>
-        <w:numPr>
-          <w:ilvl w:val="4"/>
-          <w:numId w:val="1"/>
-        </w:numPr>
-        <w:spacing w:line="276" w:lineRule="auto"/>
-        <w:rPr>
-          <w:rFonts w:ascii="Times New Roman" w:hAnsi="Times New Roman" w:cs="Times New Roman"/>
-          <w:sz w:val="24"/>
-          <w:szCs w:val="24"/>
-        </w:rPr>
-      </w:pPr>
-      <w:r>
-        <w:rPr>
-          <w:rFonts w:ascii="Times New Roman" w:hAnsi="Times New Roman" w:cs="Times New Roman"/>
-          <w:sz w:val="24"/>
-          <w:szCs w:val="24"/>
-        </w:rPr>
-        <w:t>Stride of 1 (by default if omitted)</w:t>
-      </w:r>
-    </w:p>
-    <w:p>
-      <w:pPr>
-        <w:pStyle w:val="ListParagraph"/>
-        <w:numPr>
-          <w:ilvl w:val="3"/>
-          <w:numId w:val="1"/>
-        </w:numPr>
-        <w:spacing w:line="276" w:lineRule="auto"/>
-        <w:rPr>
-          <w:rFonts w:ascii="Times New Roman" w:hAnsi="Times New Roman" w:cs="Times New Roman"/>
-          <w:sz w:val="24"/>
-          <w:szCs w:val="24"/>
-        </w:rPr>
-      </w:pPr>
-      <w:r>
-        <w:rPr>
-          <w:rFonts w:ascii="Times New Roman" w:hAnsi="Times New Roman" w:cs="Times New Roman"/>
-          <w:sz w:val="24"/>
-          <w:szCs w:val="24"/>
-        </w:rPr>
-        <w:t>Second Convolutional Layer</w:t>
-      </w:r>
-    </w:p>
-    <w:p>
-      <w:pPr>
-        <w:pStyle w:val="ListParagraph"/>
-        <w:numPr>
-          <w:ilvl w:val="4"/>
-          <w:numId w:val="1"/>
-        </w:numPr>
-        <w:spacing w:line="276" w:lineRule="auto"/>
-        <w:rPr>
-          <w:rFonts w:ascii="Times New Roman" w:hAnsi="Times New Roman" w:cs="Times New Roman"/>
-          <w:sz w:val="24"/>
-          <w:szCs w:val="24"/>
-        </w:rPr>
-      </w:pPr>
-      <w:r>
-        <w:rPr>
-          <w:rFonts w:ascii="Times New Roman" w:hAnsi="Times New Roman" w:cs="Times New Roman"/>
-          <w:sz w:val="24"/>
-          <w:szCs w:val="24"/>
-        </w:rPr>
-        <w:t>16 Feature Maps</w:t>
-      </w:r>
-    </w:p>
-    <w:p>
-      <w:pPr>
-        <w:pStyle w:val="ListParagraph"/>
-        <w:numPr>
-          <w:ilvl w:val="4"/>
-          <w:numId w:val="1"/>
-        </w:numPr>
-        <w:spacing w:line="276" w:lineRule="auto"/>
-        <w:rPr>
-          <w:rFonts w:ascii="Times New Roman" w:hAnsi="Times New Roman" w:cs="Times New Roman"/>
-          <w:b/>
-          <w:bCs/>
-          <w:color w:val="FF0000"/>
-          <w:sz w:val="24"/>
-          <w:szCs w:val="24"/>
-        </w:rPr>
-      </w:pPr>
-      <w:r>
-        <w:rPr>
-          <w:rFonts w:ascii="Times New Roman" w:hAnsi="Times New Roman" w:cs="Times New Roman"/>
-          <w:b/>
-          <w:bCs/>
-          <w:color w:val="FF0000"/>
-          <w:sz w:val="24"/>
-          <w:szCs w:val="24"/>
-        </w:rPr>
-        <w:t xml:space="preserve">Kernels are </w:t>
-      </w:r>
-      <w:r>
-        <w:rPr>
-          <w:rFonts w:ascii="Times New Roman" w:hAnsi="Times New Roman" w:cs="Times New Roman"/>
-          <w:b/>
-          <w:bCs/>
-          <w:color w:val="FF0000"/>
-          <w:sz w:val="24"/>
-          <w:szCs w:val="24"/>
-        </w:rPr>
-        <w:t>5x5</w:t>
-      </w:r>
-    </w:p>
-    <w:p>
-      <w:pPr>
-        <w:pStyle w:val="ListParagraph"/>
-        <w:numPr>
-          <w:ilvl w:val="4"/>
-          <w:numId w:val="1"/>
-        </w:numPr>
-        <w:spacing w:line="276" w:lineRule="auto"/>
-        <w:rPr>
-          <w:rFonts w:ascii="Times New Roman" w:hAnsi="Times New Roman" w:cs="Times New Roman"/>
-          <w:sz w:val="24"/>
-          <w:szCs w:val="24"/>
-        </w:rPr>
-      </w:pPr>
-      <w:r>
-        <w:rPr>
-          <w:rFonts w:ascii="Times New Roman" w:hAnsi="Times New Roman" w:cs="Times New Roman"/>
-          <w:sz w:val="24"/>
-          <w:szCs w:val="24"/>
-        </w:rPr>
-        <w:t>Stride of 1 (by default if omitted)</w:t>
-      </w:r>
-    </w:p>
-    <w:p>
-      <w:pPr>
-        <w:pStyle w:val="ListParagraph"/>
-        <w:numPr>
-          <w:ilvl w:val="3"/>
-          <w:numId w:val="1"/>
-        </w:numPr>
-        <w:spacing w:line="276" w:lineRule="auto"/>
-        <w:rPr>
-          <w:rFonts w:ascii="Times New Roman" w:hAnsi="Times New Roman" w:cs="Times New Roman"/>
-          <w:sz w:val="24"/>
-          <w:szCs w:val="24"/>
-        </w:rPr>
-      </w:pPr>
-      <w:r>
-        <w:rPr>
-          <w:rFonts w:ascii="Times New Roman" w:hAnsi="Times New Roman" w:cs="Times New Roman"/>
-          <w:sz w:val="24"/>
-          <w:szCs w:val="24"/>
-        </w:rPr>
-        <w:t>Second Max Pooling Layer</w:t>
-      </w:r>
-    </w:p>
-    <w:p>
-      <w:pPr>
-        <w:pStyle w:val="ListParagraph"/>
-        <w:numPr>
-          <w:ilvl w:val="4"/>
-          <w:numId w:val="1"/>
-        </w:numPr>
-        <w:spacing w:line="276" w:lineRule="auto"/>
-        <w:rPr>
-          <w:rFonts w:ascii="Times New Roman" w:hAnsi="Times New Roman" w:cs="Times New Roman"/>
-          <w:sz w:val="24"/>
-          <w:szCs w:val="24"/>
-        </w:rPr>
-      </w:pPr>
-      <w:r>
-        <w:rPr>
-          <w:rFonts w:ascii="Times New Roman" w:hAnsi="Times New Roman" w:cs="Times New Roman"/>
-          <w:sz w:val="24"/>
-          <w:szCs w:val="24"/>
-        </w:rPr>
-        <w:t>Pooling is 2x2</w:t>
-      </w:r>
-    </w:p>
-    <w:p>
-      <w:pPr>
-        <w:pStyle w:val="ListParagraph"/>
-        <w:numPr>
-          <w:ilvl w:val="4"/>
-          <w:numId w:val="1"/>
-        </w:numPr>
-        <w:spacing w:line="276" w:lineRule="auto"/>
-        <w:rPr>
-          <w:rFonts w:ascii="Times New Roman" w:hAnsi="Times New Roman" w:cs="Times New Roman"/>
-          <w:sz w:val="24"/>
-          <w:szCs w:val="24"/>
-        </w:rPr>
-      </w:pPr>
-      <w:r>
-        <w:rPr>
-          <w:rFonts w:ascii="Times New Roman" w:hAnsi="Times New Roman" w:cs="Times New Roman"/>
-          <w:sz w:val="24"/>
-          <w:szCs w:val="24"/>
-        </w:rPr>
-        <w:t>Stride of 1 (by default if omitted)</w:t>
-      </w:r>
-    </w:p>
-    <w:p>
-      <w:pPr>
-        <w:pStyle w:val="ListParagraph"/>
-        <w:numPr>
-          <w:ilvl w:val="3"/>
-          <w:numId w:val="1"/>
-        </w:numPr>
-        <w:spacing w:line="276" w:lineRule="auto"/>
-        <w:rPr>
-          <w:rFonts w:ascii="Times New Roman" w:hAnsi="Times New Roman" w:cs="Times New Roman"/>
-          <w:sz w:val="24"/>
-          <w:szCs w:val="24"/>
-        </w:rPr>
-      </w:pPr>
-      <w:r>
-        <w:rPr>
-          <w:rFonts w:ascii="Times New Roman" w:hAnsi="Times New Roman" w:cs="Times New Roman"/>
-          <w:sz w:val="24"/>
-          <w:szCs w:val="24"/>
-        </w:rPr>
-        <w:t>First Hidden Layer</w:t>
-      </w:r>
-    </w:p>
-    <w:p>
-      <w:pPr>
-        <w:pStyle w:val="ListParagraph"/>
-        <w:numPr>
-          <w:ilvl w:val="4"/>
-          <w:numId w:val="1"/>
-        </w:numPr>
-        <w:spacing w:line="276" w:lineRule="auto"/>
-        <w:rPr>
-          <w:rFonts w:ascii="Times New Roman" w:hAnsi="Times New Roman" w:cs="Times New Roman"/>
-          <w:sz w:val="24"/>
-          <w:szCs w:val="24"/>
-        </w:rPr>
-      </w:pPr>
-      <w:r>
-        <w:rPr>
-          <w:rFonts w:ascii="Times New Roman" w:hAnsi="Times New Roman" w:cs="Times New Roman"/>
-          <w:sz w:val="24"/>
-          <w:szCs w:val="24"/>
-        </w:rPr>
-        <w:t>120 nodes</w:t>
-      </w:r>
-    </w:p>
-    <w:p>
-      <w:pPr>
-        <w:pStyle w:val="ListParagraph"/>
-        <w:numPr>
-          <w:ilvl w:val="4"/>
-          <w:numId w:val="1"/>
-        </w:numPr>
-        <w:spacing w:line="276" w:lineRule="auto"/>
-        <w:rPr>
-          <w:rFonts w:ascii="Times New Roman" w:hAnsi="Times New Roman" w:cs="Times New Roman"/>
-          <w:sz w:val="24"/>
-          <w:szCs w:val="24"/>
-        </w:rPr>
-      </w:pPr>
-      <w:proofErr w:type="spellStart"/>
-      <w:r>
-        <w:rPr>
-          <w:rFonts w:ascii="Times New Roman" w:hAnsi="Times New Roman" w:cs="Times New Roman"/>
-          <w:sz w:val="24"/>
-          <w:szCs w:val="24"/>
-        </w:rPr>
-        <w:t>ReLU</w:t>
-      </w:r>
-      <w:proofErr w:type="spellEnd"/>
-      <w:r>
-        <w:rPr>
-          <w:rFonts w:ascii="Times New Roman" w:hAnsi="Times New Roman" w:cs="Times New Roman"/>
-          <w:sz w:val="24"/>
-          <w:szCs w:val="24"/>
-        </w:rPr>
-        <w:t xml:space="preserve"> activation function</w:t>
-      </w:r>
-    </w:p>
-    <w:p>
-      <w:pPr>
-        <w:pStyle w:val="ListParagraph"/>
-        <w:numPr>
-          <w:ilvl w:val="3"/>
-          <w:numId w:val="1"/>
-        </w:numPr>
-        <w:spacing w:line="276" w:lineRule="auto"/>
-        <w:rPr>
-          <w:rFonts w:ascii="Times New Roman" w:hAnsi="Times New Roman" w:cs="Times New Roman"/>
-          <w:sz w:val="24"/>
-          <w:szCs w:val="24"/>
-        </w:rPr>
-      </w:pPr>
-      <w:r>
-        <w:rPr>
-          <w:rFonts w:ascii="Times New Roman" w:hAnsi="Times New Roman" w:cs="Times New Roman"/>
-          <w:sz w:val="24"/>
-          <w:szCs w:val="24"/>
-        </w:rPr>
-        <w:t>Second Hidden Layer</w:t>
-      </w:r>
-      <w:r>
-        <w:rPr>
-          <w:rFonts w:ascii="Times New Roman" w:hAnsi="Times New Roman" w:cs="Times New Roman"/>
-          <w:sz w:val="24"/>
-          <w:szCs w:val="24"/>
-        </w:rPr>
-        <w:tab/>
-      </w:r>
-    </w:p>
-    <w:p>
-      <w:pPr>
-        <w:pStyle w:val="ListParagraph"/>
-        <w:numPr>
-          <w:ilvl w:val="4"/>
-          <w:numId w:val="1"/>
-        </w:numPr>
-        <w:spacing w:line="276" w:lineRule="auto"/>
-        <w:rPr>
-          <w:rFonts w:ascii="Times New Roman" w:hAnsi="Times New Roman" w:cs="Times New Roman"/>
-          <w:sz w:val="24"/>
-          <w:szCs w:val="24"/>
-        </w:rPr>
-      </w:pPr>
-      <w:r>
-        <w:rPr>
-          <w:rFonts w:ascii="Times New Roman" w:hAnsi="Times New Roman" w:cs="Times New Roman"/>
-          <w:sz w:val="24"/>
-          <w:szCs w:val="24"/>
-        </w:rPr>
-        <w:t>84 nodes</w:t>
-      </w:r>
-    </w:p>
-    <w:p>
-      <w:pPr>
-        <w:pStyle w:val="ListParagraph"/>
-        <w:numPr>
-          <w:ilvl w:val="4"/>
-          <w:numId w:val="1"/>
-        </w:numPr>
-        <w:spacing w:line="276" w:lineRule="auto"/>
-        <w:rPr>
-          <w:rFonts w:ascii="Times New Roman" w:hAnsi="Times New Roman" w:cs="Times New Roman"/>
-          <w:sz w:val="24"/>
-          <w:szCs w:val="24"/>
-        </w:rPr>
-      </w:pPr>
-      <w:proofErr w:type="spellStart"/>
-      <w:r>
-        <w:rPr>
-          <w:rFonts w:ascii="Times New Roman" w:hAnsi="Times New Roman" w:cs="Times New Roman"/>
-          <w:sz w:val="24"/>
-          <w:szCs w:val="24"/>
-        </w:rPr>
-        <w:t>ReLU</w:t>
-      </w:r>
-      <w:proofErr w:type="spellEnd"/>
-      <w:r>
-        <w:rPr>
-          <w:rFonts w:ascii="Times New Roman" w:hAnsi="Times New Roman" w:cs="Times New Roman"/>
-          <w:sz w:val="24"/>
-          <w:szCs w:val="24"/>
-        </w:rPr>
-        <w:t xml:space="preserve"> activation function</w:t>
-      </w:r>
-    </w:p>
-    <w:p>
-      <w:pPr>
-        <w:pStyle w:val="ListParagraph"/>
-        <w:numPr>
-          <w:ilvl w:val="3"/>
-          <w:numId w:val="1"/>
-        </w:numPr>
-        <w:spacing w:line="276" w:lineRule="auto"/>
-        <w:rPr>
-          <w:rFonts w:ascii="Times New Roman" w:hAnsi="Times New Roman" w:cs="Times New Roman"/>
-          <w:sz w:val="24"/>
-          <w:szCs w:val="24"/>
-        </w:rPr>
-      </w:pPr>
-      <w:proofErr w:type="spellStart"/>
-      <w:r>
-        <w:rPr>
-          <w:rFonts w:ascii="Times New Roman" w:hAnsi="Times New Roman" w:cs="Times New Roman"/>
-          <w:sz w:val="24"/>
-          <w:szCs w:val="24"/>
-        </w:rPr>
-        <w:t>Softmax</w:t>
-      </w:r>
-      <w:proofErr w:type="spellEnd"/>
-      <w:r>
-        <w:rPr>
-          <w:rFonts w:ascii="Times New Roman" w:hAnsi="Times New Roman" w:cs="Times New Roman"/>
-          <w:sz w:val="24"/>
-          <w:szCs w:val="24"/>
-        </w:rPr>
-        <w:t xml:space="preserve"> Layer with 10 output nodes </w:t>
-      </w:r>
-    </w:p>
-    <w:p>
-      <w:pPr>
-        <w:pStyle w:val="ListParagraph"/>
-        <w:numPr>
-          <w:ilvl w:val="2"/>
-          <w:numId w:val="1"/>
-        </w:numPr>
-        <w:spacing w:line="276" w:lineRule="auto"/>
-        <w:rPr>
-          <w:rFonts w:ascii="Times New Roman" w:hAnsi="Times New Roman" w:cs="Times New Roman"/>
-          <w:sz w:val="24"/>
-          <w:szCs w:val="24"/>
-        </w:rPr>
-      </w:pPr>
-      <w:r>
-        <w:rPr>
-          <w:rFonts w:ascii="Times New Roman" w:hAnsi="Times New Roman" w:cs="Times New Roman"/>
-          <w:sz w:val="24"/>
-          <w:szCs w:val="24"/>
-        </w:rPr>
-        <w:t>The following learning error over epochs plot was:</w:t>
+        <w:lastRenderedPageBreak/>
+        <w:t>The testing error and testing accuracy were:</w:t>
       </w:r>
     </w:p>
     <w:p>
@@ -1927,12 +1145,11 @@
         <w:rPr>
           <w:noProof/>
         </w:rPr>
-        <w:lastRenderedPageBreak/>
         <w:drawing>
-          <wp:inline distT="0" distB="0" distL="0" distR="0" wp14:anchorId="48BB714B" wp14:editId="59F62DF9">
-            <wp:extent cx="3886200" cy="4067175"/>
-            <wp:effectExtent l="0" t="0" r="0" b="9525"/>
-            <wp:docPr id="4" name="Picture 4"/>
+          <wp:inline distT="0" distB="0" distL="0" distR="0" wp14:anchorId="7BDFE9B6" wp14:editId="77C0FEB7">
+            <wp:extent cx="5943600" cy="955675"/>
+            <wp:effectExtent l="0" t="0" r="0" b="0"/>
+            <wp:docPr id="3" name="Picture 3"/>
             <wp:cNvGraphicFramePr>
               <a:graphicFrameLocks xmlns:a="http://schemas.openxmlformats.org/drawingml/2006/main" noChangeAspect="1"/>
             </wp:cNvGraphicFramePr>
@@ -1952,7 +1169,7 @@
                   <pic:spPr>
                     <a:xfrm>
                       <a:off x="0" y="0"/>
-                      <a:ext cx="3886200" cy="4067175"/>
+                      <a:ext cx="5943600" cy="955675"/>
                     </a:xfrm>
                     <a:prstGeom prst="rect">
                       <a:avLst/>
@@ -1969,6 +1186,33 @@
       <w:pPr>
         <w:pStyle w:val="ListParagraph"/>
         <w:numPr>
+          <w:ilvl w:val="0"/>
+          <w:numId w:val="1"/>
+        </w:numPr>
+        <w:spacing w:line="276" w:lineRule="auto"/>
+        <w:rPr>
+          <w:rFonts w:ascii="Times New Roman" w:hAnsi="Times New Roman" w:cs="Times New Roman"/>
+          <w:b/>
+          <w:bCs/>
+          <w:sz w:val="24"/>
+          <w:szCs w:val="24"/>
+        </w:rPr>
+      </w:pPr>
+      <w:r>
+        <w:rPr>
+          <w:rFonts w:ascii="Times New Roman" w:hAnsi="Times New Roman" w:cs="Times New Roman"/>
+          <w:b/>
+          <w:bCs/>
+          <w:sz w:val="24"/>
+          <w:szCs w:val="24"/>
+        </w:rPr>
+        <w:t>PART #2: Changing Kernel Dimensions (5x5)</w:t>
+      </w:r>
+    </w:p>
+    <w:p>
+      <w:pPr>
+        <w:pStyle w:val="ListParagraph"/>
+        <w:numPr>
           <w:ilvl w:val="2"/>
           <w:numId w:val="1"/>
         </w:numPr>
@@ -1985,7 +1229,609 @@
           <w:sz w:val="24"/>
           <w:szCs w:val="24"/>
         </w:rPr>
-        <w:t>The following testing error and testing accuracy was:</w:t>
+        <w:t xml:space="preserve">Part #2 involved changing the kernels to 5x5 dimension and evaluating a plot for the learning error over epochs, testing loss, and testing accuracy. </w:t>
+      </w:r>
+    </w:p>
+    <w:p>
+      <w:pPr>
+        <w:pStyle w:val="ListParagraph"/>
+        <w:numPr>
+          <w:ilvl w:val="2"/>
+          <w:numId w:val="1"/>
+        </w:numPr>
+        <w:spacing w:line="276" w:lineRule="auto"/>
+        <w:rPr>
+          <w:rFonts w:ascii="Times New Roman" w:hAnsi="Times New Roman" w:cs="Times New Roman"/>
+          <w:sz w:val="24"/>
+          <w:szCs w:val="24"/>
+        </w:rPr>
+      </w:pPr>
+      <w:r>
+        <w:rPr>
+          <w:rFonts w:ascii="Times New Roman" w:hAnsi="Times New Roman" w:cs="Times New Roman"/>
+          <w:sz w:val="24"/>
+          <w:szCs w:val="24"/>
+        </w:rPr>
+        <w:t>Part #2’s modifications made the following assumptions:</w:t>
+      </w:r>
+    </w:p>
+    <w:p>
+      <w:pPr>
+        <w:pStyle w:val="ListParagraph"/>
+        <w:numPr>
+          <w:ilvl w:val="3"/>
+          <w:numId w:val="1"/>
+        </w:numPr>
+        <w:spacing w:line="276" w:lineRule="auto"/>
+        <w:rPr>
+          <w:rFonts w:ascii="Times New Roman" w:hAnsi="Times New Roman" w:cs="Times New Roman"/>
+          <w:sz w:val="24"/>
+          <w:szCs w:val="24"/>
+        </w:rPr>
+      </w:pPr>
+      <w:r>
+        <w:rPr>
+          <w:rFonts w:ascii="Times New Roman" w:hAnsi="Times New Roman" w:cs="Times New Roman"/>
+          <w:sz w:val="24"/>
+          <w:szCs w:val="24"/>
+        </w:rPr>
+        <w:t>Input size of the image is 28x28</w:t>
+      </w:r>
+    </w:p>
+    <w:p>
+      <w:pPr>
+        <w:pStyle w:val="ListParagraph"/>
+        <w:numPr>
+          <w:ilvl w:val="3"/>
+          <w:numId w:val="1"/>
+        </w:numPr>
+        <w:spacing w:line="276" w:lineRule="auto"/>
+        <w:rPr>
+          <w:rFonts w:ascii="Times New Roman" w:hAnsi="Times New Roman" w:cs="Times New Roman"/>
+          <w:sz w:val="24"/>
+          <w:szCs w:val="24"/>
+        </w:rPr>
+      </w:pPr>
+      <w:r>
+        <w:rPr>
+          <w:rFonts w:ascii="Times New Roman" w:hAnsi="Times New Roman" w:cs="Times New Roman"/>
+          <w:sz w:val="24"/>
+          <w:szCs w:val="24"/>
+        </w:rPr>
+        <w:t>First Convolutional Layer contains:</w:t>
+      </w:r>
+    </w:p>
+    <w:p>
+      <w:pPr>
+        <w:pStyle w:val="ListParagraph"/>
+        <w:numPr>
+          <w:ilvl w:val="4"/>
+          <w:numId w:val="1"/>
+        </w:numPr>
+        <w:spacing w:line="276" w:lineRule="auto"/>
+        <w:rPr>
+          <w:rFonts w:ascii="Times New Roman" w:hAnsi="Times New Roman" w:cs="Times New Roman"/>
+          <w:sz w:val="24"/>
+          <w:szCs w:val="24"/>
+        </w:rPr>
+      </w:pPr>
+      <w:r>
+        <w:rPr>
+          <w:rFonts w:ascii="Times New Roman" w:hAnsi="Times New Roman" w:cs="Times New Roman"/>
+          <w:sz w:val="24"/>
+          <w:szCs w:val="24"/>
+        </w:rPr>
+        <w:t>6 Feature Maps</w:t>
+      </w:r>
+    </w:p>
+    <w:p>
+      <w:pPr>
+        <w:pStyle w:val="ListParagraph"/>
+        <w:numPr>
+          <w:ilvl w:val="4"/>
+          <w:numId w:val="1"/>
+        </w:numPr>
+        <w:spacing w:line="276" w:lineRule="auto"/>
+        <w:rPr>
+          <w:rFonts w:ascii="Times New Roman" w:hAnsi="Times New Roman" w:cs="Times New Roman"/>
+          <w:b/>
+          <w:bCs/>
+          <w:color w:val="FF0000"/>
+          <w:sz w:val="24"/>
+          <w:szCs w:val="24"/>
+        </w:rPr>
+      </w:pPr>
+      <w:r>
+        <w:rPr>
+          <w:rFonts w:ascii="Times New Roman" w:hAnsi="Times New Roman" w:cs="Times New Roman"/>
+          <w:b/>
+          <w:bCs/>
+          <w:color w:val="FF0000"/>
+          <w:sz w:val="24"/>
+          <w:szCs w:val="24"/>
+        </w:rPr>
+        <w:t>Kernels are 5x5</w:t>
+      </w:r>
+    </w:p>
+    <w:p>
+      <w:pPr>
+        <w:pStyle w:val="ListParagraph"/>
+        <w:numPr>
+          <w:ilvl w:val="4"/>
+          <w:numId w:val="1"/>
+        </w:numPr>
+        <w:spacing w:line="276" w:lineRule="auto"/>
+        <w:rPr>
+          <w:rFonts w:ascii="Times New Roman" w:hAnsi="Times New Roman" w:cs="Times New Roman"/>
+          <w:sz w:val="24"/>
+          <w:szCs w:val="24"/>
+        </w:rPr>
+      </w:pPr>
+      <w:r>
+        <w:rPr>
+          <w:rFonts w:ascii="Times New Roman" w:hAnsi="Times New Roman" w:cs="Times New Roman"/>
+          <w:sz w:val="24"/>
+          <w:szCs w:val="24"/>
+        </w:rPr>
+        <w:t>Stride of 1 (by default if omitted)</w:t>
+      </w:r>
+    </w:p>
+    <w:p>
+      <w:pPr>
+        <w:pStyle w:val="ListParagraph"/>
+        <w:numPr>
+          <w:ilvl w:val="3"/>
+          <w:numId w:val="1"/>
+        </w:numPr>
+        <w:spacing w:line="276" w:lineRule="auto"/>
+        <w:rPr>
+          <w:rFonts w:ascii="Times New Roman" w:hAnsi="Times New Roman" w:cs="Times New Roman"/>
+          <w:sz w:val="24"/>
+          <w:szCs w:val="24"/>
+        </w:rPr>
+      </w:pPr>
+      <w:r>
+        <w:rPr>
+          <w:rFonts w:ascii="Times New Roman" w:hAnsi="Times New Roman" w:cs="Times New Roman"/>
+          <w:sz w:val="24"/>
+          <w:szCs w:val="24"/>
+        </w:rPr>
+        <w:t>First Max Pooling Layer</w:t>
+      </w:r>
+    </w:p>
+    <w:p>
+      <w:pPr>
+        <w:pStyle w:val="ListParagraph"/>
+        <w:numPr>
+          <w:ilvl w:val="4"/>
+          <w:numId w:val="1"/>
+        </w:numPr>
+        <w:spacing w:line="276" w:lineRule="auto"/>
+        <w:rPr>
+          <w:rFonts w:ascii="Times New Roman" w:hAnsi="Times New Roman" w:cs="Times New Roman"/>
+          <w:sz w:val="24"/>
+          <w:szCs w:val="24"/>
+        </w:rPr>
+      </w:pPr>
+      <w:r>
+        <w:rPr>
+          <w:rFonts w:ascii="Times New Roman" w:hAnsi="Times New Roman" w:cs="Times New Roman"/>
+          <w:sz w:val="24"/>
+          <w:szCs w:val="24"/>
+        </w:rPr>
+        <w:t>Pooling is 2x2</w:t>
+      </w:r>
+    </w:p>
+    <w:p>
+      <w:pPr>
+        <w:pStyle w:val="ListParagraph"/>
+        <w:numPr>
+          <w:ilvl w:val="4"/>
+          <w:numId w:val="1"/>
+        </w:numPr>
+        <w:spacing w:line="276" w:lineRule="auto"/>
+        <w:rPr>
+          <w:rFonts w:ascii="Times New Roman" w:hAnsi="Times New Roman" w:cs="Times New Roman"/>
+          <w:sz w:val="24"/>
+          <w:szCs w:val="24"/>
+        </w:rPr>
+      </w:pPr>
+      <w:r>
+        <w:rPr>
+          <w:rFonts w:ascii="Times New Roman" w:hAnsi="Times New Roman" w:cs="Times New Roman"/>
+          <w:sz w:val="24"/>
+          <w:szCs w:val="24"/>
+        </w:rPr>
+        <w:t>Stride of 1 (by default if omitted)</w:t>
+      </w:r>
+    </w:p>
+    <w:p>
+      <w:pPr>
+        <w:pStyle w:val="ListParagraph"/>
+        <w:numPr>
+          <w:ilvl w:val="3"/>
+          <w:numId w:val="1"/>
+        </w:numPr>
+        <w:spacing w:line="276" w:lineRule="auto"/>
+        <w:rPr>
+          <w:rFonts w:ascii="Times New Roman" w:hAnsi="Times New Roman" w:cs="Times New Roman"/>
+          <w:sz w:val="24"/>
+          <w:szCs w:val="24"/>
+        </w:rPr>
+      </w:pPr>
+      <w:r>
+        <w:rPr>
+          <w:rFonts w:ascii="Times New Roman" w:hAnsi="Times New Roman" w:cs="Times New Roman"/>
+          <w:sz w:val="24"/>
+          <w:szCs w:val="24"/>
+        </w:rPr>
+        <w:t>Second Convolutional Layer</w:t>
+      </w:r>
+    </w:p>
+    <w:p>
+      <w:pPr>
+        <w:pStyle w:val="ListParagraph"/>
+        <w:numPr>
+          <w:ilvl w:val="4"/>
+          <w:numId w:val="1"/>
+        </w:numPr>
+        <w:spacing w:line="276" w:lineRule="auto"/>
+        <w:rPr>
+          <w:rFonts w:ascii="Times New Roman" w:hAnsi="Times New Roman" w:cs="Times New Roman"/>
+          <w:sz w:val="24"/>
+          <w:szCs w:val="24"/>
+        </w:rPr>
+      </w:pPr>
+      <w:r>
+        <w:rPr>
+          <w:rFonts w:ascii="Times New Roman" w:hAnsi="Times New Roman" w:cs="Times New Roman"/>
+          <w:sz w:val="24"/>
+          <w:szCs w:val="24"/>
+        </w:rPr>
+        <w:t>16 Feature Maps</w:t>
+      </w:r>
+    </w:p>
+    <w:p>
+      <w:pPr>
+        <w:pStyle w:val="ListParagraph"/>
+        <w:numPr>
+          <w:ilvl w:val="4"/>
+          <w:numId w:val="1"/>
+        </w:numPr>
+        <w:spacing w:line="276" w:lineRule="auto"/>
+        <w:rPr>
+          <w:rFonts w:ascii="Times New Roman" w:hAnsi="Times New Roman" w:cs="Times New Roman"/>
+          <w:b/>
+          <w:bCs/>
+          <w:color w:val="FF0000"/>
+          <w:sz w:val="24"/>
+          <w:szCs w:val="24"/>
+        </w:rPr>
+      </w:pPr>
+      <w:r>
+        <w:rPr>
+          <w:rFonts w:ascii="Times New Roman" w:hAnsi="Times New Roman" w:cs="Times New Roman"/>
+          <w:b/>
+          <w:bCs/>
+          <w:color w:val="FF0000"/>
+          <w:sz w:val="24"/>
+          <w:szCs w:val="24"/>
+        </w:rPr>
+        <w:t>Kernels are 5x5</w:t>
+      </w:r>
+    </w:p>
+    <w:p>
+      <w:pPr>
+        <w:pStyle w:val="ListParagraph"/>
+        <w:numPr>
+          <w:ilvl w:val="4"/>
+          <w:numId w:val="1"/>
+        </w:numPr>
+        <w:spacing w:line="276" w:lineRule="auto"/>
+        <w:rPr>
+          <w:rFonts w:ascii="Times New Roman" w:hAnsi="Times New Roman" w:cs="Times New Roman"/>
+          <w:sz w:val="24"/>
+          <w:szCs w:val="24"/>
+        </w:rPr>
+      </w:pPr>
+      <w:r>
+        <w:rPr>
+          <w:rFonts w:ascii="Times New Roman" w:hAnsi="Times New Roman" w:cs="Times New Roman"/>
+          <w:sz w:val="24"/>
+          <w:szCs w:val="24"/>
+        </w:rPr>
+        <w:t>Stride of 1 (by default if omitted)</w:t>
+      </w:r>
+    </w:p>
+    <w:p>
+      <w:pPr>
+        <w:pStyle w:val="ListParagraph"/>
+        <w:numPr>
+          <w:ilvl w:val="3"/>
+          <w:numId w:val="1"/>
+        </w:numPr>
+        <w:spacing w:line="276" w:lineRule="auto"/>
+        <w:rPr>
+          <w:rFonts w:ascii="Times New Roman" w:hAnsi="Times New Roman" w:cs="Times New Roman"/>
+          <w:sz w:val="24"/>
+          <w:szCs w:val="24"/>
+        </w:rPr>
+      </w:pPr>
+      <w:r>
+        <w:rPr>
+          <w:rFonts w:ascii="Times New Roman" w:hAnsi="Times New Roman" w:cs="Times New Roman"/>
+          <w:sz w:val="24"/>
+          <w:szCs w:val="24"/>
+        </w:rPr>
+        <w:t>Second Max Pooling Layer</w:t>
+      </w:r>
+    </w:p>
+    <w:p>
+      <w:pPr>
+        <w:pStyle w:val="ListParagraph"/>
+        <w:numPr>
+          <w:ilvl w:val="4"/>
+          <w:numId w:val="1"/>
+        </w:numPr>
+        <w:spacing w:line="276" w:lineRule="auto"/>
+        <w:rPr>
+          <w:rFonts w:ascii="Times New Roman" w:hAnsi="Times New Roman" w:cs="Times New Roman"/>
+          <w:sz w:val="24"/>
+          <w:szCs w:val="24"/>
+        </w:rPr>
+      </w:pPr>
+      <w:r>
+        <w:rPr>
+          <w:rFonts w:ascii="Times New Roman" w:hAnsi="Times New Roman" w:cs="Times New Roman"/>
+          <w:sz w:val="24"/>
+          <w:szCs w:val="24"/>
+        </w:rPr>
+        <w:t>Pooling is 2x2</w:t>
+      </w:r>
+    </w:p>
+    <w:p>
+      <w:pPr>
+        <w:pStyle w:val="ListParagraph"/>
+        <w:numPr>
+          <w:ilvl w:val="4"/>
+          <w:numId w:val="1"/>
+        </w:numPr>
+        <w:spacing w:line="276" w:lineRule="auto"/>
+        <w:rPr>
+          <w:rFonts w:ascii="Times New Roman" w:hAnsi="Times New Roman" w:cs="Times New Roman"/>
+          <w:sz w:val="24"/>
+          <w:szCs w:val="24"/>
+        </w:rPr>
+      </w:pPr>
+      <w:r>
+        <w:rPr>
+          <w:rFonts w:ascii="Times New Roman" w:hAnsi="Times New Roman" w:cs="Times New Roman"/>
+          <w:sz w:val="24"/>
+          <w:szCs w:val="24"/>
+        </w:rPr>
+        <w:t>Stride of 1 (by default if omitted)</w:t>
+      </w:r>
+    </w:p>
+    <w:p>
+      <w:pPr>
+        <w:pStyle w:val="ListParagraph"/>
+        <w:numPr>
+          <w:ilvl w:val="3"/>
+          <w:numId w:val="1"/>
+        </w:numPr>
+        <w:spacing w:line="276" w:lineRule="auto"/>
+        <w:rPr>
+          <w:rFonts w:ascii="Times New Roman" w:hAnsi="Times New Roman" w:cs="Times New Roman"/>
+          <w:sz w:val="24"/>
+          <w:szCs w:val="24"/>
+        </w:rPr>
+      </w:pPr>
+      <w:r>
+        <w:rPr>
+          <w:rFonts w:ascii="Times New Roman" w:hAnsi="Times New Roman" w:cs="Times New Roman"/>
+          <w:sz w:val="24"/>
+          <w:szCs w:val="24"/>
+        </w:rPr>
+        <w:t>First Hidden Layer</w:t>
+      </w:r>
+    </w:p>
+    <w:p>
+      <w:pPr>
+        <w:pStyle w:val="ListParagraph"/>
+        <w:numPr>
+          <w:ilvl w:val="4"/>
+          <w:numId w:val="1"/>
+        </w:numPr>
+        <w:spacing w:line="276" w:lineRule="auto"/>
+        <w:rPr>
+          <w:rFonts w:ascii="Times New Roman" w:hAnsi="Times New Roman" w:cs="Times New Roman"/>
+          <w:sz w:val="24"/>
+          <w:szCs w:val="24"/>
+        </w:rPr>
+      </w:pPr>
+      <w:r>
+        <w:rPr>
+          <w:rFonts w:ascii="Times New Roman" w:hAnsi="Times New Roman" w:cs="Times New Roman"/>
+          <w:sz w:val="24"/>
+          <w:szCs w:val="24"/>
+        </w:rPr>
+        <w:t>120 nodes</w:t>
+      </w:r>
+    </w:p>
+    <w:p>
+      <w:pPr>
+        <w:pStyle w:val="ListParagraph"/>
+        <w:numPr>
+          <w:ilvl w:val="4"/>
+          <w:numId w:val="1"/>
+        </w:numPr>
+        <w:spacing w:line="276" w:lineRule="auto"/>
+        <w:rPr>
+          <w:rFonts w:ascii="Times New Roman" w:hAnsi="Times New Roman" w:cs="Times New Roman"/>
+          <w:sz w:val="24"/>
+          <w:szCs w:val="24"/>
+        </w:rPr>
+      </w:pPr>
+      <w:proofErr w:type="spellStart"/>
+      <w:r>
+        <w:rPr>
+          <w:rFonts w:ascii="Times New Roman" w:hAnsi="Times New Roman" w:cs="Times New Roman"/>
+          <w:sz w:val="24"/>
+          <w:szCs w:val="24"/>
+        </w:rPr>
+        <w:t>ReLU</w:t>
+      </w:r>
+      <w:proofErr w:type="spellEnd"/>
+      <w:r>
+        <w:rPr>
+          <w:rFonts w:ascii="Times New Roman" w:hAnsi="Times New Roman" w:cs="Times New Roman"/>
+          <w:sz w:val="24"/>
+          <w:szCs w:val="24"/>
+        </w:rPr>
+        <w:t xml:space="preserve"> activation function</w:t>
+      </w:r>
+    </w:p>
+    <w:p>
+      <w:pPr>
+        <w:pStyle w:val="ListParagraph"/>
+        <w:numPr>
+          <w:ilvl w:val="3"/>
+          <w:numId w:val="1"/>
+        </w:numPr>
+        <w:spacing w:line="276" w:lineRule="auto"/>
+        <w:rPr>
+          <w:rFonts w:ascii="Times New Roman" w:hAnsi="Times New Roman" w:cs="Times New Roman"/>
+          <w:sz w:val="24"/>
+          <w:szCs w:val="24"/>
+        </w:rPr>
+      </w:pPr>
+      <w:r>
+        <w:rPr>
+          <w:rFonts w:ascii="Times New Roman" w:hAnsi="Times New Roman" w:cs="Times New Roman"/>
+          <w:sz w:val="24"/>
+          <w:szCs w:val="24"/>
+        </w:rPr>
+        <w:t>Second Hidden Layer</w:t>
+      </w:r>
+      <w:r>
+        <w:rPr>
+          <w:rFonts w:ascii="Times New Roman" w:hAnsi="Times New Roman" w:cs="Times New Roman"/>
+          <w:sz w:val="24"/>
+          <w:szCs w:val="24"/>
+        </w:rPr>
+        <w:tab/>
+      </w:r>
+    </w:p>
+    <w:p>
+      <w:pPr>
+        <w:pStyle w:val="ListParagraph"/>
+        <w:numPr>
+          <w:ilvl w:val="4"/>
+          <w:numId w:val="1"/>
+        </w:numPr>
+        <w:spacing w:line="276" w:lineRule="auto"/>
+        <w:rPr>
+          <w:rFonts w:ascii="Times New Roman" w:hAnsi="Times New Roman" w:cs="Times New Roman"/>
+          <w:sz w:val="24"/>
+          <w:szCs w:val="24"/>
+        </w:rPr>
+      </w:pPr>
+      <w:r>
+        <w:rPr>
+          <w:rFonts w:ascii="Times New Roman" w:hAnsi="Times New Roman" w:cs="Times New Roman"/>
+          <w:sz w:val="24"/>
+          <w:szCs w:val="24"/>
+        </w:rPr>
+        <w:t>84 nodes</w:t>
+      </w:r>
+    </w:p>
+    <w:p>
+      <w:pPr>
+        <w:pStyle w:val="ListParagraph"/>
+        <w:numPr>
+          <w:ilvl w:val="4"/>
+          <w:numId w:val="1"/>
+        </w:numPr>
+        <w:spacing w:line="276" w:lineRule="auto"/>
+        <w:rPr>
+          <w:rFonts w:ascii="Times New Roman" w:hAnsi="Times New Roman" w:cs="Times New Roman"/>
+          <w:sz w:val="24"/>
+          <w:szCs w:val="24"/>
+        </w:rPr>
+      </w:pPr>
+      <w:proofErr w:type="spellStart"/>
+      <w:r>
+        <w:rPr>
+          <w:rFonts w:ascii="Times New Roman" w:hAnsi="Times New Roman" w:cs="Times New Roman"/>
+          <w:sz w:val="24"/>
+          <w:szCs w:val="24"/>
+        </w:rPr>
+        <w:t>ReLU</w:t>
+      </w:r>
+      <w:proofErr w:type="spellEnd"/>
+      <w:r>
+        <w:rPr>
+          <w:rFonts w:ascii="Times New Roman" w:hAnsi="Times New Roman" w:cs="Times New Roman"/>
+          <w:sz w:val="24"/>
+          <w:szCs w:val="24"/>
+        </w:rPr>
+        <w:t xml:space="preserve"> activation function</w:t>
+      </w:r>
+    </w:p>
+    <w:p>
+      <w:pPr>
+        <w:pStyle w:val="ListParagraph"/>
+        <w:numPr>
+          <w:ilvl w:val="3"/>
+          <w:numId w:val="1"/>
+        </w:numPr>
+        <w:spacing w:line="276" w:lineRule="auto"/>
+        <w:rPr>
+          <w:rFonts w:ascii="Times New Roman" w:hAnsi="Times New Roman" w:cs="Times New Roman"/>
+          <w:sz w:val="24"/>
+          <w:szCs w:val="24"/>
+        </w:rPr>
+      </w:pPr>
+      <w:proofErr w:type="spellStart"/>
+      <w:r>
+        <w:rPr>
+          <w:rFonts w:ascii="Times New Roman" w:hAnsi="Times New Roman" w:cs="Times New Roman"/>
+          <w:sz w:val="24"/>
+          <w:szCs w:val="24"/>
+        </w:rPr>
+        <w:t>Softmax</w:t>
+      </w:r>
+      <w:proofErr w:type="spellEnd"/>
+      <w:r>
+        <w:rPr>
+          <w:rFonts w:ascii="Times New Roman" w:hAnsi="Times New Roman" w:cs="Times New Roman"/>
+          <w:sz w:val="24"/>
+          <w:szCs w:val="24"/>
+        </w:rPr>
+        <w:t xml:space="preserve"> Layer with 10 output nodes </w:t>
+      </w:r>
+    </w:p>
+    <w:p>
+      <w:pPr>
+        <w:pStyle w:val="ListParagraph"/>
+        <w:numPr>
+          <w:ilvl w:val="2"/>
+          <w:numId w:val="1"/>
+        </w:numPr>
+        <w:spacing w:line="276" w:lineRule="auto"/>
+        <w:rPr>
+          <w:rFonts w:ascii="Times New Roman" w:hAnsi="Times New Roman" w:cs="Times New Roman"/>
+          <w:sz w:val="24"/>
+          <w:szCs w:val="24"/>
+        </w:rPr>
+      </w:pPr>
+      <w:r>
+        <w:rPr>
+          <w:rFonts w:ascii="Times New Roman" w:hAnsi="Times New Roman" w:cs="Times New Roman"/>
+          <w:sz w:val="24"/>
+          <w:szCs w:val="24"/>
+        </w:rPr>
+        <w:t>The following learning error over epochs plot was:</w:t>
       </w:r>
     </w:p>
     <w:p>
@@ -2001,11 +1847,12 @@
         <w:rPr>
           <w:noProof/>
         </w:rPr>
+        <w:lastRenderedPageBreak/>
         <w:drawing>
-          <wp:inline distT="0" distB="0" distL="0" distR="0" wp14:anchorId="0D842A44" wp14:editId="0B68149A">
-            <wp:extent cx="5943600" cy="925195"/>
-            <wp:effectExtent l="0" t="0" r="0" b="8255"/>
-            <wp:docPr id="5" name="Picture 5"/>
+          <wp:inline distT="0" distB="0" distL="0" distR="0" wp14:anchorId="48BB714B" wp14:editId="59F62DF9">
+            <wp:extent cx="3886200" cy="4067175"/>
+            <wp:effectExtent l="0" t="0" r="0" b="9525"/>
+            <wp:docPr id="4" name="Picture 4"/>
             <wp:cNvGraphicFramePr>
               <a:graphicFrameLocks xmlns:a="http://schemas.openxmlformats.org/drawingml/2006/main" noChangeAspect="1"/>
             </wp:cNvGraphicFramePr>
@@ -2025,6 +1872,79 @@
                   <pic:spPr>
                     <a:xfrm>
                       <a:off x="0" y="0"/>
+                      <a:ext cx="3886200" cy="4067175"/>
+                    </a:xfrm>
+                    <a:prstGeom prst="rect">
+                      <a:avLst/>
+                    </a:prstGeom>
+                  </pic:spPr>
+                </pic:pic>
+              </a:graphicData>
+            </a:graphic>
+          </wp:inline>
+        </w:drawing>
+      </w:r>
+    </w:p>
+    <w:p>
+      <w:pPr>
+        <w:pStyle w:val="ListParagraph"/>
+        <w:numPr>
+          <w:ilvl w:val="2"/>
+          <w:numId w:val="1"/>
+        </w:numPr>
+        <w:spacing w:line="276" w:lineRule="auto"/>
+        <w:rPr>
+          <w:rFonts w:ascii="Times New Roman" w:hAnsi="Times New Roman" w:cs="Times New Roman"/>
+          <w:sz w:val="24"/>
+          <w:szCs w:val="24"/>
+        </w:rPr>
+      </w:pPr>
+      <w:r>
+        <w:rPr>
+          <w:rFonts w:ascii="Times New Roman" w:hAnsi="Times New Roman" w:cs="Times New Roman"/>
+          <w:sz w:val="24"/>
+          <w:szCs w:val="24"/>
+        </w:rPr>
+        <w:t>The following testing error and testing accuracy was:</w:t>
+      </w:r>
+    </w:p>
+    <w:p>
+      <w:pPr>
+        <w:spacing w:line="276" w:lineRule="auto"/>
+        <w:rPr>
+          <w:rFonts w:ascii="Times New Roman" w:hAnsi="Times New Roman" w:cs="Times New Roman"/>
+          <w:sz w:val="24"/>
+          <w:szCs w:val="24"/>
+        </w:rPr>
+      </w:pPr>
+      <w:r>
+        <w:rPr>
+          <w:noProof/>
+        </w:rPr>
+        <w:drawing>
+          <wp:inline distT="0" distB="0" distL="0" distR="0" wp14:anchorId="0D842A44" wp14:editId="0B68149A">
+            <wp:extent cx="5943600" cy="925195"/>
+            <wp:effectExtent l="0" t="0" r="0" b="8255"/>
+            <wp:docPr id="5" name="Picture 5"/>
+            <wp:cNvGraphicFramePr>
+              <a:graphicFrameLocks xmlns:a="http://schemas.openxmlformats.org/drawingml/2006/main" noChangeAspect="1"/>
+            </wp:cNvGraphicFramePr>
+            <a:graphic xmlns:a="http://schemas.openxmlformats.org/drawingml/2006/main">
+              <a:graphicData uri="http://schemas.openxmlformats.org/drawingml/2006/picture">
+                <pic:pic xmlns:pic="http://schemas.openxmlformats.org/drawingml/2006/picture">
+                  <pic:nvPicPr>
+                    <pic:cNvPr id="1" name=""/>
+                    <pic:cNvPicPr/>
+                  </pic:nvPicPr>
+                  <pic:blipFill>
+                    <a:blip r:embed="rId10"/>
+                    <a:stretch>
+                      <a:fillRect/>
+                    </a:stretch>
+                  </pic:blipFill>
+                  <pic:spPr>
+                    <a:xfrm>
+                      <a:off x="0" y="0"/>
                       <a:ext cx="5943600" cy="925195"/>
                     </a:xfrm>
                     <a:prstGeom prst="rect">
@@ -2264,99 +2184,6 @@
       <w:pPr>
         <w:pStyle w:val="ListParagraph"/>
         <w:numPr>
-          <w:ilvl w:val="3"/>
-          <w:numId w:val="1"/>
-        </w:numPr>
-        <w:spacing w:line="276" w:lineRule="auto"/>
-        <w:rPr>
-          <w:rFonts w:ascii="Times New Roman" w:hAnsi="Times New Roman" w:cs="Times New Roman"/>
-          <w:sz w:val="24"/>
-          <w:szCs w:val="24"/>
-        </w:rPr>
-      </w:pPr>
-      <w:r>
-        <w:rPr>
-          <w:rFonts w:ascii="Times New Roman" w:hAnsi="Times New Roman" w:cs="Times New Roman"/>
-          <w:sz w:val="24"/>
-          <w:szCs w:val="24"/>
-        </w:rPr>
-        <w:t>First Max Pooling Layer</w:t>
-      </w:r>
-    </w:p>
-    <w:p>
-      <w:pPr>
-        <w:pStyle w:val="ListParagraph"/>
-        <w:numPr>
-          <w:ilvl w:val="4"/>
-          <w:numId w:val="1"/>
-        </w:numPr>
-        <w:spacing w:line="276" w:lineRule="auto"/>
-        <w:rPr>
-          <w:rFonts w:ascii="Times New Roman" w:hAnsi="Times New Roman" w:cs="Times New Roman"/>
-          <w:sz w:val="24"/>
-          <w:szCs w:val="24"/>
-        </w:rPr>
-      </w:pPr>
-      <w:r>
-        <w:rPr>
-          <w:rFonts w:ascii="Times New Roman" w:hAnsi="Times New Roman" w:cs="Times New Roman"/>
-          <w:sz w:val="24"/>
-          <w:szCs w:val="24"/>
-        </w:rPr>
-        <w:t>Pooling is 2x2</w:t>
-      </w:r>
-    </w:p>
-    <w:p>
-      <w:pPr>
-        <w:pStyle w:val="ListParagraph"/>
-        <w:numPr>
-          <w:ilvl w:val="4"/>
-          <w:numId w:val="1"/>
-        </w:numPr>
-        <w:spacing w:line="276" w:lineRule="auto"/>
-        <w:rPr>
-          <w:rFonts w:ascii="Times New Roman" w:hAnsi="Times New Roman" w:cs="Times New Roman"/>
-          <w:sz w:val="24"/>
-          <w:szCs w:val="24"/>
-        </w:rPr>
-      </w:pPr>
-      <w:r>
-        <w:rPr>
-          <w:rFonts w:ascii="Times New Roman" w:hAnsi="Times New Roman" w:cs="Times New Roman"/>
-          <w:sz w:val="24"/>
-          <w:szCs w:val="24"/>
-        </w:rPr>
-        <w:t>Stride of 1 (by default if omitted)</w:t>
-      </w:r>
-    </w:p>
-    <w:p>
-      <w:pPr>
-        <w:pStyle w:val="ListParagraph"/>
-        <w:numPr>
-          <w:ilvl w:val="3"/>
-          <w:numId w:val="1"/>
-        </w:numPr>
-        <w:spacing w:line="276" w:lineRule="auto"/>
-        <w:rPr>
-          <w:rFonts w:ascii="Times New Roman" w:hAnsi="Times New Roman" w:cs="Times New Roman"/>
-          <w:color w:val="FF0000"/>
-          <w:sz w:val="24"/>
-          <w:szCs w:val="24"/>
-        </w:rPr>
-      </w:pPr>
-      <w:r>
-        <w:rPr>
-          <w:rFonts w:ascii="Times New Roman" w:hAnsi="Times New Roman" w:cs="Times New Roman"/>
-          <w:sz w:val="24"/>
-          <w:szCs w:val="24"/>
-        </w:rPr>
-        <w:t>Second Convolutional Layer</w:t>
-      </w:r>
-    </w:p>
-    <w:p>
-      <w:pPr>
-        <w:pStyle w:val="ListParagraph"/>
-        <w:numPr>
           <w:ilvl w:val="4"/>
           <w:numId w:val="1"/>
         </w:numPr>
@@ -2379,10 +2206,111 @@
           <w:sz w:val="24"/>
           <w:szCs w:val="24"/>
         </w:rPr>
+        <w:t xml:space="preserve">Added padding </w:t>
+      </w:r>
+    </w:p>
+    <w:p>
+      <w:pPr>
+        <w:pStyle w:val="ListParagraph"/>
+        <w:numPr>
+          <w:ilvl w:val="3"/>
+          <w:numId w:val="1"/>
+        </w:numPr>
+        <w:spacing w:line="276" w:lineRule="auto"/>
+        <w:rPr>
+          <w:rFonts w:ascii="Times New Roman" w:hAnsi="Times New Roman" w:cs="Times New Roman"/>
+          <w:sz w:val="24"/>
+          <w:szCs w:val="24"/>
+        </w:rPr>
+      </w:pPr>
+      <w:r>
+        <w:rPr>
+          <w:rFonts w:ascii="Times New Roman" w:hAnsi="Times New Roman" w:cs="Times New Roman"/>
+          <w:sz w:val="24"/>
+          <w:szCs w:val="24"/>
+        </w:rPr>
+        <w:t>First Max Pooling Layer</w:t>
+      </w:r>
+    </w:p>
+    <w:p>
+      <w:pPr>
+        <w:pStyle w:val="ListParagraph"/>
+        <w:numPr>
+          <w:ilvl w:val="4"/>
+          <w:numId w:val="1"/>
+        </w:numPr>
+        <w:spacing w:line="276" w:lineRule="auto"/>
+        <w:rPr>
+          <w:rFonts w:ascii="Times New Roman" w:hAnsi="Times New Roman" w:cs="Times New Roman"/>
+          <w:sz w:val="24"/>
+          <w:szCs w:val="24"/>
+        </w:rPr>
+      </w:pPr>
+      <w:r>
+        <w:rPr>
+          <w:rFonts w:ascii="Times New Roman" w:hAnsi="Times New Roman" w:cs="Times New Roman"/>
+          <w:sz w:val="24"/>
+          <w:szCs w:val="24"/>
+        </w:rPr>
+        <w:t>Pooling is 2x2</w:t>
+      </w:r>
+    </w:p>
+    <w:p>
+      <w:pPr>
+        <w:pStyle w:val="ListParagraph"/>
+        <w:numPr>
+          <w:ilvl w:val="4"/>
+          <w:numId w:val="1"/>
+        </w:numPr>
+        <w:spacing w:line="276" w:lineRule="auto"/>
+        <w:rPr>
+          <w:rFonts w:ascii="Times New Roman" w:hAnsi="Times New Roman" w:cs="Times New Roman"/>
+          <w:sz w:val="24"/>
+          <w:szCs w:val="24"/>
+        </w:rPr>
+      </w:pPr>
+      <w:r>
+        <w:rPr>
+          <w:rFonts w:ascii="Times New Roman" w:hAnsi="Times New Roman" w:cs="Times New Roman"/>
+          <w:sz w:val="24"/>
+          <w:szCs w:val="24"/>
+        </w:rPr>
+        <w:t>Stride of 1 (by default if omitted)</w:t>
+      </w:r>
+    </w:p>
+    <w:p>
+      <w:pPr>
+        <w:pStyle w:val="ListParagraph"/>
+        <w:numPr>
+          <w:ilvl w:val="3"/>
+          <w:numId w:val="1"/>
+        </w:numPr>
+        <w:spacing w:line="276" w:lineRule="auto"/>
+        <w:rPr>
+          <w:rFonts w:ascii="Times New Roman" w:hAnsi="Times New Roman" w:cs="Times New Roman"/>
+          <w:color w:val="FF0000"/>
+          <w:sz w:val="24"/>
+          <w:szCs w:val="24"/>
+        </w:rPr>
+      </w:pPr>
+      <w:r>
+        <w:rPr>
+          <w:rFonts w:ascii="Times New Roman" w:hAnsi="Times New Roman" w:cs="Times New Roman"/>
+          <w:sz w:val="24"/>
+          <w:szCs w:val="24"/>
+        </w:rPr>
         <w:lastRenderedPageBreak/>
-        <w:t>20</w:t>
-      </w:r>
-      <w:r>
+        <w:t>Second Convolutional Layer</w:t>
+      </w:r>
+    </w:p>
+    <w:p>
+      <w:pPr>
+        <w:pStyle w:val="ListParagraph"/>
+        <w:numPr>
+          <w:ilvl w:val="4"/>
+          <w:numId w:val="1"/>
+        </w:numPr>
+        <w:spacing w:line="276" w:lineRule="auto"/>
         <w:rPr>
           <w:rFonts w:ascii="Times New Roman" w:hAnsi="Times New Roman" w:cs="Times New Roman"/>
           <w:b/>
@@ -2391,17 +2319,8 @@
           <w:sz w:val="24"/>
           <w:szCs w:val="24"/>
         </w:rPr>
-        <w:t xml:space="preserve"> Feature Maps</w:t>
-      </w:r>
-    </w:p>
-    <w:p>
-      <w:pPr>
-        <w:pStyle w:val="ListParagraph"/>
-        <w:numPr>
-          <w:ilvl w:val="4"/>
-          <w:numId w:val="1"/>
-        </w:numPr>
-        <w:spacing w:line="276" w:lineRule="auto"/>
+      </w:pPr>
+      <w:r>
         <w:rPr>
           <w:rFonts w:ascii="Times New Roman" w:hAnsi="Times New Roman" w:cs="Times New Roman"/>
           <w:b/>
@@ -2410,7 +2329,8 @@
           <w:sz w:val="24"/>
           <w:szCs w:val="24"/>
         </w:rPr>
-      </w:pPr>
+        <w:t>20</w:t>
+      </w:r>
       <w:r>
         <w:rPr>
           <w:rFonts w:ascii="Times New Roman" w:hAnsi="Times New Roman" w:cs="Times New Roman"/>
@@ -2420,371 +2340,14 @@
           <w:sz w:val="24"/>
           <w:szCs w:val="24"/>
         </w:rPr>
-        <w:t>Kernels are 5x5</w:t>
-      </w:r>
-    </w:p>
-    <w:p>
-      <w:pPr>
-        <w:pStyle w:val="ListParagraph"/>
-        <w:numPr>
-          <w:ilvl w:val="4"/>
-          <w:numId w:val="1"/>
-        </w:numPr>
-        <w:spacing w:line="276" w:lineRule="auto"/>
-        <w:rPr>
-          <w:rFonts w:ascii="Times New Roman" w:hAnsi="Times New Roman" w:cs="Times New Roman"/>
-          <w:sz w:val="24"/>
-          <w:szCs w:val="24"/>
-        </w:rPr>
-      </w:pPr>
-      <w:r>
-        <w:rPr>
-          <w:rFonts w:ascii="Times New Roman" w:hAnsi="Times New Roman" w:cs="Times New Roman"/>
-          <w:sz w:val="24"/>
-          <w:szCs w:val="24"/>
-        </w:rPr>
-        <w:t>Stride of 1 (by default if omitted)</w:t>
-      </w:r>
-    </w:p>
-    <w:p>
-      <w:pPr>
-        <w:pStyle w:val="ListParagraph"/>
-        <w:numPr>
-          <w:ilvl w:val="3"/>
-          <w:numId w:val="1"/>
-        </w:numPr>
-        <w:spacing w:line="276" w:lineRule="auto"/>
-        <w:rPr>
-          <w:rFonts w:ascii="Times New Roman" w:hAnsi="Times New Roman" w:cs="Times New Roman"/>
-          <w:sz w:val="24"/>
-          <w:szCs w:val="24"/>
-        </w:rPr>
-      </w:pPr>
-      <w:r>
-        <w:rPr>
-          <w:rFonts w:ascii="Times New Roman" w:hAnsi="Times New Roman" w:cs="Times New Roman"/>
-          <w:sz w:val="24"/>
-          <w:szCs w:val="24"/>
-        </w:rPr>
-        <w:t>Second Max Pooling Layer</w:t>
-      </w:r>
-    </w:p>
-    <w:p>
-      <w:pPr>
-        <w:pStyle w:val="ListParagraph"/>
-        <w:numPr>
-          <w:ilvl w:val="4"/>
-          <w:numId w:val="1"/>
-        </w:numPr>
-        <w:spacing w:line="276" w:lineRule="auto"/>
-        <w:rPr>
-          <w:rFonts w:ascii="Times New Roman" w:hAnsi="Times New Roman" w:cs="Times New Roman"/>
-          <w:sz w:val="24"/>
-          <w:szCs w:val="24"/>
-        </w:rPr>
-      </w:pPr>
-      <w:r>
-        <w:rPr>
-          <w:rFonts w:ascii="Times New Roman" w:hAnsi="Times New Roman" w:cs="Times New Roman"/>
-          <w:sz w:val="24"/>
-          <w:szCs w:val="24"/>
-        </w:rPr>
-        <w:t>Pooling is 2x2</w:t>
-      </w:r>
-    </w:p>
-    <w:p>
-      <w:pPr>
-        <w:pStyle w:val="ListParagraph"/>
-        <w:numPr>
-          <w:ilvl w:val="4"/>
-          <w:numId w:val="1"/>
-        </w:numPr>
-        <w:spacing w:line="276" w:lineRule="auto"/>
-        <w:rPr>
-          <w:rFonts w:ascii="Times New Roman" w:hAnsi="Times New Roman" w:cs="Times New Roman"/>
-          <w:sz w:val="24"/>
-          <w:szCs w:val="24"/>
-        </w:rPr>
-      </w:pPr>
-      <w:r>
-        <w:rPr>
-          <w:rFonts w:ascii="Times New Roman" w:hAnsi="Times New Roman" w:cs="Times New Roman"/>
-          <w:sz w:val="24"/>
-          <w:szCs w:val="24"/>
-        </w:rPr>
-        <w:t>Stride of 1 (by default if omitted)</w:t>
-      </w:r>
-    </w:p>
-    <w:p>
-      <w:pPr>
-        <w:pStyle w:val="ListParagraph"/>
-        <w:numPr>
-          <w:ilvl w:val="3"/>
-          <w:numId w:val="1"/>
-        </w:numPr>
-        <w:spacing w:line="276" w:lineRule="auto"/>
-        <w:rPr>
-          <w:rFonts w:ascii="Times New Roman" w:hAnsi="Times New Roman" w:cs="Times New Roman"/>
-          <w:sz w:val="24"/>
-          <w:szCs w:val="24"/>
-        </w:rPr>
-      </w:pPr>
-      <w:r>
-        <w:rPr>
-          <w:rFonts w:ascii="Times New Roman" w:hAnsi="Times New Roman" w:cs="Times New Roman"/>
-          <w:sz w:val="24"/>
-          <w:szCs w:val="24"/>
-        </w:rPr>
-        <w:t>First Hidden Layer</w:t>
-      </w:r>
-    </w:p>
-    <w:p>
-      <w:pPr>
-        <w:pStyle w:val="ListParagraph"/>
-        <w:numPr>
-          <w:ilvl w:val="4"/>
-          <w:numId w:val="1"/>
-        </w:numPr>
-        <w:spacing w:line="276" w:lineRule="auto"/>
-        <w:rPr>
-          <w:rFonts w:ascii="Times New Roman" w:hAnsi="Times New Roman" w:cs="Times New Roman"/>
-          <w:sz w:val="24"/>
-          <w:szCs w:val="24"/>
-        </w:rPr>
-      </w:pPr>
-      <w:r>
-        <w:rPr>
-          <w:rFonts w:ascii="Times New Roman" w:hAnsi="Times New Roman" w:cs="Times New Roman"/>
-          <w:sz w:val="24"/>
-          <w:szCs w:val="24"/>
-        </w:rPr>
-        <w:t>120 nodes</w:t>
-      </w:r>
-    </w:p>
-    <w:p>
-      <w:pPr>
-        <w:pStyle w:val="ListParagraph"/>
-        <w:numPr>
-          <w:ilvl w:val="4"/>
-          <w:numId w:val="1"/>
-        </w:numPr>
-        <w:spacing w:line="276" w:lineRule="auto"/>
-        <w:rPr>
-          <w:rFonts w:ascii="Times New Roman" w:hAnsi="Times New Roman" w:cs="Times New Roman"/>
-          <w:sz w:val="24"/>
-          <w:szCs w:val="24"/>
-        </w:rPr>
-      </w:pPr>
-      <w:proofErr w:type="spellStart"/>
-      <w:r>
-        <w:rPr>
-          <w:rFonts w:ascii="Times New Roman" w:hAnsi="Times New Roman" w:cs="Times New Roman"/>
-          <w:sz w:val="24"/>
-          <w:szCs w:val="24"/>
-        </w:rPr>
-        <w:t>ReLU</w:t>
-      </w:r>
-      <w:proofErr w:type="spellEnd"/>
-      <w:r>
-        <w:rPr>
-          <w:rFonts w:ascii="Times New Roman" w:hAnsi="Times New Roman" w:cs="Times New Roman"/>
-          <w:sz w:val="24"/>
-          <w:szCs w:val="24"/>
-        </w:rPr>
-        <w:t xml:space="preserve"> activation function</w:t>
-      </w:r>
-    </w:p>
-    <w:p>
-      <w:pPr>
-        <w:pStyle w:val="ListParagraph"/>
-        <w:numPr>
-          <w:ilvl w:val="3"/>
-          <w:numId w:val="1"/>
-        </w:numPr>
-        <w:spacing w:line="276" w:lineRule="auto"/>
-        <w:rPr>
-          <w:rFonts w:ascii="Times New Roman" w:hAnsi="Times New Roman" w:cs="Times New Roman"/>
-          <w:sz w:val="24"/>
-          <w:szCs w:val="24"/>
-        </w:rPr>
-      </w:pPr>
-      <w:r>
-        <w:rPr>
-          <w:rFonts w:ascii="Times New Roman" w:hAnsi="Times New Roman" w:cs="Times New Roman"/>
-          <w:sz w:val="24"/>
-          <w:szCs w:val="24"/>
-        </w:rPr>
-        <w:t>Second Hidden Layer</w:t>
-      </w:r>
-      <w:r>
-        <w:rPr>
-          <w:rFonts w:ascii="Times New Roman" w:hAnsi="Times New Roman" w:cs="Times New Roman"/>
-          <w:sz w:val="24"/>
-          <w:szCs w:val="24"/>
-        </w:rPr>
-        <w:tab/>
-      </w:r>
-    </w:p>
-    <w:p>
-      <w:pPr>
-        <w:pStyle w:val="ListParagraph"/>
-        <w:numPr>
-          <w:ilvl w:val="4"/>
-          <w:numId w:val="1"/>
-        </w:numPr>
-        <w:spacing w:line="276" w:lineRule="auto"/>
-        <w:rPr>
-          <w:rFonts w:ascii="Times New Roman" w:hAnsi="Times New Roman" w:cs="Times New Roman"/>
-          <w:sz w:val="24"/>
-          <w:szCs w:val="24"/>
-        </w:rPr>
-      </w:pPr>
-      <w:r>
-        <w:rPr>
-          <w:rFonts w:ascii="Times New Roman" w:hAnsi="Times New Roman" w:cs="Times New Roman"/>
-          <w:sz w:val="24"/>
-          <w:szCs w:val="24"/>
-        </w:rPr>
-        <w:t>84 nodes</w:t>
-      </w:r>
-    </w:p>
-    <w:p>
-      <w:pPr>
-        <w:pStyle w:val="ListParagraph"/>
-        <w:numPr>
-          <w:ilvl w:val="4"/>
-          <w:numId w:val="1"/>
-        </w:numPr>
-        <w:spacing w:line="276" w:lineRule="auto"/>
-        <w:rPr>
-          <w:rFonts w:ascii="Times New Roman" w:hAnsi="Times New Roman" w:cs="Times New Roman"/>
-          <w:sz w:val="24"/>
-          <w:szCs w:val="24"/>
-        </w:rPr>
-      </w:pPr>
-      <w:proofErr w:type="spellStart"/>
-      <w:r>
-        <w:rPr>
-          <w:rFonts w:ascii="Times New Roman" w:hAnsi="Times New Roman" w:cs="Times New Roman"/>
-          <w:sz w:val="24"/>
-          <w:szCs w:val="24"/>
-        </w:rPr>
-        <w:t>ReLU</w:t>
-      </w:r>
-      <w:proofErr w:type="spellEnd"/>
-      <w:r>
-        <w:rPr>
-          <w:rFonts w:ascii="Times New Roman" w:hAnsi="Times New Roman" w:cs="Times New Roman"/>
-          <w:sz w:val="24"/>
-          <w:szCs w:val="24"/>
-        </w:rPr>
-        <w:t xml:space="preserve"> activation function</w:t>
-      </w:r>
-    </w:p>
-    <w:p>
-      <w:pPr>
-        <w:pStyle w:val="ListParagraph"/>
-        <w:numPr>
-          <w:ilvl w:val="3"/>
-          <w:numId w:val="1"/>
-        </w:numPr>
-        <w:spacing w:line="276" w:lineRule="auto"/>
-        <w:rPr>
-          <w:rFonts w:ascii="Times New Roman" w:hAnsi="Times New Roman" w:cs="Times New Roman"/>
-          <w:sz w:val="24"/>
-          <w:szCs w:val="24"/>
-        </w:rPr>
-      </w:pPr>
-      <w:proofErr w:type="spellStart"/>
-      <w:r>
-        <w:rPr>
-          <w:rFonts w:ascii="Times New Roman" w:hAnsi="Times New Roman" w:cs="Times New Roman"/>
-          <w:sz w:val="24"/>
-          <w:szCs w:val="24"/>
-        </w:rPr>
-        <w:t>Softmax</w:t>
-      </w:r>
-      <w:proofErr w:type="spellEnd"/>
-      <w:r>
-        <w:rPr>
-          <w:rFonts w:ascii="Times New Roman" w:hAnsi="Times New Roman" w:cs="Times New Roman"/>
-          <w:sz w:val="24"/>
-          <w:szCs w:val="24"/>
-        </w:rPr>
-        <w:t xml:space="preserve"> Layer with 10 output nodes </w:t>
-      </w:r>
-    </w:p>
-    <w:p>
-      <w:pPr>
-        <w:pStyle w:val="ListParagraph"/>
-        <w:numPr>
-          <w:ilvl w:val="2"/>
-          <w:numId w:val="1"/>
-        </w:numPr>
-        <w:spacing w:line="276" w:lineRule="auto"/>
-        <w:rPr>
-          <w:rFonts w:ascii="Times New Roman" w:hAnsi="Times New Roman" w:cs="Times New Roman"/>
-          <w:sz w:val="24"/>
-          <w:szCs w:val="24"/>
-        </w:rPr>
-      </w:pPr>
-      <w:r>
-        <w:rPr>
-          <w:rFonts w:ascii="Times New Roman" w:hAnsi="Times New Roman" w:cs="Times New Roman"/>
-          <w:sz w:val="24"/>
-          <w:szCs w:val="24"/>
-        </w:rPr>
-        <w:t>The following learning error over epochs plot was:</w:t>
-      </w:r>
-    </w:p>
-    <w:p>
-      <w:pPr>
-        <w:spacing w:line="276" w:lineRule="auto"/>
-        <w:rPr>
-          <w:rFonts w:ascii="Times New Roman" w:hAnsi="Times New Roman" w:cs="Times New Roman"/>
-          <w:sz w:val="24"/>
-          <w:szCs w:val="24"/>
-        </w:rPr>
-      </w:pPr>
-    </w:p>
-    <w:p>
-      <w:pPr>
-        <w:pStyle w:val="ListParagraph"/>
-        <w:numPr>
-          <w:ilvl w:val="2"/>
-          <w:numId w:val="1"/>
-        </w:numPr>
-        <w:spacing w:line="276" w:lineRule="auto"/>
-        <w:rPr>
-          <w:rFonts w:ascii="Times New Roman" w:hAnsi="Times New Roman" w:cs="Times New Roman"/>
-          <w:sz w:val="24"/>
-          <w:szCs w:val="24"/>
-        </w:rPr>
-      </w:pPr>
-      <w:r>
-        <w:rPr>
-          <w:rFonts w:ascii="Times New Roman" w:hAnsi="Times New Roman" w:cs="Times New Roman"/>
-          <w:sz w:val="24"/>
-          <w:szCs w:val="24"/>
-        </w:rPr>
-        <w:t>The following testing error and testing accuracy was:</w:t>
-      </w:r>
-    </w:p>
-    <w:p>
-      <w:pPr>
-        <w:spacing w:line="276" w:lineRule="auto"/>
-        <w:rPr>
-          <w:rFonts w:ascii="Times New Roman" w:hAnsi="Times New Roman" w:cs="Times New Roman"/>
-          <w:sz w:val="24"/>
-          <w:szCs w:val="24"/>
-        </w:rPr>
-      </w:pPr>
-    </w:p>
-    <w:p>
-      <w:pPr>
-        <w:pStyle w:val="ListParagraph"/>
-        <w:numPr>
-          <w:ilvl w:val="0"/>
+        <w:t xml:space="preserve"> Feature Maps</w:t>
+      </w:r>
+    </w:p>
+    <w:p>
+      <w:pPr>
+        <w:pStyle w:val="ListParagraph"/>
+        <w:numPr>
+          <w:ilvl w:val="4"/>
           <w:numId w:val="1"/>
         </w:numPr>
         <w:spacing w:line="276" w:lineRule="auto"/>
@@ -2792,6 +2355,7 @@
           <w:rFonts w:ascii="Times New Roman" w:hAnsi="Times New Roman" w:cs="Times New Roman"/>
           <w:b/>
           <w:bCs/>
+          <w:color w:val="FF0000"/>
           <w:sz w:val="24"/>
           <w:szCs w:val="24"/>
         </w:rPr>
@@ -2801,17 +2365,41 @@
           <w:rFonts w:ascii="Times New Roman" w:hAnsi="Times New Roman" w:cs="Times New Roman"/>
           <w:b/>
           <w:bCs/>
-          <w:sz w:val="24"/>
-          <w:szCs w:val="24"/>
-        </w:rPr>
-        <w:t>RESULTS</w:t>
-      </w:r>
-    </w:p>
-    <w:p>
-      <w:pPr>
-        <w:pStyle w:val="ListParagraph"/>
-        <w:numPr>
-          <w:ilvl w:val="1"/>
+          <w:color w:val="FF0000"/>
+          <w:sz w:val="24"/>
+          <w:szCs w:val="24"/>
+        </w:rPr>
+        <w:t>Kernels are 5x5</w:t>
+      </w:r>
+    </w:p>
+    <w:p>
+      <w:pPr>
+        <w:pStyle w:val="ListParagraph"/>
+        <w:numPr>
+          <w:ilvl w:val="4"/>
+          <w:numId w:val="1"/>
+        </w:numPr>
+        <w:spacing w:line="276" w:lineRule="auto"/>
+        <w:rPr>
+          <w:rFonts w:ascii="Times New Roman" w:hAnsi="Times New Roman" w:cs="Times New Roman"/>
+          <w:sz w:val="24"/>
+          <w:szCs w:val="24"/>
+        </w:rPr>
+      </w:pPr>
+      <w:r>
+        <w:rPr>
+          <w:rFonts w:ascii="Times New Roman" w:hAnsi="Times New Roman" w:cs="Times New Roman"/>
+          <w:sz w:val="24"/>
+          <w:szCs w:val="24"/>
+        </w:rPr>
+        <w:t>Stride of 1 (by default if omitted)</w:t>
+      </w:r>
+    </w:p>
+    <w:p>
+      <w:pPr>
+        <w:pStyle w:val="ListParagraph"/>
+        <w:numPr>
+          <w:ilvl w:val="4"/>
           <w:numId w:val="1"/>
         </w:numPr>
         <w:spacing w:line="276" w:lineRule="auto"/>
@@ -2819,17 +2407,636 @@
           <w:rFonts w:ascii="Times New Roman" w:hAnsi="Times New Roman" w:cs="Times New Roman"/>
           <w:b/>
           <w:bCs/>
-          <w:sz w:val="24"/>
-          <w:szCs w:val="24"/>
-        </w:rPr>
-      </w:pPr>
-      <w:r>
-        <w:rPr>
-          <w:rFonts w:ascii="Times New Roman" w:hAnsi="Times New Roman" w:cs="Times New Roman"/>
-          <w:sz w:val="24"/>
-          <w:szCs w:val="24"/>
-        </w:rPr>
-        <w:t>_</w:t>
+          <w:color w:val="FF0000"/>
+          <w:sz w:val="24"/>
+          <w:szCs w:val="24"/>
+        </w:rPr>
+      </w:pPr>
+      <w:r>
+        <w:rPr>
+          <w:rFonts w:ascii="Times New Roman" w:hAnsi="Times New Roman" w:cs="Times New Roman"/>
+          <w:b/>
+          <w:bCs/>
+          <w:color w:val="FF0000"/>
+          <w:sz w:val="24"/>
+          <w:szCs w:val="24"/>
+        </w:rPr>
+        <w:t>Added padding</w:t>
+      </w:r>
+    </w:p>
+    <w:p>
+      <w:pPr>
+        <w:pStyle w:val="ListParagraph"/>
+        <w:numPr>
+          <w:ilvl w:val="3"/>
+          <w:numId w:val="1"/>
+        </w:numPr>
+        <w:spacing w:line="276" w:lineRule="auto"/>
+        <w:rPr>
+          <w:rFonts w:ascii="Times New Roman" w:hAnsi="Times New Roman" w:cs="Times New Roman"/>
+          <w:sz w:val="24"/>
+          <w:szCs w:val="24"/>
+        </w:rPr>
+      </w:pPr>
+      <w:r>
+        <w:rPr>
+          <w:rFonts w:ascii="Times New Roman" w:hAnsi="Times New Roman" w:cs="Times New Roman"/>
+          <w:sz w:val="24"/>
+          <w:szCs w:val="24"/>
+        </w:rPr>
+        <w:t>Second Max Pooling Layer</w:t>
+      </w:r>
+    </w:p>
+    <w:p>
+      <w:pPr>
+        <w:pStyle w:val="ListParagraph"/>
+        <w:numPr>
+          <w:ilvl w:val="4"/>
+          <w:numId w:val="1"/>
+        </w:numPr>
+        <w:spacing w:line="276" w:lineRule="auto"/>
+        <w:rPr>
+          <w:rFonts w:ascii="Times New Roman" w:hAnsi="Times New Roman" w:cs="Times New Roman"/>
+          <w:sz w:val="24"/>
+          <w:szCs w:val="24"/>
+        </w:rPr>
+      </w:pPr>
+      <w:r>
+        <w:rPr>
+          <w:rFonts w:ascii="Times New Roman" w:hAnsi="Times New Roman" w:cs="Times New Roman"/>
+          <w:sz w:val="24"/>
+          <w:szCs w:val="24"/>
+        </w:rPr>
+        <w:t>Pooling is 2x2</w:t>
+      </w:r>
+    </w:p>
+    <w:p>
+      <w:pPr>
+        <w:pStyle w:val="ListParagraph"/>
+        <w:numPr>
+          <w:ilvl w:val="4"/>
+          <w:numId w:val="1"/>
+        </w:numPr>
+        <w:spacing w:line="276" w:lineRule="auto"/>
+        <w:rPr>
+          <w:rFonts w:ascii="Times New Roman" w:hAnsi="Times New Roman" w:cs="Times New Roman"/>
+          <w:sz w:val="24"/>
+          <w:szCs w:val="24"/>
+        </w:rPr>
+      </w:pPr>
+      <w:r>
+        <w:rPr>
+          <w:rFonts w:ascii="Times New Roman" w:hAnsi="Times New Roman" w:cs="Times New Roman"/>
+          <w:sz w:val="24"/>
+          <w:szCs w:val="24"/>
+        </w:rPr>
+        <w:t>Stride of 1 (by default if omitted)</w:t>
+      </w:r>
+    </w:p>
+    <w:p>
+      <w:pPr>
+        <w:pStyle w:val="ListParagraph"/>
+        <w:numPr>
+          <w:ilvl w:val="3"/>
+          <w:numId w:val="1"/>
+        </w:numPr>
+        <w:spacing w:line="276" w:lineRule="auto"/>
+        <w:rPr>
+          <w:rFonts w:ascii="Times New Roman" w:hAnsi="Times New Roman" w:cs="Times New Roman"/>
+          <w:sz w:val="24"/>
+          <w:szCs w:val="24"/>
+        </w:rPr>
+      </w:pPr>
+      <w:r>
+        <w:rPr>
+          <w:rFonts w:ascii="Times New Roman" w:hAnsi="Times New Roman" w:cs="Times New Roman"/>
+          <w:sz w:val="24"/>
+          <w:szCs w:val="24"/>
+        </w:rPr>
+        <w:t>First Hidden Layer</w:t>
+      </w:r>
+    </w:p>
+    <w:p>
+      <w:pPr>
+        <w:pStyle w:val="ListParagraph"/>
+        <w:numPr>
+          <w:ilvl w:val="4"/>
+          <w:numId w:val="1"/>
+        </w:numPr>
+        <w:spacing w:line="276" w:lineRule="auto"/>
+        <w:rPr>
+          <w:rFonts w:ascii="Times New Roman" w:hAnsi="Times New Roman" w:cs="Times New Roman"/>
+          <w:sz w:val="24"/>
+          <w:szCs w:val="24"/>
+        </w:rPr>
+      </w:pPr>
+      <w:r>
+        <w:rPr>
+          <w:rFonts w:ascii="Times New Roman" w:hAnsi="Times New Roman" w:cs="Times New Roman"/>
+          <w:sz w:val="24"/>
+          <w:szCs w:val="24"/>
+        </w:rPr>
+        <w:t>120 nodes</w:t>
+      </w:r>
+    </w:p>
+    <w:p>
+      <w:pPr>
+        <w:pStyle w:val="ListParagraph"/>
+        <w:numPr>
+          <w:ilvl w:val="4"/>
+          <w:numId w:val="1"/>
+        </w:numPr>
+        <w:spacing w:line="276" w:lineRule="auto"/>
+        <w:rPr>
+          <w:rFonts w:ascii="Times New Roman" w:hAnsi="Times New Roman" w:cs="Times New Roman"/>
+          <w:sz w:val="24"/>
+          <w:szCs w:val="24"/>
+        </w:rPr>
+      </w:pPr>
+      <w:proofErr w:type="spellStart"/>
+      <w:r>
+        <w:rPr>
+          <w:rFonts w:ascii="Times New Roman" w:hAnsi="Times New Roman" w:cs="Times New Roman"/>
+          <w:sz w:val="24"/>
+          <w:szCs w:val="24"/>
+        </w:rPr>
+        <w:t>ReLU</w:t>
+      </w:r>
+      <w:proofErr w:type="spellEnd"/>
+      <w:r>
+        <w:rPr>
+          <w:rFonts w:ascii="Times New Roman" w:hAnsi="Times New Roman" w:cs="Times New Roman"/>
+          <w:sz w:val="24"/>
+          <w:szCs w:val="24"/>
+        </w:rPr>
+        <w:t xml:space="preserve"> activation function</w:t>
+      </w:r>
+    </w:p>
+    <w:p>
+      <w:pPr>
+        <w:pStyle w:val="ListParagraph"/>
+        <w:numPr>
+          <w:ilvl w:val="3"/>
+          <w:numId w:val="1"/>
+        </w:numPr>
+        <w:spacing w:line="276" w:lineRule="auto"/>
+        <w:rPr>
+          <w:rFonts w:ascii="Times New Roman" w:hAnsi="Times New Roman" w:cs="Times New Roman"/>
+          <w:sz w:val="24"/>
+          <w:szCs w:val="24"/>
+        </w:rPr>
+      </w:pPr>
+      <w:r>
+        <w:rPr>
+          <w:rFonts w:ascii="Times New Roman" w:hAnsi="Times New Roman" w:cs="Times New Roman"/>
+          <w:sz w:val="24"/>
+          <w:szCs w:val="24"/>
+        </w:rPr>
+        <w:t>Second Hidden Layer</w:t>
+      </w:r>
+      <w:r>
+        <w:rPr>
+          <w:rFonts w:ascii="Times New Roman" w:hAnsi="Times New Roman" w:cs="Times New Roman"/>
+          <w:sz w:val="24"/>
+          <w:szCs w:val="24"/>
+        </w:rPr>
+        <w:tab/>
+      </w:r>
+    </w:p>
+    <w:p>
+      <w:pPr>
+        <w:pStyle w:val="ListParagraph"/>
+        <w:numPr>
+          <w:ilvl w:val="4"/>
+          <w:numId w:val="1"/>
+        </w:numPr>
+        <w:spacing w:line="276" w:lineRule="auto"/>
+        <w:rPr>
+          <w:rFonts w:ascii="Times New Roman" w:hAnsi="Times New Roman" w:cs="Times New Roman"/>
+          <w:sz w:val="24"/>
+          <w:szCs w:val="24"/>
+        </w:rPr>
+      </w:pPr>
+      <w:r>
+        <w:rPr>
+          <w:rFonts w:ascii="Times New Roman" w:hAnsi="Times New Roman" w:cs="Times New Roman"/>
+          <w:sz w:val="24"/>
+          <w:szCs w:val="24"/>
+        </w:rPr>
+        <w:t>84 nodes</w:t>
+      </w:r>
+    </w:p>
+    <w:p>
+      <w:pPr>
+        <w:pStyle w:val="ListParagraph"/>
+        <w:numPr>
+          <w:ilvl w:val="4"/>
+          <w:numId w:val="1"/>
+        </w:numPr>
+        <w:spacing w:line="276" w:lineRule="auto"/>
+        <w:rPr>
+          <w:rFonts w:ascii="Times New Roman" w:hAnsi="Times New Roman" w:cs="Times New Roman"/>
+          <w:sz w:val="24"/>
+          <w:szCs w:val="24"/>
+        </w:rPr>
+      </w:pPr>
+      <w:proofErr w:type="spellStart"/>
+      <w:r>
+        <w:rPr>
+          <w:rFonts w:ascii="Times New Roman" w:hAnsi="Times New Roman" w:cs="Times New Roman"/>
+          <w:sz w:val="24"/>
+          <w:szCs w:val="24"/>
+        </w:rPr>
+        <w:t>ReLU</w:t>
+      </w:r>
+      <w:proofErr w:type="spellEnd"/>
+      <w:r>
+        <w:rPr>
+          <w:rFonts w:ascii="Times New Roman" w:hAnsi="Times New Roman" w:cs="Times New Roman"/>
+          <w:sz w:val="24"/>
+          <w:szCs w:val="24"/>
+        </w:rPr>
+        <w:t xml:space="preserve"> activation function</w:t>
+      </w:r>
+    </w:p>
+    <w:p>
+      <w:pPr>
+        <w:pStyle w:val="ListParagraph"/>
+        <w:numPr>
+          <w:ilvl w:val="3"/>
+          <w:numId w:val="1"/>
+        </w:numPr>
+        <w:spacing w:line="276" w:lineRule="auto"/>
+        <w:rPr>
+          <w:rFonts w:ascii="Times New Roman" w:hAnsi="Times New Roman" w:cs="Times New Roman"/>
+          <w:sz w:val="24"/>
+          <w:szCs w:val="24"/>
+        </w:rPr>
+      </w:pPr>
+      <w:proofErr w:type="spellStart"/>
+      <w:r>
+        <w:rPr>
+          <w:rFonts w:ascii="Times New Roman" w:hAnsi="Times New Roman" w:cs="Times New Roman"/>
+          <w:sz w:val="24"/>
+          <w:szCs w:val="24"/>
+        </w:rPr>
+        <w:t>Softmax</w:t>
+      </w:r>
+      <w:proofErr w:type="spellEnd"/>
+      <w:r>
+        <w:rPr>
+          <w:rFonts w:ascii="Times New Roman" w:hAnsi="Times New Roman" w:cs="Times New Roman"/>
+          <w:sz w:val="24"/>
+          <w:szCs w:val="24"/>
+        </w:rPr>
+        <w:t xml:space="preserve"> Layer with 10 output nodes </w:t>
+      </w:r>
+    </w:p>
+    <w:p>
+      <w:pPr>
+        <w:pStyle w:val="ListParagraph"/>
+        <w:numPr>
+          <w:ilvl w:val="2"/>
+          <w:numId w:val="1"/>
+        </w:numPr>
+        <w:spacing w:line="276" w:lineRule="auto"/>
+        <w:rPr>
+          <w:rFonts w:ascii="Times New Roman" w:hAnsi="Times New Roman" w:cs="Times New Roman"/>
+          <w:sz w:val="24"/>
+          <w:szCs w:val="24"/>
+        </w:rPr>
+      </w:pPr>
+      <w:r>
+        <w:rPr>
+          <w:rFonts w:ascii="Times New Roman" w:hAnsi="Times New Roman" w:cs="Times New Roman"/>
+          <w:sz w:val="24"/>
+          <w:szCs w:val="24"/>
+        </w:rPr>
+        <w:t>The following learning error over epochs plot was:</w:t>
+      </w:r>
+    </w:p>
+    <w:p>
+      <w:pPr>
+        <w:spacing w:line="276" w:lineRule="auto"/>
+        <w:rPr>
+          <w:rFonts w:ascii="Times New Roman" w:hAnsi="Times New Roman" w:cs="Times New Roman"/>
+          <w:sz w:val="24"/>
+          <w:szCs w:val="24"/>
+        </w:rPr>
+      </w:pPr>
+      <w:r>
+        <w:rPr>
+          <w:noProof/>
+        </w:rPr>
+        <w:drawing>
+          <wp:inline distT="0" distB="0" distL="0" distR="0" wp14:anchorId="7C65B0B8" wp14:editId="643971A9">
+            <wp:extent cx="3990975" cy="4114800"/>
+            <wp:effectExtent l="0" t="0" r="9525" b="0"/>
+            <wp:docPr id="6" name="Picture 6"/>
+            <wp:cNvGraphicFramePr>
+              <a:graphicFrameLocks xmlns:a="http://schemas.openxmlformats.org/drawingml/2006/main" noChangeAspect="1"/>
+            </wp:cNvGraphicFramePr>
+            <a:graphic xmlns:a="http://schemas.openxmlformats.org/drawingml/2006/main">
+              <a:graphicData uri="http://schemas.openxmlformats.org/drawingml/2006/picture">
+                <pic:pic xmlns:pic="http://schemas.openxmlformats.org/drawingml/2006/picture">
+                  <pic:nvPicPr>
+                    <pic:cNvPr id="1" name=""/>
+                    <pic:cNvPicPr/>
+                  </pic:nvPicPr>
+                  <pic:blipFill>
+                    <a:blip r:embed="rId11"/>
+                    <a:stretch>
+                      <a:fillRect/>
+                    </a:stretch>
+                  </pic:blipFill>
+                  <pic:spPr>
+                    <a:xfrm>
+                      <a:off x="0" y="0"/>
+                      <a:ext cx="3990975" cy="4114800"/>
+                    </a:xfrm>
+                    <a:prstGeom prst="rect">
+                      <a:avLst/>
+                    </a:prstGeom>
+                  </pic:spPr>
+                </pic:pic>
+              </a:graphicData>
+            </a:graphic>
+          </wp:inline>
+        </w:drawing>
+      </w:r>
+    </w:p>
+    <w:p>
+      <w:pPr>
+        <w:pStyle w:val="ListParagraph"/>
+        <w:numPr>
+          <w:ilvl w:val="2"/>
+          <w:numId w:val="1"/>
+        </w:numPr>
+        <w:spacing w:line="276" w:lineRule="auto"/>
+        <w:rPr>
+          <w:rFonts w:ascii="Times New Roman" w:hAnsi="Times New Roman" w:cs="Times New Roman"/>
+          <w:sz w:val="24"/>
+          <w:szCs w:val="24"/>
+        </w:rPr>
+      </w:pPr>
+      <w:r>
+        <w:rPr>
+          <w:rFonts w:ascii="Times New Roman" w:hAnsi="Times New Roman" w:cs="Times New Roman"/>
+          <w:sz w:val="24"/>
+          <w:szCs w:val="24"/>
+        </w:rPr>
+        <w:t>The following testing error and testing accuracy was:</w:t>
+      </w:r>
+    </w:p>
+    <w:p>
+      <w:pPr>
+        <w:spacing w:line="276" w:lineRule="auto"/>
+        <w:rPr>
+          <w:rFonts w:ascii="Times New Roman" w:hAnsi="Times New Roman" w:cs="Times New Roman"/>
+          <w:sz w:val="24"/>
+          <w:szCs w:val="24"/>
+        </w:rPr>
+      </w:pPr>
+      <w:r>
+        <w:rPr>
+          <w:noProof/>
+        </w:rPr>
+        <w:lastRenderedPageBreak/>
+        <w:drawing>
+          <wp:inline distT="0" distB="0" distL="0" distR="0" wp14:anchorId="6F0A8AF7" wp14:editId="38947638">
+            <wp:extent cx="5943600" cy="967740"/>
+            <wp:effectExtent l="0" t="0" r="0" b="3810"/>
+            <wp:docPr id="7" name="Picture 7"/>
+            <wp:cNvGraphicFramePr>
+              <a:graphicFrameLocks xmlns:a="http://schemas.openxmlformats.org/drawingml/2006/main" noChangeAspect="1"/>
+            </wp:cNvGraphicFramePr>
+            <a:graphic xmlns:a="http://schemas.openxmlformats.org/drawingml/2006/main">
+              <a:graphicData uri="http://schemas.openxmlformats.org/drawingml/2006/picture">
+                <pic:pic xmlns:pic="http://schemas.openxmlformats.org/drawingml/2006/picture">
+                  <pic:nvPicPr>
+                    <pic:cNvPr id="1" name=""/>
+                    <pic:cNvPicPr/>
+                  </pic:nvPicPr>
+                  <pic:blipFill>
+                    <a:blip r:embed="rId12"/>
+                    <a:stretch>
+                      <a:fillRect/>
+                    </a:stretch>
+                  </pic:blipFill>
+                  <pic:spPr>
+                    <a:xfrm>
+                      <a:off x="0" y="0"/>
+                      <a:ext cx="5943600" cy="967740"/>
+                    </a:xfrm>
+                    <a:prstGeom prst="rect">
+                      <a:avLst/>
+                    </a:prstGeom>
+                  </pic:spPr>
+                </pic:pic>
+              </a:graphicData>
+            </a:graphic>
+          </wp:inline>
+        </w:drawing>
+      </w:r>
+    </w:p>
+    <w:p>
+      <w:pPr>
+        <w:pStyle w:val="ListParagraph"/>
+        <w:numPr>
+          <w:ilvl w:val="0"/>
+          <w:numId w:val="1"/>
+        </w:numPr>
+        <w:spacing w:line="276" w:lineRule="auto"/>
+        <w:rPr>
+          <w:rFonts w:ascii="Times New Roman" w:hAnsi="Times New Roman" w:cs="Times New Roman"/>
+          <w:b/>
+          <w:bCs/>
+          <w:sz w:val="24"/>
+          <w:szCs w:val="24"/>
+        </w:rPr>
+      </w:pPr>
+      <w:r>
+        <w:rPr>
+          <w:rFonts w:ascii="Times New Roman" w:hAnsi="Times New Roman" w:cs="Times New Roman"/>
+          <w:b/>
+          <w:bCs/>
+          <w:sz w:val="24"/>
+          <w:szCs w:val="24"/>
+        </w:rPr>
+        <w:t>RESULTS</w:t>
+      </w:r>
+    </w:p>
+    <w:p>
+      <w:pPr>
+        <w:pStyle w:val="ListParagraph"/>
+        <w:numPr>
+          <w:ilvl w:val="1"/>
+          <w:numId w:val="1"/>
+        </w:numPr>
+        <w:spacing w:line="276" w:lineRule="auto"/>
+        <w:rPr>
+          <w:rFonts w:ascii="Times New Roman" w:hAnsi="Times New Roman" w:cs="Times New Roman"/>
+          <w:b/>
+          <w:bCs/>
+          <w:sz w:val="24"/>
+          <w:szCs w:val="24"/>
+        </w:rPr>
+      </w:pPr>
+      <w:r>
+        <w:rPr>
+          <w:rFonts w:ascii="Times New Roman" w:hAnsi="Times New Roman" w:cs="Times New Roman"/>
+          <w:sz w:val="24"/>
+          <w:szCs w:val="24"/>
+        </w:rPr>
+        <w:t xml:space="preserve">The original boilerplate with the specified properties did worse than the changes to both the kernel dimensions and the feature maps </w:t>
+      </w:r>
+    </w:p>
+    <w:p>
+      <w:pPr>
+        <w:pStyle w:val="ListParagraph"/>
+        <w:numPr>
+          <w:ilvl w:val="1"/>
+          <w:numId w:val="1"/>
+        </w:numPr>
+        <w:spacing w:line="276" w:lineRule="auto"/>
+        <w:rPr>
+          <w:rFonts w:ascii="Times New Roman" w:hAnsi="Times New Roman" w:cs="Times New Roman"/>
+          <w:b/>
+          <w:bCs/>
+          <w:sz w:val="24"/>
+          <w:szCs w:val="24"/>
+        </w:rPr>
+      </w:pPr>
+      <w:r>
+        <w:rPr>
+          <w:rFonts w:ascii="Times New Roman" w:hAnsi="Times New Roman" w:cs="Times New Roman"/>
+          <w:sz w:val="24"/>
+          <w:szCs w:val="24"/>
+        </w:rPr>
+        <w:t xml:space="preserve">Part #2, which changed the kernel dimensions to 5x5, had the highest test accuracy of </w:t>
+      </w:r>
+      <w:r>
+        <w:rPr>
+          <w:rFonts w:ascii="Times New Roman" w:hAnsi="Times New Roman" w:cs="Times New Roman"/>
+          <w:sz w:val="24"/>
+          <w:szCs w:val="24"/>
+        </w:rPr>
+        <w:t>0.9886</w:t>
+      </w:r>
+    </w:p>
+    <w:p>
+      <w:pPr>
+        <w:pStyle w:val="ListParagraph"/>
+        <w:numPr>
+          <w:ilvl w:val="1"/>
+          <w:numId w:val="1"/>
+        </w:numPr>
+        <w:spacing w:line="276" w:lineRule="auto"/>
+        <w:rPr>
+          <w:rFonts w:ascii="Times New Roman" w:hAnsi="Times New Roman" w:cs="Times New Roman"/>
+          <w:b/>
+          <w:bCs/>
+          <w:sz w:val="24"/>
+          <w:szCs w:val="24"/>
+        </w:rPr>
+      </w:pPr>
+      <w:r>
+        <w:rPr>
+          <w:rFonts w:ascii="Times New Roman" w:hAnsi="Times New Roman" w:cs="Times New Roman"/>
+          <w:sz w:val="24"/>
+          <w:szCs w:val="24"/>
+        </w:rPr>
+        <w:t>Part #3, which changed the feature maps to</w:t>
+      </w:r>
+      <w:r>
+        <w:rPr>
+          <w:rFonts w:ascii="Times New Roman" w:hAnsi="Times New Roman" w:cs="Times New Roman"/>
+          <w:sz w:val="24"/>
+          <w:szCs w:val="24"/>
+        </w:rPr>
+        <w:t xml:space="preserve"> 8 and 20 respectively</w:t>
+      </w:r>
+      <w:r>
+        <w:rPr>
+          <w:rFonts w:ascii="Times New Roman" w:hAnsi="Times New Roman" w:cs="Times New Roman"/>
+          <w:sz w:val="24"/>
+          <w:szCs w:val="24"/>
+        </w:rPr>
+        <w:t xml:space="preserve"> and padding as an additional hyperparameter</w:t>
+      </w:r>
+      <w:r>
+        <w:rPr>
+          <w:rFonts w:ascii="Times New Roman" w:hAnsi="Times New Roman" w:cs="Times New Roman"/>
+          <w:sz w:val="24"/>
+          <w:szCs w:val="24"/>
+        </w:rPr>
+        <w:t xml:space="preserve">, had </w:t>
+      </w:r>
+      <w:r>
+        <w:rPr>
+          <w:rFonts w:ascii="Times New Roman" w:hAnsi="Times New Roman" w:cs="Times New Roman"/>
+          <w:sz w:val="24"/>
+          <w:szCs w:val="24"/>
+        </w:rPr>
+        <w:t>the least</w:t>
+      </w:r>
+      <w:r>
+        <w:rPr>
+          <w:rFonts w:ascii="Times New Roman" w:hAnsi="Times New Roman" w:cs="Times New Roman"/>
+          <w:sz w:val="24"/>
+          <w:szCs w:val="24"/>
+        </w:rPr>
+        <w:t xml:space="preserve"> testing loss of 0.034</w:t>
+      </w:r>
+    </w:p>
+    <w:p>
+      <w:pPr>
+        <w:pStyle w:val="ListParagraph"/>
+        <w:numPr>
+          <w:ilvl w:val="1"/>
+          <w:numId w:val="1"/>
+        </w:numPr>
+        <w:spacing w:line="276" w:lineRule="auto"/>
+        <w:rPr>
+          <w:rFonts w:ascii="Times New Roman" w:hAnsi="Times New Roman" w:cs="Times New Roman"/>
+          <w:b/>
+          <w:bCs/>
+          <w:sz w:val="24"/>
+          <w:szCs w:val="24"/>
+        </w:rPr>
+      </w:pPr>
+      <w:r>
+        <w:rPr>
+          <w:rFonts w:ascii="Times New Roman" w:hAnsi="Times New Roman" w:cs="Times New Roman"/>
+          <w:sz w:val="24"/>
+          <w:szCs w:val="24"/>
+        </w:rPr>
+        <w:t>The accuracy and loss varies greatly on the proper combination of hyperparameters</w:t>
+      </w:r>
+    </w:p>
+    <w:p>
+      <w:pPr>
+        <w:pStyle w:val="ListParagraph"/>
+        <w:numPr>
+          <w:ilvl w:val="1"/>
+          <w:numId w:val="1"/>
+        </w:numPr>
+        <w:spacing w:line="276" w:lineRule="auto"/>
+        <w:rPr>
+          <w:rFonts w:ascii="Times New Roman" w:hAnsi="Times New Roman" w:cs="Times New Roman"/>
+          <w:b/>
+          <w:bCs/>
+          <w:sz w:val="24"/>
+          <w:szCs w:val="24"/>
+        </w:rPr>
+      </w:pPr>
+      <w:r>
+        <w:rPr>
+          <w:rFonts w:ascii="Times New Roman" w:hAnsi="Times New Roman" w:cs="Times New Roman"/>
+          <w:sz w:val="24"/>
+          <w:szCs w:val="24"/>
+        </w:rPr>
+        <w:t xml:space="preserve">A general way to improve accuracy is to train over more epochs, although this increases your runtime </w:t>
       </w:r>
     </w:p>
     <w:p/>
@@ -3675,4 +3882,16 @@
     </a:ext>
   </a:extLst>
 </a:theme>
+</file>
+
+<file path=customXml/item1.xml><?xml version="1.0" encoding="utf-8"?>
+<b:Sources xmlns:b="http://schemas.openxmlformats.org/officeDocument/2006/bibliography" xmlns="http://schemas.openxmlformats.org/officeDocument/2006/bibliography" SelectedStyle="\APASixthEditionOfficeOnline.xsl" StyleName="APA" Version="6"/>
+</file>
+
+<file path=customXml/itemProps1.xml><?xml version="1.0" encoding="utf-8"?>
+<ds:datastoreItem xmlns:ds="http://schemas.openxmlformats.org/officeDocument/2006/customXml" ds:itemID="{11F9F74D-187E-4FDA-8EB2-2164305AD47A}">
+  <ds:schemaRefs>
+    <ds:schemaRef ds:uri="http://schemas.openxmlformats.org/officeDocument/2006/bibliography"/>
+  </ds:schemaRefs>
+</ds:datastoreItem>
 </file>
</xml_diff>